<commit_message>
Add 16 dipl 2
</commit_message>
<xml_diff>
--- a/docs/ДипломФіналРешетньов.docx
+++ b/docs/ДипломФіналРешетньов.docx
@@ -49,7 +49,7 @@
       </w:pPr>
       <w:r>
         <w:rPr>
-          <w:lang w:val="uk-UA"/>
+          <w:noProof/>
         </w:rPr>
         <w:drawing>
           <wp:inline distT="0" distB="0" distL="0" distR="0" wp14:anchorId="087EBE91" wp14:editId="0161785A">
@@ -544,7 +544,6 @@
           <w:sz w:val="28"/>
           <w:lang w:val="uk-UA"/>
         </w:rPr>
-        <w:lastRenderedPageBreak/>
         <w:t>Анотація</w:t>
       </w:r>
     </w:p>
@@ -763,16 +762,7 @@
           <w:sz w:val="28"/>
           <w:lang w:val="uk-UA"/>
         </w:rPr>
-        <w:t xml:space="preserve">застосування алгоритмів розбору NLP (лінгвістичних аналізаторів) на реченнях і абзацах текстів, зберігання отриманих метаданих у </w:t>
-      </w:r>
-      <w:r>
-        <w:rPr>
-          <w:rFonts w:ascii="Times New Roman" w:eastAsia="Times New Roman" w:hAnsi="Times New Roman" w:cs="Times New Roman"/>
-          <w:sz w:val="28"/>
-          <w:lang w:val="uk-UA"/>
-        </w:rPr>
-        <w:lastRenderedPageBreak/>
-        <w:t>спеціалізованих індексах;</w:t>
+        <w:t>застосування алгоритмів розбору NLP (лінгвістичних аналізаторів) на реченнях і абзацах текстів, зберігання отриманих метаданих у спеціалізованих індексах;</w:t>
       </w:r>
     </w:p>
     <w:p>
@@ -1156,7 +1146,6 @@
           <w:sz w:val="36"/>
           <w:szCs w:val="36"/>
         </w:rPr>
-        <w:lastRenderedPageBreak/>
         <w:t>Зміст</w:t>
       </w:r>
     </w:p>
@@ -2246,7 +2235,6 @@
         <w:contextualSpacing w:val="0"/>
       </w:pPr>
       <w:r>
-        <w:lastRenderedPageBreak/>
         <w:t>Вступ</w:t>
       </w:r>
       <w:bookmarkStart w:id="1" w:name="h.kwd4ad8vzxlk" w:colFirst="0" w:colLast="0"/>
@@ -2390,16 +2378,7 @@
           <w:sz w:val="28"/>
           <w:lang w:val="uk-UA"/>
         </w:rPr>
-        <w:t xml:space="preserve">Проблема полягає у тому, що для більшості комерційних баз даних, що поширють наукову інформацію, тезауруси складаються експертами з області </w:t>
-      </w:r>
-      <w:r>
-        <w:rPr>
-          <w:rFonts w:ascii="Times New Roman" w:eastAsia="Times New Roman" w:hAnsi="Times New Roman" w:cs="Times New Roman"/>
-          <w:sz w:val="28"/>
-          <w:lang w:val="uk-UA"/>
-        </w:rPr>
-        <w:lastRenderedPageBreak/>
-        <w:t>знань, а також фахівцями зі складання тезаурусів, тобто власноруч. Якщо ж розглядати окремі найновіші області знань, де відповідна термінологія тільки формується і випускається велика кількість нових публікацій, то в данному випадку термінологічні словники дуже швидко застарівають, і їх треба оновлючати частіше, тобто знову залучати експертів. На противагу такому підходу, існують методи автоматизованої побулови тезаурусів, що в якості корпусу беруть усі найновіші публікації з теми, і будують по них зв’язки між термінами. Як наслідок, маючи таку систему оновлювати термінологічні зв’язки значно простіше і дешевше. В публікації Моніки Лассі було розглянуто основні методи автоматизованої побудови тезаурусів, такі як CO, LSI, SVD та метод баєсівських мереж. Дані методи мають як різну ефективність і часову оцінку складності, так і приниципи - статистичний і лексикографічний. Розробці і тестуванню нового методу, що б використовував комбінацію ідей, що зустрічаються в цих методах, і присвячено дану магістерську тезу.</w:t>
+        <w:t>Проблема полягає у тому, що для більшості комерційних баз даних, що поширють наукову інформацію, тезауруси складаються експертами з області знань, а також фахівцями зі складання тезаурусів, тобто власноруч. Якщо ж розглядати окремі найновіші області знань, де відповідна термінологія тільки формується і випускається велика кількість нових публікацій, то в данному випадку термінологічні словники дуже швидко застарівають, і їх треба оновлючати частіше, тобто знову залучати експертів. На противагу такому підходу, існують методи автоматизованої побулови тезаурусів, що в якості корпусу беруть усі найновіші публікації з теми, і будують по них зв’язки між термінами. Як наслідок, маючи таку систему оновлювати термінологічні зв’язки значно простіше і дешевше. В публікації Моніки Лассі було розглянуто основні методи автоматизованої побудови тезаурусів, такі як CO, LSI, SVD та метод баєсівських мереж. Дані методи мають як різну ефективність і часову оцінку складності, так і приниципи - статистичний і лексикографічний. Розробці і тестуванню нового методу, що б використовував комбінацію ідей, що зустрічаються в цих методах, і присвячено дану магістерську тезу.</w:t>
       </w:r>
     </w:p>
     <w:p>
@@ -2557,7 +2536,6 @@
       <w:bookmarkStart w:id="19" w:name="_Toc262896374"/>
       <w:bookmarkEnd w:id="18"/>
       <w:r>
-        <w:lastRenderedPageBreak/>
         <w:t>1.7. Дослідження існуючих методів побудови термінології і складання тезаурусів</w:t>
       </w:r>
       <w:bookmarkEnd w:id="19"/>
@@ -2883,16 +2861,7 @@
           <w:sz w:val="28"/>
           <w:lang w:val="uk-UA"/>
         </w:rPr>
-        <w:t xml:space="preserve">Документарну частоту по невеликій колекції, а там паче по 1 документу, побудувати джуе важко. Набагато простіше взяти вже існуючу докумнтарну частоту терміну з пошукової системи. Як приклад було обрано пошукову систему Google, що разом з результатами звичйного пошуку завжди повертає приблизну кількість результатів. Даний показник і було взято за документарну частоту терміна. Під час побудови допоміжних методів щодо </w:t>
-      </w:r>
-      <w:r>
-        <w:rPr>
-          <w:rFonts w:ascii="Times New Roman" w:eastAsia="Times New Roman" w:hAnsi="Times New Roman" w:cs="Times New Roman"/>
-          <w:sz w:val="28"/>
-          <w:lang w:val="uk-UA"/>
-        </w:rPr>
-        <w:lastRenderedPageBreak/>
-        <w:t xml:space="preserve">видобування даного показника з пошукової видачі, було прийнято рішення, що звичайний парсинг веб-сторінок пошукової видачі буде громіздким рішенням, оскільки задля одного числа прийдеться запитувати і розбирати цілу сторінку, що містить багато інших даних. Тому в рамках окремного програмного модулю дипломної роботи було написано споживач Google Custom Search RESTful API, з налаштуванням всього необхідного в консолі сервісу Google. Як результат було отримано метод, що за даним терміном повертає його документарну частоту, причому кількість інтернет трафіку для таких запитів є мінімальною. Проте виникає інша проблема для корустування Google API: квоти вільного використання, що становлять 100 запитів на день. Звичайно, щоб обробляти великі документи і знайти, які терміни в них є важливими, необхідно дізнатись документарну частоту кожного. Тому було прийнято рішення, по-перше, зберігати в локальному кеші всі знайдені документарні частоти, і в першу чергу звертатись до нього, що з бігом часу призведе до досить повної бази термінів, і по-друге, залишити можливість обробляти звичайні веб-сторінки пошуку, на випадок вичерпання квоти. </w:t>
+        <w:t xml:space="preserve">Документарну частоту по невеликій колекції, а там паче по 1 документу, побудувати джуе важко. Набагато простіше взяти вже існуючу докумнтарну частоту терміну з пошукової системи. Як приклад було обрано пошукову систему Google, що разом з результатами звичйного пошуку завжди повертає приблизну кількість результатів. Даний показник і було взято за документарну частоту терміна. Під час побудови допоміжних методів щодо видобування даного показника з пошукової видачі, було прийнято рішення, що звичайний парсинг веб-сторінок пошукової видачі буде громіздким рішенням, оскільки задля одного числа прийдеться запитувати і розбирати цілу сторінку, що містить багато інших даних. Тому в рамках окремного програмного модулю дипломної роботи було написано споживач Google Custom Search RESTful API, з налаштуванням всього необхідного в консолі сервісу Google. Як результат було отримано метод, що за даним терміном повертає його документарну частоту, причому кількість інтернет трафіку для таких запитів є мінімальною. Проте виникає інша проблема для корустування Google API: квоти вільного використання, що становлять 100 запитів на день. Звичайно, щоб обробляти великі документи і знайти, які терміни в них є важливими, необхідно дізнатись документарну частоту кожного. Тому було прийнято рішення, по-перше, зберігати в локальному кеші всі знайдені документарні частоти, і в першу чергу звертатись до нього, що з бігом часу призведе до досить повної бази термінів, і по-друге, залишити можливість обробляти звичайні веб-сторінки пошуку, на випадок вичерпання квоти. </w:t>
       </w:r>
     </w:p>
     <w:p>
@@ -2927,6 +2896,7 @@
       </w:r>
       <w:bookmarkEnd w:id="23"/>
     </w:p>
+    <w:p/>
     <w:p>
       <w:pPr>
         <w:pStyle w:val="normal"/>
@@ -3136,7 +3106,6 @@
         <w:rPr>
           <w:lang w:val="uk-UA"/>
         </w:rPr>
-        <w:lastRenderedPageBreak/>
         <w:t>NP {, NP} * {,} or other NP</w:t>
       </w:r>
     </w:p>
@@ -3395,17 +3364,7 @@
           <w:szCs w:val="28"/>
           <w:lang w:val="uk-UA"/>
         </w:rPr>
-        <w:t xml:space="preserve">При цьому пропонується використати каскадний підхід, за котрим термінологія складається з найбільш широких зв’язків між усіма словами в </w:t>
-      </w:r>
-      <w:r>
-        <w:rPr>
-          <w:rFonts w:ascii="Times New Roman" w:hAnsi="Times New Roman" w:cs="Times New Roman"/>
-          <w:sz w:val="28"/>
-          <w:szCs w:val="28"/>
-          <w:lang w:val="uk-UA"/>
-        </w:rPr>
-        <w:lastRenderedPageBreak/>
-        <w:t xml:space="preserve">реченні, потім серед іменників в реченні, потім між оточуючими ці іменники словосполученнями. </w:t>
+        <w:t xml:space="preserve">При цьому пропонується використати каскадний підхід, за котрим термінологія складається з найбільш широких зв’язків між усіма словами в реченні, потім серед іменників в реченні, потім між оточуючими ці іменники словосполученнями. </w:t>
       </w:r>
     </w:p>
     <w:p>
@@ -3806,7 +3765,6 @@
           <w:szCs w:val="28"/>
           <w:lang w:val="uk-UA"/>
         </w:rPr>
-        <w:lastRenderedPageBreak/>
         <w:t>2. Тестування на простих реченнях шаблонів, що виокремлюють зв’язки між термінами (темрінологічними словосполученнями)</w:t>
       </w:r>
     </w:p>
@@ -3829,18 +3787,7 @@
           <w:szCs w:val="28"/>
           <w:lang w:val="uk-UA"/>
         </w:rPr>
-        <w:t xml:space="preserve">3. Тестування побудованих </w:t>
-      </w:r>
-      <w:bookmarkStart w:id="24" w:name="_GoBack"/>
-      <w:bookmarkEnd w:id="24"/>
-      <w:r>
-        <w:rPr>
-          <w:rFonts w:ascii="Times New Roman" w:hAnsi="Times New Roman" w:cs="Times New Roman"/>
-          <w:sz w:val="28"/>
-          <w:szCs w:val="28"/>
-          <w:lang w:val="uk-UA"/>
-        </w:rPr>
-        <w:t>шаблонів на визначеннях з термінологіних словників. Оцінка точності запропонованих методів.</w:t>
+        <w:t>3. Тестування побудованих шаблонів на визначеннях з термінологіних словників. Оцінка точності запропонованих методів.</w:t>
       </w:r>
     </w:p>
     <w:p>
@@ -4128,13 +4075,13 @@
         <w:contextualSpacing w:val="0"/>
         <w:jc w:val="both"/>
       </w:pPr>
-      <w:bookmarkStart w:id="25" w:name="h.3gi3hsi48y75" w:colFirst="0" w:colLast="0"/>
-      <w:bookmarkStart w:id="26" w:name="_Toc262896377"/>
+      <w:bookmarkStart w:id="24" w:name="h.3gi3hsi48y75" w:colFirst="0" w:colLast="0"/>
+      <w:bookmarkStart w:id="25" w:name="_Toc262896377"/>
+      <w:bookmarkEnd w:id="24"/>
+      <w:r>
+        <w:t>Розділ II</w:t>
+      </w:r>
       <w:bookmarkEnd w:id="25"/>
-      <w:r>
-        <w:t>Розділ II</w:t>
-      </w:r>
-      <w:bookmarkEnd w:id="26"/>
     </w:p>
     <w:p>
       <w:pPr>
@@ -4173,30 +4120,200 @@
         <w:spacing w:line="360" w:lineRule="auto"/>
         <w:jc w:val="both"/>
       </w:pPr>
-      <w:bookmarkStart w:id="27" w:name="h.bmpgkdwrmp7k" w:colFirst="0" w:colLast="0"/>
-      <w:bookmarkStart w:id="28" w:name="_Toc262896378"/>
+      <w:bookmarkStart w:id="26" w:name="h.bmpgkdwrmp7k" w:colFirst="0" w:colLast="0"/>
+      <w:bookmarkStart w:id="27" w:name="_Toc262896378"/>
+      <w:bookmarkEnd w:id="26"/>
+      <w:r>
+        <w:t>2.1 Структурна схема і формалізація алгоритму</w:t>
+      </w:r>
       <w:bookmarkEnd w:id="27"/>
-      <w:r>
-        <w:t>2.1 Структурна схема і формалізація алгоритму</w:t>
-      </w:r>
-      <w:bookmarkEnd w:id="28"/>
     </w:p>
     <w:p>
       <w:pPr>
         <w:pStyle w:val="3"/>
         <w:ind w:left="0"/>
       </w:pPr>
-      <w:bookmarkStart w:id="29" w:name="h.kg95mf525h63" w:colFirst="0" w:colLast="0"/>
-      <w:bookmarkStart w:id="30" w:name="_Toc262896379"/>
+      <w:bookmarkStart w:id="28" w:name="h.kg95mf525h63" w:colFirst="0" w:colLast="0"/>
+      <w:bookmarkStart w:id="29" w:name="_Toc262896379"/>
+      <w:bookmarkEnd w:id="28"/>
+      <w:r>
+        <w:t>2.1.1 Структурна схема алгоритму</w:t>
+      </w:r>
+      <w:bookmarkStart w:id="30" w:name="h.g033yl9nwml" w:colFirst="0" w:colLast="0"/>
+      <w:bookmarkEnd w:id="30"/>
       <w:bookmarkEnd w:id="29"/>
-      <w:r>
-        <w:lastRenderedPageBreak/>
-        <w:t>2.1.1 Структурна схема алгоритму</w:t>
-      </w:r>
-      <w:bookmarkStart w:id="31" w:name="h.g033yl9nwml" w:colFirst="0" w:colLast="0"/>
+    </w:p>
+    <w:p>
+      <w:pPr>
+        <w:rPr>
+          <w:rFonts w:ascii="Times New Roman" w:hAnsi="Times New Roman" w:cs="Times New Roman"/>
+          <w:b/>
+          <w:sz w:val="28"/>
+          <w:szCs w:val="28"/>
+        </w:rPr>
+      </w:pPr>
+      <w:r>
+        <w:rPr>
+          <w:rFonts w:ascii="Times New Roman" w:hAnsi="Times New Roman" w:cs="Times New Roman"/>
+          <w:b/>
+          <w:sz w:val="28"/>
+          <w:szCs w:val="28"/>
+        </w:rPr>
+        <w:t>Індексування</w:t>
+      </w:r>
+    </w:p>
+    <w:p>
+      <w:pPr>
+        <w:rPr>
+          <w:rFonts w:ascii="Times New Roman" w:hAnsi="Times New Roman" w:cs="Times New Roman"/>
+          <w:sz w:val="28"/>
+          <w:szCs w:val="28"/>
+        </w:rPr>
+      </w:pPr>
+      <w:r>
+        <w:rPr>
+          <w:rFonts w:ascii="Times New Roman" w:hAnsi="Times New Roman" w:cs="Times New Roman"/>
+          <w:sz w:val="28"/>
+          <w:szCs w:val="28"/>
+        </w:rPr>
+        <w:t xml:space="preserve">Процес побудови термінології з колекції текстів можна розкласти на два принципових кроки: </w:t>
+      </w:r>
+      <w:r>
+        <w:rPr>
+          <w:rFonts w:ascii="Times New Roman" w:hAnsi="Times New Roman" w:cs="Times New Roman"/>
+          <w:sz w:val="28"/>
+          <w:szCs w:val="28"/>
+        </w:rPr>
+        <w:t xml:space="preserve">по-перше, </w:t>
+      </w:r>
+      <w:r>
+        <w:rPr>
+          <w:rFonts w:ascii="Times New Roman" w:hAnsi="Times New Roman" w:cs="Times New Roman"/>
+          <w:sz w:val="28"/>
+          <w:szCs w:val="28"/>
+        </w:rPr>
+        <w:t>видобування зі всіх слів, що зустрічаються в тексті документів</w:t>
+      </w:r>
+      <w:r>
+        <w:rPr>
+          <w:rFonts w:ascii="Times New Roman" w:hAnsi="Times New Roman" w:cs="Times New Roman"/>
+          <w:sz w:val="28"/>
+          <w:szCs w:val="28"/>
+        </w:rPr>
+        <w:t xml:space="preserve">, таких, що відповідають термінам в області знань відповідних документів, і по-друге </w:t>
+      </w:r>
+      <w:r>
+        <w:rPr>
+          <w:rFonts w:ascii="Times New Roman" w:hAnsi="Times New Roman" w:cs="Times New Roman"/>
+          <w:sz w:val="28"/>
+          <w:szCs w:val="28"/>
+        </w:rPr>
+        <w:t>–</w:t>
+      </w:r>
+      <w:r>
+        <w:rPr>
+          <w:rFonts w:ascii="Times New Roman" w:hAnsi="Times New Roman" w:cs="Times New Roman"/>
+          <w:sz w:val="28"/>
+          <w:szCs w:val="28"/>
+        </w:rPr>
+        <w:t xml:space="preserve"> </w:t>
+      </w:r>
+      <w:r>
+        <w:rPr>
+          <w:rFonts w:ascii="Times New Roman" w:hAnsi="Times New Roman" w:cs="Times New Roman"/>
+          <w:sz w:val="28"/>
+          <w:szCs w:val="28"/>
+        </w:rPr>
+        <w:t xml:space="preserve">встановлення на множині даних термінів відношень, що використовуються в тезаурусах, зокрема симетричне відношення пов’язаних термінів (RT – </w:t>
+      </w:r>
+      <w:r>
+        <w:rPr>
+          <w:rFonts w:ascii="Times New Roman" w:hAnsi="Times New Roman" w:cs="Times New Roman"/>
+          <w:i/>
+          <w:sz w:val="28"/>
+          <w:szCs w:val="28"/>
+        </w:rPr>
+        <w:t>Related Term</w:t>
+      </w:r>
+      <w:r>
+        <w:rPr>
+          <w:rFonts w:ascii="Times New Roman" w:hAnsi="Times New Roman" w:cs="Times New Roman"/>
+          <w:sz w:val="28"/>
+          <w:szCs w:val="28"/>
+        </w:rPr>
+        <w:t>)</w:t>
+      </w:r>
+      <w:r>
+        <w:rPr>
+          <w:rFonts w:ascii="Times New Roman" w:hAnsi="Times New Roman" w:cs="Times New Roman"/>
+          <w:sz w:val="28"/>
+          <w:szCs w:val="28"/>
+        </w:rPr>
+        <w:t xml:space="preserve">, і асиметричні відношення типу “частина-ціле” (BT – </w:t>
+      </w:r>
+      <w:r>
+        <w:rPr>
+          <w:rFonts w:ascii="Times New Roman" w:hAnsi="Times New Roman" w:cs="Times New Roman"/>
+          <w:i/>
+          <w:sz w:val="28"/>
+          <w:szCs w:val="28"/>
+        </w:rPr>
+        <w:t>Broader Term</w:t>
+      </w:r>
+      <w:r>
+        <w:rPr>
+          <w:rFonts w:ascii="Times New Roman" w:hAnsi="Times New Roman" w:cs="Times New Roman"/>
+          <w:sz w:val="28"/>
+          <w:szCs w:val="28"/>
+        </w:rPr>
+        <w:t xml:space="preserve">, і NT – </w:t>
+      </w:r>
+      <w:bookmarkStart w:id="31" w:name="_GoBack"/>
+      <w:r>
+        <w:rPr>
+          <w:rFonts w:ascii="Times New Roman" w:hAnsi="Times New Roman" w:cs="Times New Roman"/>
+          <w:i/>
+          <w:sz w:val="28"/>
+          <w:szCs w:val="28"/>
+        </w:rPr>
+        <w:t xml:space="preserve">Narrower Term </w:t>
+      </w:r>
       <w:bookmarkEnd w:id="31"/>
-      <w:bookmarkEnd w:id="30"/>
-    </w:p>
+      <w:r>
+        <w:rPr>
+          <w:rFonts w:ascii="Times New Roman" w:hAnsi="Times New Roman" w:cs="Times New Roman"/>
+          <w:sz w:val="28"/>
+          <w:szCs w:val="28"/>
+        </w:rPr>
+        <w:t>відповідно).</w:t>
+      </w:r>
+    </w:p>
+    <w:p>
+      <w:pPr>
+        <w:rPr>
+          <w:rFonts w:ascii="Times New Roman" w:hAnsi="Times New Roman" w:cs="Times New Roman"/>
+          <w:sz w:val="28"/>
+          <w:szCs w:val="28"/>
+        </w:rPr>
+      </w:pPr>
+      <w:r>
+        <w:rPr>
+          <w:rFonts w:ascii="Times New Roman" w:hAnsi="Times New Roman" w:cs="Times New Roman"/>
+          <w:sz w:val="28"/>
+          <w:szCs w:val="28"/>
+        </w:rPr>
+        <w:t xml:space="preserve">Завдання виокремлення термінів з </w:t>
+      </w:r>
+      <w:r>
+        <w:rPr>
+          <w:rFonts w:ascii="Times New Roman" w:hAnsi="Times New Roman" w:cs="Times New Roman"/>
+          <w:sz w:val="28"/>
+          <w:szCs w:val="28"/>
+        </w:rPr>
+        <w:t xml:space="preserve"> </w:t>
+      </w:r>
+    </w:p>
+    <w:p/>
     <w:p>
       <w:pPr>
         <w:pStyle w:val="3"/>
@@ -4562,7 +4679,6 @@
         <w:rPr>
           <w:lang w:val="uk-UA"/>
         </w:rPr>
-        <w:lastRenderedPageBreak/>
         <w:t>Найбільше для даного випадку підходить реалізація окремих інтеграційних тестів, що містимуть незалежні конфігурації оточення, такі як реалізація документарної бази у памяті.</w:t>
       </w:r>
     </w:p>
@@ -5365,7 +5481,6 @@
           <w:rFonts w:ascii="Trebuchet MS" w:eastAsia="Trebuchet MS" w:hAnsi="Trebuchet MS" w:cs="Trebuchet MS"/>
           <w:sz w:val="32"/>
         </w:rPr>
-        <w:lastRenderedPageBreak/>
         <w:t>Додатки</w:t>
       </w:r>
       <w:bookmarkEnd w:id="65"/>
@@ -5479,7 +5594,7 @@
         <w:rStyle w:val="afb"/>
         <w:noProof/>
       </w:rPr>
-      <w:t>11</w:t>
+      <w:t>13</w:t>
     </w:r>
     <w:r>
       <w:rPr>
@@ -7127,7 +7242,6 @@
   <w:style w:type="character" w:default="1" w:styleId="a0">
     <w:name w:val="Default Paragraph Font"/>
     <w:uiPriority w:val="1"/>
-    <w:semiHidden/>
     <w:unhideWhenUsed/>
   </w:style>
   <w:style w:type="table" w:default="1" w:styleId="a1">
@@ -8149,7 +8263,6 @@
   <w:style w:type="character" w:default="1" w:styleId="a0">
     <w:name w:val="Default Paragraph Font"/>
     <w:uiPriority w:val="1"/>
-    <w:semiHidden/>
     <w:unhideWhenUsed/>
   </w:style>
   <w:style w:type="table" w:default="1" w:styleId="a1">

</xml_diff>

<commit_message>
DocFreq saved to mongodb and dumped.
</commit_message>
<xml_diff>
--- a/docs/ДипломФіналРешетньов.docx
+++ b/docs/ДипломФіналРешетньов.docx
@@ -4824,58 +4824,42 @@
           <w:sz w:val="28"/>
           <w:szCs w:val="28"/>
         </w:rPr>
-        <w:t xml:space="preserve">(від </w:t>
+        <w:t>(</w:t>
+      </w:r>
+      <w:proofErr w:type="spellStart"/>
+      <w:r>
+        <w:rPr>
+          <w:sz w:val="28"/>
+          <w:szCs w:val="28"/>
+        </w:rPr>
+        <w:t>від</w:t>
+      </w:r>
+      <w:proofErr w:type="spellEnd"/>
+      <w:r>
+        <w:rPr>
+          <w:sz w:val="28"/>
+          <w:szCs w:val="28"/>
+        </w:rPr>
+        <w:t xml:space="preserve"> </w:t>
       </w:r>
       <w:hyperlink r:id="rId12" w:tooltip="Грецька мова" w:history="1">
+        <w:proofErr w:type="spellStart"/>
         <w:r>
           <w:rPr>
             <w:rStyle w:val="afe"/>
             <w:sz w:val="28"/>
             <w:szCs w:val="28"/>
           </w:rPr>
-          <w:t>грец.</w:t>
+          <w:t>грец</w:t>
         </w:r>
-      </w:hyperlink>
-      <w:r>
-        <w:rPr>
-          <w:sz w:val="28"/>
-          <w:szCs w:val="28"/>
-        </w:rPr>
-        <w:t xml:space="preserve"> </w:t>
-      </w:r>
-      <w:r>
-        <w:rPr>
-          <w:i/>
-          <w:iCs/>
-          <w:sz w:val="28"/>
-          <w:szCs w:val="28"/>
-          <w:lang w:val="el-GR"/>
-        </w:rPr>
-        <w:t>Λεξικογραφία</w:t>
-      </w:r>
-      <w:r>
-        <w:rPr>
-          <w:sz w:val="28"/>
-          <w:szCs w:val="28"/>
-          <w:lang w:val="uk-UA"/>
-        </w:rPr>
-        <w:t>; від</w:t>
-      </w:r>
-      <w:r>
-        <w:rPr>
-          <w:sz w:val="28"/>
-          <w:szCs w:val="28"/>
-        </w:rPr>
-        <w:t xml:space="preserve"> </w:t>
-      </w:r>
-      <w:hyperlink r:id="rId13" w:tooltip="Грецька мова" w:history="1">
+        <w:proofErr w:type="spellEnd"/>
         <w:r>
           <w:rPr>
             <w:rStyle w:val="afe"/>
             <w:sz w:val="28"/>
             <w:szCs w:val="28"/>
           </w:rPr>
-          <w:t>грец.</w:t>
+          <w:t>.</w:t>
         </w:r>
       </w:hyperlink>
       <w:r>
@@ -4893,53 +4877,41 @@
           <w:szCs w:val="28"/>
           <w:lang w:val="el-GR"/>
         </w:rPr>
-        <w:t>Λεξικόν</w:t>
-      </w:r>
-      <w:r>
-        <w:rPr>
-          <w:sz w:val="28"/>
-          <w:szCs w:val="28"/>
-        </w:rPr>
-        <w:t xml:space="preserve"> - </w:t>
-      </w:r>
-      <w:r>
-        <w:rPr>
-          <w:sz w:val="28"/>
-          <w:szCs w:val="28"/>
-          <w:lang w:val="uk-UA"/>
-        </w:rPr>
-        <w:t>«</w:t>
-      </w:r>
-      <w:r>
-        <w:rPr>
-          <w:sz w:val="28"/>
-          <w:szCs w:val="28"/>
-        </w:rPr>
-        <w:t>словник</w:t>
-      </w:r>
-      <w:r>
-        <w:rPr>
-          <w:sz w:val="28"/>
-          <w:szCs w:val="28"/>
-          <w:lang w:val="uk-UA"/>
-        </w:rPr>
-        <w:t>»</w:t>
-      </w:r>
-      <w:r>
-        <w:rPr>
-          <w:sz w:val="28"/>
-          <w:szCs w:val="28"/>
-        </w:rPr>
-        <w:t xml:space="preserve"> і </w:t>
-      </w:r>
-      <w:hyperlink r:id="rId14" w:tooltip="Грецька мова" w:history="1">
+        <w:t>Λεξικογραφία</w:t>
+      </w:r>
+      <w:r>
+        <w:rPr>
+          <w:sz w:val="28"/>
+          <w:szCs w:val="28"/>
+          <w:lang w:val="uk-UA"/>
+        </w:rPr>
+        <w:t>; від</w:t>
+      </w:r>
+      <w:r>
+        <w:rPr>
+          <w:sz w:val="28"/>
+          <w:szCs w:val="28"/>
+        </w:rPr>
+        <w:t xml:space="preserve"> </w:t>
+      </w:r>
+      <w:hyperlink r:id="rId13" w:tooltip="Грецька мова" w:history="1">
+        <w:proofErr w:type="spellStart"/>
         <w:r>
           <w:rPr>
             <w:rStyle w:val="afe"/>
             <w:sz w:val="28"/>
             <w:szCs w:val="28"/>
           </w:rPr>
-          <w:t>грец.</w:t>
+          <w:t>грец</w:t>
+        </w:r>
+        <w:proofErr w:type="spellEnd"/>
+        <w:r>
+          <w:rPr>
+            <w:rStyle w:val="afe"/>
+            <w:sz w:val="28"/>
+            <w:szCs w:val="28"/>
+          </w:rPr>
+          <w:t>.</w:t>
         </w:r>
       </w:hyperlink>
       <w:r>
@@ -4957,6 +4929,82 @@
           <w:szCs w:val="28"/>
           <w:lang w:val="el-GR"/>
         </w:rPr>
+        <w:t>Λεξικόν</w:t>
+      </w:r>
+      <w:r>
+        <w:rPr>
+          <w:sz w:val="28"/>
+          <w:szCs w:val="28"/>
+        </w:rPr>
+        <w:t xml:space="preserve"> - </w:t>
+      </w:r>
+      <w:r>
+        <w:rPr>
+          <w:sz w:val="28"/>
+          <w:szCs w:val="28"/>
+          <w:lang w:val="uk-UA"/>
+        </w:rPr>
+        <w:t>«</w:t>
+      </w:r>
+      <w:proofErr w:type="spellStart"/>
+      <w:r>
+        <w:rPr>
+          <w:sz w:val="28"/>
+          <w:szCs w:val="28"/>
+        </w:rPr>
+        <w:t>словник</w:t>
+      </w:r>
+      <w:proofErr w:type="spellEnd"/>
+      <w:r>
+        <w:rPr>
+          <w:sz w:val="28"/>
+          <w:szCs w:val="28"/>
+          <w:lang w:val="uk-UA"/>
+        </w:rPr>
+        <w:t>»</w:t>
+      </w:r>
+      <w:r>
+        <w:rPr>
+          <w:sz w:val="28"/>
+          <w:szCs w:val="28"/>
+        </w:rPr>
+        <w:t xml:space="preserve"> і </w:t>
+      </w:r>
+      <w:hyperlink r:id="rId14" w:tooltip="Грецька мова" w:history="1">
+        <w:proofErr w:type="spellStart"/>
+        <w:r>
+          <w:rPr>
+            <w:rStyle w:val="afe"/>
+            <w:sz w:val="28"/>
+            <w:szCs w:val="28"/>
+          </w:rPr>
+          <w:t>грец</w:t>
+        </w:r>
+        <w:proofErr w:type="spellEnd"/>
+        <w:r>
+          <w:rPr>
+            <w:rStyle w:val="afe"/>
+            <w:sz w:val="28"/>
+            <w:szCs w:val="28"/>
+          </w:rPr>
+          <w:t>.</w:t>
+        </w:r>
+      </w:hyperlink>
+      <w:r>
+        <w:rPr>
+          <w:sz w:val="28"/>
+          <w:szCs w:val="28"/>
+        </w:rPr>
+        <w:t xml:space="preserve"> </w:t>
+      </w:r>
+      <w:r>
+        <w:rPr>
+          <w:i/>
+          <w:iCs/>
+          <w:sz w:val="28"/>
+          <w:szCs w:val="28"/>
+          <w:lang w:val="el-GR"/>
+        </w:rPr>
         <w:t>Γράφω</w:t>
       </w:r>
       <w:r>
@@ -4974,6 +5022,7 @@
         </w:rPr>
         <w:t>«</w:t>
       </w:r>
+      <w:proofErr w:type="spellStart"/>
       <w:r>
         <w:rPr>
           <w:sz w:val="28"/>
@@ -4981,6 +5030,7 @@
         </w:rPr>
         <w:t>пишу</w:t>
       </w:r>
+      <w:proofErr w:type="spellEnd"/>
       <w:r>
         <w:rPr>
           <w:sz w:val="28"/>
@@ -8405,16 +8455,31 @@
         </w:rPr>
         <w:t xml:space="preserve">В якості тестового словника використано </w:t>
       </w:r>
-      <w:hyperlink r:id="rId15">
-        <w:r>
-          <w:rPr>
-            <w:color w:val="1155CC"/>
-            <w:u w:val="single"/>
-            <w:lang w:val="uk-UA"/>
-          </w:rPr>
-          <w:t>http://ipp.lp.edu.ua/Library/004/004.html</w:t>
-        </w:r>
-      </w:hyperlink>
+      <w:r>
+        <w:fldChar w:fldCharType="begin"/>
+      </w:r>
+      <w:r>
+        <w:instrText xml:space="preserve"> HYPERLINK "http://ipp.lp.edu.ua/Library/004/004.html" \h </w:instrText>
+      </w:r>
+      <w:r>
+        <w:fldChar w:fldCharType="separate"/>
+      </w:r>
+      <w:r>
+        <w:rPr>
+          <w:color w:val="1155CC"/>
+          <w:u w:val="single"/>
+          <w:lang w:val="uk-UA"/>
+        </w:rPr>
+        <w:t>http://ipp.lp.edu.ua/Library/004/004.html</w:t>
+      </w:r>
+      <w:r>
+        <w:rPr>
+          <w:color w:val="1155CC"/>
+          <w:u w:val="single"/>
+          <w:lang w:val="uk-UA"/>
+        </w:rPr>
+        <w:fldChar w:fldCharType="end"/>
+      </w:r>
     </w:p>
     <w:p>
       <w:pPr>
@@ -10964,18 +11029,96 @@
         </w:rPr>
         <w:t> — система процедур для отримання наукових знань про </w:t>
       </w:r>
-      <w:hyperlink r:id="rId16" w:tooltip="Соціальне явище" w:history="1">
-        <w:r>
-          <w:rPr>
-            <w:rFonts w:ascii="Helvetica" w:eastAsia="Times New Roman" w:hAnsi="Helvetica" w:cs="Times New Roman"/>
-            <w:i/>
-            <w:sz w:val="21"/>
-            <w:szCs w:val="21"/>
-            <w:shd w:val="clear" w:color="auto" w:fill="FFFFFF"/>
-          </w:rPr>
-          <w:t>соціальні явища і процеси</w:t>
-        </w:r>
-      </w:hyperlink>
+      <w:r>
+        <w:rPr>
+          <w:rFonts w:ascii="Times" w:eastAsia="Times New Roman" w:hAnsi="Times" w:cs="Times New Roman"/>
+          <w:i/>
+          <w:sz w:val="20"/>
+          <w:szCs w:val="20"/>
+        </w:rPr>
+        <w:fldChar w:fldCharType="begin"/>
+      </w:r>
+      <w:r>
+        <w:rPr>
+          <w:rFonts w:ascii="Times" w:eastAsia="Times New Roman" w:hAnsi="Times" w:cs="Times New Roman"/>
+          <w:i/>
+          <w:sz w:val="20"/>
+          <w:szCs w:val="20"/>
+        </w:rPr>
+        <w:instrText xml:space="preserve"> HYPERLINK "http://uk.wikipedia.org/wiki/%D0%A1%D0%BE%D1%86%D1%96%D0%B0%D0%BB%D1%8C%D0%BD%D0%B5_%D1%8F%D0%B2%D0%B8%D1%89%D0%B5" \o "</w:instrText>
+      </w:r>
+      <w:r>
+        <w:rPr>
+          <w:rFonts w:ascii="Times" w:eastAsia="Times New Roman" w:hAnsi="Times" w:cs="Times New Roman" w:hint="eastAsia"/>
+          <w:i/>
+          <w:sz w:val="20"/>
+          <w:szCs w:val="20"/>
+        </w:rPr>
+        <w:instrText>Соціальне</w:instrText>
+      </w:r>
+      <w:r>
+        <w:rPr>
+          <w:rFonts w:ascii="Times" w:eastAsia="Times New Roman" w:hAnsi="Times" w:cs="Times New Roman"/>
+          <w:i/>
+          <w:sz w:val="20"/>
+          <w:szCs w:val="20"/>
+        </w:rPr>
+        <w:instrText xml:space="preserve"> </w:instrText>
+      </w:r>
+      <w:r>
+        <w:rPr>
+          <w:rFonts w:ascii="Times" w:eastAsia="Times New Roman" w:hAnsi="Times" w:cs="Times New Roman" w:hint="eastAsia"/>
+          <w:i/>
+          <w:sz w:val="20"/>
+          <w:szCs w:val="20"/>
+        </w:rPr>
+        <w:instrText>явище</w:instrText>
+      </w:r>
+      <w:r>
+        <w:rPr>
+          <w:rFonts w:ascii="Times" w:eastAsia="Times New Roman" w:hAnsi="Times" w:cs="Times New Roman"/>
+          <w:i/>
+          <w:sz w:val="20"/>
+          <w:szCs w:val="20"/>
+        </w:rPr>
+        <w:instrText xml:space="preserve">" </w:instrText>
+      </w:r>
+      <w:r>
+        <w:rPr>
+          <w:rFonts w:ascii="Times" w:eastAsia="Times New Roman" w:hAnsi="Times" w:cs="Times New Roman"/>
+          <w:i/>
+          <w:sz w:val="20"/>
+          <w:szCs w:val="20"/>
+        </w:rPr>
+      </w:r>
+      <w:r>
+        <w:rPr>
+          <w:rFonts w:ascii="Times" w:eastAsia="Times New Roman" w:hAnsi="Times" w:cs="Times New Roman"/>
+          <w:i/>
+          <w:sz w:val="20"/>
+          <w:szCs w:val="20"/>
+        </w:rPr>
+        <w:fldChar w:fldCharType="separate"/>
+      </w:r>
+      <w:r>
+        <w:rPr>
+          <w:rFonts w:ascii="Helvetica" w:eastAsia="Times New Roman" w:hAnsi="Helvetica" w:cs="Times New Roman"/>
+          <w:i/>
+          <w:sz w:val="21"/>
+          <w:szCs w:val="21"/>
+          <w:shd w:val="clear" w:color="auto" w:fill="FFFFFF"/>
+        </w:rPr>
+        <w:t>соціальні явища і процеси</w:t>
+      </w:r>
+      <w:r>
+        <w:rPr>
+          <w:rFonts w:ascii="Times" w:eastAsia="Times New Roman" w:hAnsi="Times" w:cs="Times New Roman"/>
+          <w:i/>
+          <w:sz w:val="20"/>
+          <w:szCs w:val="20"/>
+        </w:rPr>
+        <w:fldChar w:fldCharType="end"/>
+      </w:r>
     </w:p>
     <w:p>
       <w:pPr>
@@ -11554,8 +11697,6 @@
         </w:rPr>
         <w:t>2926</w:t>
       </w:r>
-      <w:bookmarkStart w:id="38" w:name="_GoBack"/>
-      <w:bookmarkEnd w:id="38"/>
       <w:r>
         <w:rPr>
           <w:rFonts w:ascii="Times New Roman" w:hAnsi="Times New Roman" w:cs="Times New Roman"/>
@@ -11934,7 +12075,153 @@
           <w:sz w:val="28"/>
           <w:szCs w:val="28"/>
         </w:rPr>
-        <w:t xml:space="preserve">Зібраний дамп документарних частот зберігається в вихідних кодах прогармної частини роботи, і має бути імпортований в нову базу на початку роботу алгоритму на новій системі. </w:t>
+        <w:t>Зібраний дамп документарних частот збе</w:t>
+      </w:r>
+      <w:r>
+        <w:rPr>
+          <w:rFonts w:ascii="Times New Roman" w:hAnsi="Times New Roman" w:cs="Times New Roman"/>
+          <w:sz w:val="28"/>
+          <w:szCs w:val="28"/>
+        </w:rPr>
+        <w:t>рігається в вихідних кодах</w:t>
+      </w:r>
+      <w:r>
+        <w:rPr>
+          <w:rFonts w:ascii="Times New Roman" w:hAnsi="Times New Roman" w:cs="Times New Roman"/>
+          <w:sz w:val="28"/>
+          <w:szCs w:val="28"/>
+        </w:rPr>
+        <w:t xml:space="preserve"> програмної частини роботи у вигляді файлу даних із розширенням </w:t>
+      </w:r>
+      <w:r>
+        <w:rPr>
+          <w:rFonts w:ascii="Times New Roman" w:hAnsi="Times New Roman" w:cs="Times New Roman"/>
+          <w:b/>
+          <w:sz w:val="28"/>
+          <w:szCs w:val="28"/>
+        </w:rPr>
+        <w:t xml:space="preserve">.bson </w:t>
+      </w:r>
+      <w:r>
+        <w:rPr>
+          <w:rFonts w:ascii="Times New Roman" w:hAnsi="Times New Roman" w:cs="Times New Roman"/>
+          <w:sz w:val="28"/>
+          <w:szCs w:val="28"/>
+        </w:rPr>
+        <w:t xml:space="preserve">і метаданих колекції термінів у файлі з розширенням </w:t>
+      </w:r>
+      <w:r>
+        <w:rPr>
+          <w:rFonts w:ascii="Times New Roman" w:hAnsi="Times New Roman" w:cs="Times New Roman"/>
+          <w:b/>
+          <w:sz w:val="28"/>
+          <w:szCs w:val="28"/>
+        </w:rPr>
+        <w:t>.json</w:t>
+      </w:r>
+      <w:r>
+        <w:rPr>
+          <w:rFonts w:ascii="Times New Roman" w:hAnsi="Times New Roman" w:cs="Times New Roman"/>
+          <w:sz w:val="28"/>
+          <w:szCs w:val="28"/>
+        </w:rPr>
+        <w:t xml:space="preserve">. </w:t>
+      </w:r>
+      <w:r>
+        <w:rPr>
+          <w:rFonts w:ascii="Times New Roman" w:hAnsi="Times New Roman" w:cs="Times New Roman"/>
+          <w:sz w:val="28"/>
+          <w:szCs w:val="28"/>
+        </w:rPr>
+        <w:t>Дані файли мають</w:t>
+      </w:r>
+      <w:r>
+        <w:rPr>
+          <w:rFonts w:ascii="Times New Roman" w:hAnsi="Times New Roman" w:cs="Times New Roman"/>
+          <w:sz w:val="28"/>
+          <w:szCs w:val="28"/>
+        </w:rPr>
+        <w:t xml:space="preserve"> </w:t>
+      </w:r>
+      <w:r>
+        <w:rPr>
+          <w:rFonts w:ascii="Times New Roman" w:hAnsi="Times New Roman" w:cs="Times New Roman"/>
+          <w:sz w:val="28"/>
+          <w:szCs w:val="28"/>
+        </w:rPr>
+        <w:t>бути імпортовані</w:t>
+      </w:r>
+      <w:r>
+        <w:rPr>
+          <w:rFonts w:ascii="Times New Roman" w:hAnsi="Times New Roman" w:cs="Times New Roman"/>
+          <w:sz w:val="28"/>
+          <w:szCs w:val="28"/>
+        </w:rPr>
+        <w:t xml:space="preserve"> в нову базу на початку роботу алгоритму на новій системі.</w:t>
+      </w:r>
+    </w:p>
+    <w:p>
+      <w:pPr>
+        <w:spacing w:line="360" w:lineRule="auto"/>
+        <w:ind w:firstLine="567"/>
+        <w:rPr>
+          <w:rFonts w:ascii="Times New Roman" w:hAnsi="Times New Roman" w:cs="Times New Roman"/>
+          <w:sz w:val="28"/>
+          <w:szCs w:val="28"/>
+        </w:rPr>
+      </w:pPr>
+      <w:r>
+        <w:rPr>
+          <w:rFonts w:ascii="Times New Roman" w:hAnsi="Times New Roman" w:cs="Times New Roman"/>
+          <w:sz w:val="28"/>
+          <w:szCs w:val="28"/>
+        </w:rPr>
+        <w:t xml:space="preserve">Взагалом після індексації </w:t>
+      </w:r>
+      <w:r>
+        <w:rPr>
+          <w:rFonts w:ascii="Times New Roman" w:hAnsi="Times New Roman" w:cs="Times New Roman"/>
+          <w:sz w:val="28"/>
+          <w:szCs w:val="28"/>
+        </w:rPr>
+        <w:t xml:space="preserve">колекції </w:t>
+      </w:r>
+      <w:r>
+        <w:rPr>
+          <w:rFonts w:ascii="Times New Roman" w:hAnsi="Times New Roman" w:cs="Times New Roman"/>
+          <w:sz w:val="28"/>
+          <w:szCs w:val="28"/>
+        </w:rPr>
+        <w:t>і фільтрації термінів, в дампі нараховується близько 156000 термінів.</w:t>
+      </w:r>
+      <w:bookmarkStart w:id="38" w:name="_GoBack"/>
+      <w:bookmarkEnd w:id="38"/>
+      <w:r>
+        <w:rPr>
+          <w:rFonts w:ascii="Times New Roman" w:hAnsi="Times New Roman" w:cs="Times New Roman"/>
+          <w:sz w:val="28"/>
+          <w:szCs w:val="28"/>
+        </w:rPr>
+        <w:t xml:space="preserve"> </w:t>
+      </w:r>
+    </w:p>
+    <w:p>
+      <w:pPr>
+        <w:spacing w:line="360" w:lineRule="auto"/>
+        <w:ind w:firstLine="567"/>
+        <w:rPr>
+          <w:rFonts w:ascii="Times New Roman" w:hAnsi="Times New Roman" w:cs="Times New Roman"/>
+          <w:sz w:val="28"/>
+          <w:szCs w:val="28"/>
+        </w:rPr>
+      </w:pPr>
+      <w:r>
+        <w:rPr>
+          <w:rFonts w:ascii="Times New Roman" w:hAnsi="Times New Roman" w:cs="Times New Roman"/>
+          <w:sz w:val="28"/>
+          <w:szCs w:val="28"/>
+        </w:rPr>
+        <w:t xml:space="preserve"> </w:t>
       </w:r>
     </w:p>
     <w:p>
@@ -12967,7 +13254,7 @@
           <w:lang w:val="uk-UA"/>
         </w:rPr>
       </w:pPr>
-      <w:hyperlink r:id="rId17">
+      <w:hyperlink r:id="rId15">
         <w:r>
           <w:rPr>
             <w:rFonts w:ascii="Times New Roman" w:eastAsia="Times New Roman" w:hAnsi="Times New Roman" w:cs="Times New Roman"/>
@@ -13554,19 +13841,37 @@
         </w:rPr>
         <w:t>. Web. 12 May 2014. &lt;</w:t>
       </w:r>
-      <w:hyperlink r:id="rId18">
-        <w:r>
-          <w:rPr>
-            <w:rFonts w:ascii="Times New Roman" w:eastAsia="Times New Roman" w:hAnsi="Times New Roman" w:cs="Times New Roman"/>
-            <w:b/>
-            <w:color w:val="1155CC"/>
-            <w:sz w:val="28"/>
-            <w:u w:val="single"/>
-            <w:lang w:val="uk-UA"/>
-          </w:rPr>
-          <w:t>http://www.w3.org/TR/2014/PR-rdf11-concepts-20140109/</w:t>
-        </w:r>
-      </w:hyperlink>
+      <w:r>
+        <w:fldChar w:fldCharType="begin"/>
+      </w:r>
+      <w:r>
+        <w:instrText xml:space="preserve"> HYPERLINK "http://www.w3.org/TR/2014/PR-rdf11-concepts-20140109/" \h </w:instrText>
+      </w:r>
+      <w:r>
+        <w:fldChar w:fldCharType="separate"/>
+      </w:r>
+      <w:r>
+        <w:rPr>
+          <w:rFonts w:ascii="Times New Roman" w:eastAsia="Times New Roman" w:hAnsi="Times New Roman" w:cs="Times New Roman"/>
+          <w:b/>
+          <w:color w:val="1155CC"/>
+          <w:sz w:val="28"/>
+          <w:u w:val="single"/>
+          <w:lang w:val="uk-UA"/>
+        </w:rPr>
+        <w:t>http://www.w3.org/TR/2014/PR-rdf11-concepts-20140109/</w:t>
+      </w:r>
+      <w:r>
+        <w:rPr>
+          <w:rFonts w:ascii="Times New Roman" w:eastAsia="Times New Roman" w:hAnsi="Times New Roman" w:cs="Times New Roman"/>
+          <w:b/>
+          <w:color w:val="1155CC"/>
+          <w:sz w:val="28"/>
+          <w:u w:val="single"/>
+          <w:lang w:val="uk-UA"/>
+        </w:rPr>
+        <w:fldChar w:fldCharType="end"/>
+      </w:r>
       <w:r>
         <w:rPr>
           <w:rFonts w:ascii="Times New Roman" w:eastAsia="Times New Roman" w:hAnsi="Times New Roman" w:cs="Times New Roman"/>
@@ -13618,7 +13923,7 @@
           <w:lang w:val="uk-UA"/>
         </w:rPr>
       </w:pPr>
-      <w:hyperlink r:id="rId19">
+      <w:hyperlink r:id="rId16">
         <w:r>
           <w:rPr>
             <w:rFonts w:ascii="Times New Roman" w:eastAsia="Times New Roman" w:hAnsi="Times New Roman" w:cs="Times New Roman"/>
@@ -13642,7 +13947,7 @@
           <w:lang w:val="uk-UA"/>
         </w:rPr>
       </w:pPr>
-      <w:hyperlink r:id="rId20">
+      <w:hyperlink r:id="rId17">
         <w:r>
           <w:rPr>
             <w:rFonts w:ascii="Times New Roman" w:eastAsia="Times New Roman" w:hAnsi="Times New Roman" w:cs="Times New Roman"/>
@@ -13666,7 +13971,7 @@
           <w:lang w:val="uk-UA"/>
         </w:rPr>
       </w:pPr>
-      <w:hyperlink r:id="rId21">
+      <w:hyperlink r:id="rId18">
         <w:r>
           <w:rPr>
             <w:rFonts w:ascii="Times New Roman" w:eastAsia="Times New Roman" w:hAnsi="Times New Roman" w:cs="Times New Roman"/>
@@ -13690,7 +13995,7 @@
           <w:lang w:val="uk-UA"/>
         </w:rPr>
       </w:pPr>
-      <w:hyperlink r:id="rId22">
+      <w:hyperlink r:id="rId19">
         <w:r>
           <w:rPr>
             <w:rFonts w:ascii="Times New Roman" w:eastAsia="Times New Roman" w:hAnsi="Times New Roman" w:cs="Times New Roman"/>
@@ -13728,7 +14033,7 @@
           <w:lang w:val="uk-UA"/>
         </w:rPr>
       </w:pPr>
-      <w:hyperlink r:id="rId23">
+      <w:hyperlink r:id="rId20">
         <w:r>
           <w:rPr>
             <w:rFonts w:ascii="Times New Roman" w:eastAsia="Times New Roman" w:hAnsi="Times New Roman" w:cs="Times New Roman"/>
@@ -13752,6 +14057,7 @@
           <w:lang w:val="en-US"/>
         </w:rPr>
       </w:pPr>
+      <w:proofErr w:type="gramStart"/>
       <w:r>
         <w:rPr>
           <w:rFonts w:ascii="Times New Roman" w:eastAsia="Times New Roman" w:hAnsi="Times New Roman" w:cs="Times New Roman"/>
@@ -13760,8 +14066,20 @@
           <w:szCs w:val="20"/>
           <w:lang w:val="en-US"/>
         </w:rPr>
-        <w:t xml:space="preserve">КОВАЛЬ, А.П. </w:t>
-      </w:r>
+        <w:t>КОВАЛЬ, А.П.</w:t>
+      </w:r>
+      <w:proofErr w:type="gramEnd"/>
+      <w:r>
+        <w:rPr>
+          <w:rFonts w:ascii="Times New Roman" w:eastAsia="Times New Roman" w:hAnsi="Times New Roman" w:cs="Times New Roman"/>
+          <w:color w:val="000000"/>
+          <w:sz w:val="20"/>
+          <w:szCs w:val="20"/>
+          <w:lang w:val="en-US"/>
+        </w:rPr>
+        <w:t xml:space="preserve"> </w:t>
+      </w:r>
+      <w:proofErr w:type="spellStart"/>
       <w:r>
         <w:rPr>
           <w:rFonts w:ascii="Times New Roman" w:eastAsia="Times New Roman" w:hAnsi="Times New Roman" w:cs="Times New Roman"/>
@@ -13772,8 +14090,9 @@
           <w:szCs w:val="20"/>
           <w:lang w:val="en-US"/>
         </w:rPr>
-        <w:t xml:space="preserve">Науковий </w:t>
-      </w:r>
+        <w:t>Науковий</w:t>
+      </w:r>
+      <w:proofErr w:type="spellEnd"/>
       <w:r>
         <w:rPr>
           <w:rFonts w:ascii="Times New Roman" w:eastAsia="Times New Roman" w:hAnsi="Times New Roman" w:cs="Times New Roman"/>
@@ -13784,8 +14103,7 @@
           <w:szCs w:val="20"/>
           <w:lang w:val="en-US"/>
         </w:rPr>
-        <w:tab/>
-        <w:t xml:space="preserve">стиль сучасної української мови : </w:t>
+        <w:t xml:space="preserve"> </w:t>
       </w:r>
       <w:r>
         <w:rPr>
@@ -13798,37 +14116,319 @@
           <w:lang w:val="en-US"/>
         </w:rPr>
         <w:tab/>
-        <w:t>структура наукового тексту</w:t>
-      </w:r>
-      <w:r>
-        <w:rPr>
-          <w:rFonts w:ascii="Times New Roman" w:eastAsia="Times New Roman" w:hAnsi="Times New Roman" w:cs="Times New Roman"/>
+      </w:r>
+      <w:proofErr w:type="spellStart"/>
+      <w:r>
+        <w:rPr>
+          <w:rFonts w:ascii="Times New Roman" w:eastAsia="Times New Roman" w:hAnsi="Times New Roman" w:cs="Times New Roman"/>
+          <w:i/>
+          <w:iCs/>
           <w:color w:val="000000"/>
           <w:sz w:val="20"/>
           <w:szCs w:val="20"/>
           <w:lang w:val="en-US"/>
         </w:rPr>
-        <w:t xml:space="preserve">. </w:t>
-      </w:r>
-      <w:r>
-        <w:rPr>
-          <w:rFonts w:ascii="Times New Roman" w:eastAsia="Times New Roman" w:hAnsi="Times New Roman" w:cs="Times New Roman"/>
+        <w:t>стиль</w:t>
+      </w:r>
+      <w:proofErr w:type="spellEnd"/>
+      <w:r>
+        <w:rPr>
+          <w:rFonts w:ascii="Times New Roman" w:eastAsia="Times New Roman" w:hAnsi="Times New Roman" w:cs="Times New Roman"/>
+          <w:i/>
+          <w:iCs/>
           <w:color w:val="000000"/>
           <w:sz w:val="20"/>
           <w:szCs w:val="20"/>
           <w:lang w:val="en-US"/>
         </w:rPr>
-        <w:tab/>
-        <w:t xml:space="preserve">Київ: Видавництво Київського університету, </w:t>
-      </w:r>
-      <w:r>
-        <w:rPr>
-          <w:rFonts w:ascii="Times New Roman" w:eastAsia="Times New Roman" w:hAnsi="Times New Roman" w:cs="Times New Roman"/>
+        <w:t xml:space="preserve"> </w:t>
+      </w:r>
+      <w:proofErr w:type="spellStart"/>
+      <w:r>
+        <w:rPr>
+          <w:rFonts w:ascii="Times New Roman" w:eastAsia="Times New Roman" w:hAnsi="Times New Roman" w:cs="Times New Roman"/>
+          <w:i/>
+          <w:iCs/>
           <w:color w:val="000000"/>
           <w:sz w:val="20"/>
           <w:szCs w:val="20"/>
           <w:lang w:val="en-US"/>
         </w:rPr>
+        <w:t>сучасної</w:t>
+      </w:r>
+      <w:proofErr w:type="spellEnd"/>
+      <w:r>
+        <w:rPr>
+          <w:rFonts w:ascii="Times New Roman" w:eastAsia="Times New Roman" w:hAnsi="Times New Roman" w:cs="Times New Roman"/>
+          <w:i/>
+          <w:iCs/>
+          <w:color w:val="000000"/>
+          <w:sz w:val="20"/>
+          <w:szCs w:val="20"/>
+          <w:lang w:val="en-US"/>
+        </w:rPr>
+        <w:t xml:space="preserve"> </w:t>
+      </w:r>
+      <w:proofErr w:type="spellStart"/>
+      <w:r>
+        <w:rPr>
+          <w:rFonts w:ascii="Times New Roman" w:eastAsia="Times New Roman" w:hAnsi="Times New Roman" w:cs="Times New Roman"/>
+          <w:i/>
+          <w:iCs/>
+          <w:color w:val="000000"/>
+          <w:sz w:val="20"/>
+          <w:szCs w:val="20"/>
+          <w:lang w:val="en-US"/>
+        </w:rPr>
+        <w:t>української</w:t>
+      </w:r>
+      <w:proofErr w:type="spellEnd"/>
+      <w:r>
+        <w:rPr>
+          <w:rFonts w:ascii="Times New Roman" w:eastAsia="Times New Roman" w:hAnsi="Times New Roman" w:cs="Times New Roman"/>
+          <w:i/>
+          <w:iCs/>
+          <w:color w:val="000000"/>
+          <w:sz w:val="20"/>
+          <w:szCs w:val="20"/>
+          <w:lang w:val="en-US"/>
+        </w:rPr>
+        <w:t xml:space="preserve"> </w:t>
+      </w:r>
+      <w:proofErr w:type="spellStart"/>
+      <w:proofErr w:type="gramStart"/>
+      <w:r>
+        <w:rPr>
+          <w:rFonts w:ascii="Times New Roman" w:eastAsia="Times New Roman" w:hAnsi="Times New Roman" w:cs="Times New Roman"/>
+          <w:i/>
+          <w:iCs/>
+          <w:color w:val="000000"/>
+          <w:sz w:val="20"/>
+          <w:szCs w:val="20"/>
+          <w:lang w:val="en-US"/>
+        </w:rPr>
+        <w:t>мови</w:t>
+      </w:r>
+      <w:proofErr w:type="spellEnd"/>
+      <w:r>
+        <w:rPr>
+          <w:rFonts w:ascii="Times New Roman" w:eastAsia="Times New Roman" w:hAnsi="Times New Roman" w:cs="Times New Roman"/>
+          <w:i/>
+          <w:iCs/>
+          <w:color w:val="000000"/>
+          <w:sz w:val="20"/>
+          <w:szCs w:val="20"/>
+          <w:lang w:val="en-US"/>
+        </w:rPr>
+        <w:t xml:space="preserve"> :</w:t>
+      </w:r>
+      <w:proofErr w:type="gramEnd"/>
+      <w:r>
+        <w:rPr>
+          <w:rFonts w:ascii="Times New Roman" w:eastAsia="Times New Roman" w:hAnsi="Times New Roman" w:cs="Times New Roman"/>
+          <w:i/>
+          <w:iCs/>
+          <w:color w:val="000000"/>
+          <w:sz w:val="20"/>
+          <w:szCs w:val="20"/>
+          <w:lang w:val="en-US"/>
+        </w:rPr>
+        <w:t xml:space="preserve"> </w:t>
+      </w:r>
+      <w:r>
+        <w:rPr>
+          <w:rFonts w:ascii="Times New Roman" w:eastAsia="Times New Roman" w:hAnsi="Times New Roman" w:cs="Times New Roman"/>
+          <w:i/>
+          <w:iCs/>
+          <w:color w:val="000000"/>
+          <w:sz w:val="20"/>
+          <w:szCs w:val="20"/>
+          <w:lang w:val="en-US"/>
+        </w:rPr>
+        <w:tab/>
+      </w:r>
+      <w:proofErr w:type="spellStart"/>
+      <w:r>
+        <w:rPr>
+          <w:rFonts w:ascii="Times New Roman" w:eastAsia="Times New Roman" w:hAnsi="Times New Roman" w:cs="Times New Roman"/>
+          <w:i/>
+          <w:iCs/>
+          <w:color w:val="000000"/>
+          <w:sz w:val="20"/>
+          <w:szCs w:val="20"/>
+          <w:lang w:val="en-US"/>
+        </w:rPr>
+        <w:t>структура</w:t>
+      </w:r>
+      <w:proofErr w:type="spellEnd"/>
+      <w:r>
+        <w:rPr>
+          <w:rFonts w:ascii="Times New Roman" w:eastAsia="Times New Roman" w:hAnsi="Times New Roman" w:cs="Times New Roman"/>
+          <w:i/>
+          <w:iCs/>
+          <w:color w:val="000000"/>
+          <w:sz w:val="20"/>
+          <w:szCs w:val="20"/>
+          <w:lang w:val="en-US"/>
+        </w:rPr>
+        <w:t xml:space="preserve"> </w:t>
+      </w:r>
+      <w:proofErr w:type="spellStart"/>
+      <w:r>
+        <w:rPr>
+          <w:rFonts w:ascii="Times New Roman" w:eastAsia="Times New Roman" w:hAnsi="Times New Roman" w:cs="Times New Roman"/>
+          <w:i/>
+          <w:iCs/>
+          <w:color w:val="000000"/>
+          <w:sz w:val="20"/>
+          <w:szCs w:val="20"/>
+          <w:lang w:val="en-US"/>
+        </w:rPr>
+        <w:t>наукового</w:t>
+      </w:r>
+      <w:proofErr w:type="spellEnd"/>
+      <w:r>
+        <w:rPr>
+          <w:rFonts w:ascii="Times New Roman" w:eastAsia="Times New Roman" w:hAnsi="Times New Roman" w:cs="Times New Roman"/>
+          <w:i/>
+          <w:iCs/>
+          <w:color w:val="000000"/>
+          <w:sz w:val="20"/>
+          <w:szCs w:val="20"/>
+          <w:lang w:val="en-US"/>
+        </w:rPr>
+        <w:t xml:space="preserve"> </w:t>
+      </w:r>
+      <w:proofErr w:type="spellStart"/>
+      <w:r>
+        <w:rPr>
+          <w:rFonts w:ascii="Times New Roman" w:eastAsia="Times New Roman" w:hAnsi="Times New Roman" w:cs="Times New Roman"/>
+          <w:i/>
+          <w:iCs/>
+          <w:color w:val="000000"/>
+          <w:sz w:val="20"/>
+          <w:szCs w:val="20"/>
+          <w:lang w:val="en-US"/>
+        </w:rPr>
+        <w:t>тексту</w:t>
+      </w:r>
+      <w:proofErr w:type="spellEnd"/>
+      <w:r>
+        <w:rPr>
+          <w:rFonts w:ascii="Times New Roman" w:eastAsia="Times New Roman" w:hAnsi="Times New Roman" w:cs="Times New Roman"/>
+          <w:color w:val="000000"/>
+          <w:sz w:val="20"/>
+          <w:szCs w:val="20"/>
+          <w:lang w:val="en-US"/>
+        </w:rPr>
+        <w:t xml:space="preserve">. </w:t>
+      </w:r>
+      <w:r>
+        <w:rPr>
+          <w:rFonts w:ascii="Times New Roman" w:eastAsia="Times New Roman" w:hAnsi="Times New Roman" w:cs="Times New Roman"/>
+          <w:color w:val="000000"/>
+          <w:sz w:val="20"/>
+          <w:szCs w:val="20"/>
+          <w:lang w:val="en-US"/>
+        </w:rPr>
+        <w:tab/>
+      </w:r>
+      <w:proofErr w:type="spellStart"/>
+      <w:r>
+        <w:rPr>
+          <w:rFonts w:ascii="Times New Roman" w:eastAsia="Times New Roman" w:hAnsi="Times New Roman" w:cs="Times New Roman"/>
+          <w:color w:val="000000"/>
+          <w:sz w:val="20"/>
+          <w:szCs w:val="20"/>
+          <w:lang w:val="en-US"/>
+        </w:rPr>
+        <w:t>Київ</w:t>
+      </w:r>
+      <w:proofErr w:type="spellEnd"/>
+      <w:r>
+        <w:rPr>
+          <w:rFonts w:ascii="Times New Roman" w:eastAsia="Times New Roman" w:hAnsi="Times New Roman" w:cs="Times New Roman"/>
+          <w:color w:val="000000"/>
+          <w:sz w:val="20"/>
+          <w:szCs w:val="20"/>
+          <w:lang w:val="en-US"/>
+        </w:rPr>
+        <w:t xml:space="preserve">: </w:t>
+      </w:r>
+      <w:proofErr w:type="spellStart"/>
+      <w:r>
+        <w:rPr>
+          <w:rFonts w:ascii="Times New Roman" w:eastAsia="Times New Roman" w:hAnsi="Times New Roman" w:cs="Times New Roman"/>
+          <w:color w:val="000000"/>
+          <w:sz w:val="20"/>
+          <w:szCs w:val="20"/>
+          <w:lang w:val="en-US"/>
+        </w:rPr>
+        <w:t>Видавництво</w:t>
+      </w:r>
+      <w:proofErr w:type="spellEnd"/>
+      <w:r>
+        <w:rPr>
+          <w:rFonts w:ascii="Times New Roman" w:eastAsia="Times New Roman" w:hAnsi="Times New Roman" w:cs="Times New Roman"/>
+          <w:color w:val="000000"/>
+          <w:sz w:val="20"/>
+          <w:szCs w:val="20"/>
+          <w:lang w:val="en-US"/>
+        </w:rPr>
+        <w:t xml:space="preserve"> </w:t>
+      </w:r>
+      <w:proofErr w:type="spellStart"/>
+      <w:r>
+        <w:rPr>
+          <w:rFonts w:ascii="Times New Roman" w:eastAsia="Times New Roman" w:hAnsi="Times New Roman" w:cs="Times New Roman"/>
+          <w:color w:val="000000"/>
+          <w:sz w:val="20"/>
+          <w:szCs w:val="20"/>
+          <w:lang w:val="en-US"/>
+        </w:rPr>
+        <w:t>Київського</w:t>
+      </w:r>
+      <w:proofErr w:type="spellEnd"/>
+      <w:r>
+        <w:rPr>
+          <w:rFonts w:ascii="Times New Roman" w:eastAsia="Times New Roman" w:hAnsi="Times New Roman" w:cs="Times New Roman"/>
+          <w:color w:val="000000"/>
+          <w:sz w:val="20"/>
+          <w:szCs w:val="20"/>
+          <w:lang w:val="en-US"/>
+        </w:rPr>
+        <w:t xml:space="preserve"> </w:t>
+      </w:r>
+      <w:proofErr w:type="spellStart"/>
+      <w:r>
+        <w:rPr>
+          <w:rFonts w:ascii="Times New Roman" w:eastAsia="Times New Roman" w:hAnsi="Times New Roman" w:cs="Times New Roman"/>
+          <w:color w:val="000000"/>
+          <w:sz w:val="20"/>
+          <w:szCs w:val="20"/>
+          <w:lang w:val="en-US"/>
+        </w:rPr>
+        <w:t>університету</w:t>
+      </w:r>
+      <w:proofErr w:type="spellEnd"/>
+      <w:r>
+        <w:rPr>
+          <w:rFonts w:ascii="Times New Roman" w:eastAsia="Times New Roman" w:hAnsi="Times New Roman" w:cs="Times New Roman"/>
+          <w:color w:val="000000"/>
+          <w:sz w:val="20"/>
+          <w:szCs w:val="20"/>
+          <w:lang w:val="en-US"/>
+        </w:rPr>
+        <w:t xml:space="preserve">, </w:t>
+      </w:r>
+      <w:r>
+        <w:rPr>
+          <w:rFonts w:ascii="Times New Roman" w:eastAsia="Times New Roman" w:hAnsi="Times New Roman" w:cs="Times New Roman"/>
+          <w:color w:val="000000"/>
+          <w:sz w:val="20"/>
+          <w:szCs w:val="20"/>
+          <w:lang w:val="en-US"/>
+        </w:rPr>
         <w:tab/>
         <w:t>1970.</w:t>
       </w:r>
@@ -13864,8 +14464,8 @@
       <w:bookmarkEnd w:id="65"/>
     </w:p>
     <w:sectPr>
-      <w:footerReference w:type="even" r:id="rId24"/>
-      <w:footerReference w:type="default" r:id="rId25"/>
+      <w:footerReference w:type="even" r:id="rId21"/>
+      <w:footerReference w:type="default" r:id="rId22"/>
       <w:pgSz w:w="11900" w:h="16840"/>
       <w:pgMar w:top="1134" w:right="850" w:bottom="1134" w:left="1701" w:header="708" w:footer="708" w:gutter="0"/>
       <w:cols w:space="708"/>
@@ -13972,7 +14572,7 @@
         <w:rStyle w:val="afb"/>
         <w:noProof/>
       </w:rPr>
-      <w:t>29</w:t>
+      <w:t>31</w:t>
     </w:r>
     <w:r>
       <w:rPr>
@@ -14230,7 +14830,21 @@
         <w:rPr>
           <w:lang w:val="en-US"/>
         </w:rPr>
-        <w:t>[online]</w:t>
+        <w:t>[</w:t>
+      </w:r>
+      <w:proofErr w:type="gramStart"/>
+      <w:r>
+        <w:rPr>
+          <w:lang w:val="en-US"/>
+        </w:rPr>
+        <w:t>online</w:t>
+      </w:r>
+      <w:proofErr w:type="gramEnd"/>
+      <w:r>
+        <w:rPr>
+          <w:lang w:val="en-US"/>
+        </w:rPr>
+        <w:t>]</w:t>
       </w:r>
       <w:r>
         <w:rPr>
@@ -14307,7 +14921,10 @@
         <w:footnoteRef/>
       </w:r>
       <w:r>
-        <w:t xml:space="preserve"> DOSTÁL, J. Termín a jeho definice ve výkladových, terminologických a naučných slovnících a encyklopediích. </w:t>
+        <w:t xml:space="preserve"> </w:t>
+      </w:r>
+      <w:r>
+        <w:t xml:space="preserve">DOSTÁL, J. Termín a jeho definice ve výkladových, terminologických a naučných slovnících a encyklopediích. </w:t>
       </w:r>
       <w:r>
         <w:rPr>
@@ -14319,7 +14936,15 @@
         <w:t>1.vyd. O</w:t>
       </w:r>
       <w:r>
-        <w:t xml:space="preserve">lomouc: Votobia, 2003. </w:t>
+        <w:t xml:space="preserve">lomouc: </w:t>
+      </w:r>
+      <w:proofErr w:type="spellStart"/>
+      <w:r>
+        <w:t>Votobia</w:t>
+      </w:r>
+      <w:proofErr w:type="spellEnd"/>
+      <w:r>
+        <w:t xml:space="preserve">, 2003. </w:t>
       </w:r>
       <w:r>
         <w:rPr>
@@ -14356,6 +14981,7 @@
       <w:r>
         <w:t xml:space="preserve"> </w:t>
       </w:r>
+      <w:proofErr w:type="spellStart"/>
       <w:r>
         <w:rPr>
           <w:rFonts w:ascii="Times" w:hAnsi="Times" w:cs="Times"/>
@@ -14363,7 +14989,17 @@
           <w:szCs w:val="26"/>
           <w:lang w:val="en-US"/>
         </w:rPr>
-        <w:t xml:space="preserve">Strzalkowski 1995, p. 401 </w:t>
+        <w:t>Strzalkowski</w:t>
+      </w:r>
+      <w:proofErr w:type="spellEnd"/>
+      <w:r>
+        <w:rPr>
+          <w:rFonts w:ascii="Times" w:hAnsi="Times" w:cs="Times"/>
+          <w:sz w:val="26"/>
+          <w:szCs w:val="26"/>
+          <w:lang w:val="en-US"/>
+        </w:rPr>
+        <w:t xml:space="preserve"> 1995, p. 401 </w:t>
       </w:r>
     </w:p>
     <w:p>
@@ -14380,6 +15016,7 @@
           <w:lang w:val="en-US"/>
         </w:rPr>
       </w:pPr>
+      <w:proofErr w:type="spellStart"/>
       <w:r>
         <w:rPr>
           <w:rFonts w:ascii="Times" w:hAnsi="Times" w:cs="Times"/>
@@ -14387,7 +15024,17 @@
           <w:szCs w:val="26"/>
           <w:lang w:val="en-US"/>
         </w:rPr>
-        <w:t>Strzalkowski, T. (1995). "Natural language information retrieval." Information Processing and Management 31(3): 397-417.</w:t>
+        <w:t>Strzalkowski</w:t>
+      </w:r>
+      <w:proofErr w:type="spellEnd"/>
+      <w:r>
+        <w:rPr>
+          <w:rFonts w:ascii="Times" w:hAnsi="Times" w:cs="Times"/>
+          <w:sz w:val="26"/>
+          <w:szCs w:val="26"/>
+          <w:lang w:val="en-US"/>
+        </w:rPr>
+        <w:t>, T. (1995). "Natural language information retrieval." Information Processing and Management 31(3): 397-417.</w:t>
       </w:r>
     </w:p>
   </w:footnote>
@@ -14416,7 +15063,15 @@
           <w:sz w:val="24"/>
           <w:szCs w:val="24"/>
         </w:rPr>
-        <w:t xml:space="preserve"> Automatic Thesaurus Generation from Raw Text using Knowledge-Poor</w:t>
+        <w:t xml:space="preserve"> </w:t>
+      </w:r>
+      <w:r>
+        <w:rPr>
+          <w:rFonts w:ascii="Times New Roman" w:hAnsi="Times New Roman" w:cs="Times New Roman"/>
+          <w:sz w:val="24"/>
+          <w:szCs w:val="24"/>
+        </w:rPr>
+        <w:t>Automatic Thesaurus Generation from Raw Text using Knowledge-Poor</w:t>
       </w:r>
       <w:r>
         <w:rPr>
@@ -14494,7 +15149,10 @@
         <w:footnoteRef/>
       </w:r>
       <w:r>
-        <w:t xml:space="preserve"> Словники: мистецтво та ремесло лексикографії. Сідні І. Лендау. К.І.С, 2012, С. 173</w:t>
+        <w:t xml:space="preserve"> </w:t>
+      </w:r>
+      <w:r>
+        <w:t>Словники: мистецтво та ремесло лексикографії. Сідні І. Лендау. К.І.С, 2012, С. 173</w:t>
       </w:r>
     </w:p>
   </w:footnote>
@@ -14532,7 +15190,10 @@
         <w:footnoteRef/>
       </w:r>
       <w:r>
-        <w:t xml:space="preserve"> G. Adamson, 1974. The use of an association measure based on character structure to identify semantically-related pairs of words. P. 260 </w:t>
+        <w:t xml:space="preserve"> </w:t>
+      </w:r>
+      <w:r>
+        <w:t xml:space="preserve">G. Adamson, 1974. The use of an association measure based on character structure to identify semantically-related pairs of words. P. 260 </w:t>
       </w:r>
     </w:p>
   </w:footnote>
@@ -14615,7 +15276,15 @@
           <w:sz w:val="24"/>
           <w:szCs w:val="24"/>
         </w:rPr>
-        <w:t xml:space="preserve"> Marti A. Hearst. </w:t>
+        <w:t xml:space="preserve"> </w:t>
+      </w:r>
+      <w:r>
+        <w:rPr>
+          <w:rFonts w:ascii="Times New Roman" w:hAnsi="Times New Roman" w:cs="Times New Roman"/>
+          <w:sz w:val="24"/>
+          <w:szCs w:val="24"/>
+        </w:rPr>
+        <w:t xml:space="preserve">Marti A. Hearst. </w:t>
       </w:r>
       <w:r>
         <w:rPr>
@@ -20289,7 +20958,7 @@
 </file>
 
 <file path=customXml/itemProps1.xml><?xml version="1.0" encoding="utf-8"?>
-<ds:datastoreItem xmlns:ds="http://schemas.openxmlformats.org/officeDocument/2006/customXml" ds:itemID="{E0CBDABC-014A-F34F-8ACD-AE48B8F4317F}">
+<ds:datastoreItem xmlns:ds="http://schemas.openxmlformats.org/officeDocument/2006/customXml" ds:itemID="{FEE949D5-7089-594E-B100-449017BE9465}">
   <ds:schemaRefs>
     <ds:schemaRef ds:uri="http://schemas.openxmlformats.org/officeDocument/2006/bibliography"/>
   </ds:schemaRefs>

</xml_diff>

<commit_message>
Find relations refactoring. Need to shrink snippet lenght. Proper sentence breaker.
</commit_message>
<xml_diff>
--- a/docs/ДипломФіналРешетньов.docx
+++ b/docs/ДипломФіналРешетньов.docx
@@ -12194,8 +12194,6 @@
         </w:rPr>
         <w:t>і фільтрації термінів, в дампі нараховується близько 156000 термінів.</w:t>
       </w:r>
-      <w:bookmarkStart w:id="38" w:name="_GoBack"/>
-      <w:bookmarkEnd w:id="38"/>
       <w:r>
         <w:rPr>
           <w:rFonts w:ascii="Times New Roman" w:hAnsi="Times New Roman" w:cs="Times New Roman"/>
@@ -12229,16 +12227,16 @@
         <w:pStyle w:val="3"/>
         <w:ind w:firstLine="720"/>
       </w:pPr>
-      <w:bookmarkStart w:id="39" w:name="h.1qocigr2ohtn" w:colFirst="0" w:colLast="0"/>
+      <w:bookmarkStart w:id="38" w:name="h.1qocigr2ohtn" w:colFirst="0" w:colLast="0"/>
+      <w:bookmarkEnd w:id="38"/>
+      <w:r>
+        <w:tab/>
+      </w:r>
+      <w:bookmarkStart w:id="39" w:name="_Toc262896384"/>
+      <w:r>
+        <w:t>Вибір готових рішень для реалізації кроків алгоритму.</w:t>
+      </w:r>
       <w:bookmarkEnd w:id="39"/>
-      <w:r>
-        <w:tab/>
-      </w:r>
-      <w:bookmarkStart w:id="40" w:name="_Toc262896384"/>
-      <w:r>
-        <w:t>Вибір готових рішень для реалізації кроків алгоритму.</w:t>
-      </w:r>
-      <w:bookmarkEnd w:id="40"/>
     </w:p>
     <w:p>
       <w:pPr>
@@ -12268,13 +12266,13 @@
         <w:ind w:firstLine="720"/>
         <w:jc w:val="both"/>
       </w:pPr>
-      <w:bookmarkStart w:id="41" w:name="h.w2ef1hucrrr0" w:colFirst="0" w:colLast="0"/>
-      <w:bookmarkStart w:id="42" w:name="_Toc262896385"/>
+      <w:bookmarkStart w:id="40" w:name="h.w2ef1hucrrr0" w:colFirst="0" w:colLast="0"/>
+      <w:bookmarkStart w:id="41" w:name="_Toc262896385"/>
+      <w:bookmarkEnd w:id="40"/>
+      <w:r>
+        <w:t>Реалізація системи обробки документів для побудови термінології</w:t>
+      </w:r>
       <w:bookmarkEnd w:id="41"/>
-      <w:r>
-        <w:t>Реалізація системи обробки документів для побудови термінології</w:t>
-      </w:r>
-      <w:bookmarkEnd w:id="42"/>
     </w:p>
     <w:p>
       <w:pPr>
@@ -12292,13 +12290,13 @@
         <w:ind w:firstLine="720"/>
         <w:jc w:val="both"/>
       </w:pPr>
-      <w:bookmarkStart w:id="43" w:name="h.4lj2eqa2qo42" w:colFirst="0" w:colLast="0"/>
-      <w:bookmarkStart w:id="44" w:name="_Toc262896386"/>
+      <w:bookmarkStart w:id="42" w:name="h.4lj2eqa2qo42" w:colFirst="0" w:colLast="0"/>
+      <w:bookmarkStart w:id="43" w:name="_Toc262896386"/>
+      <w:bookmarkEnd w:id="42"/>
+      <w:r>
+        <w:t>Реалізація прикладного програмного інтерфейсу доступу до системи.</w:t>
+      </w:r>
       <w:bookmarkEnd w:id="43"/>
-      <w:r>
-        <w:t>Реалізація прикладного програмного інтерфейсу доступу до системи.</w:t>
-      </w:r>
-      <w:bookmarkEnd w:id="44"/>
     </w:p>
     <w:p>
       <w:pPr>
@@ -12316,13 +12314,13 @@
         <w:ind w:firstLine="720"/>
         <w:jc w:val="both"/>
       </w:pPr>
-      <w:bookmarkStart w:id="45" w:name="h.e9o6gt27rh88" w:colFirst="0" w:colLast="0"/>
-      <w:bookmarkStart w:id="46" w:name="_Toc262896387"/>
+      <w:bookmarkStart w:id="44" w:name="h.e9o6gt27rh88" w:colFirst="0" w:colLast="0"/>
+      <w:bookmarkStart w:id="45" w:name="_Toc262896387"/>
+      <w:bookmarkEnd w:id="44"/>
+      <w:r>
+        <w:t>Реалізація графічного інтерфейсу користувача у вигляді веб-сервісу.</w:t>
+      </w:r>
       <w:bookmarkEnd w:id="45"/>
-      <w:r>
-        <w:t>Реалізація графічного інтерфейсу користувача у вигляді веб-сервісу.</w:t>
-      </w:r>
-      <w:bookmarkEnd w:id="46"/>
     </w:p>
     <w:p>
       <w:pPr>
@@ -12340,13 +12338,13 @@
         <w:contextualSpacing w:val="0"/>
         <w:jc w:val="both"/>
       </w:pPr>
-      <w:bookmarkStart w:id="47" w:name="h.9su794fknoyg" w:colFirst="0" w:colLast="0"/>
-      <w:bookmarkStart w:id="48" w:name="_Toc262896388"/>
+      <w:bookmarkStart w:id="46" w:name="h.9su794fknoyg" w:colFirst="0" w:colLast="0"/>
+      <w:bookmarkStart w:id="47" w:name="_Toc262896388"/>
+      <w:bookmarkEnd w:id="46"/>
+      <w:r>
+        <w:t>Розділ IV</w:t>
+      </w:r>
       <w:bookmarkEnd w:id="47"/>
-      <w:r>
-        <w:t>Розділ IV</w:t>
-      </w:r>
-      <w:bookmarkEnd w:id="48"/>
     </w:p>
     <w:p>
       <w:pPr>
@@ -12401,13 +12399,13 @@
         <w:ind w:firstLine="720"/>
         <w:jc w:val="both"/>
       </w:pPr>
-      <w:bookmarkStart w:id="49" w:name="h.yovg5zvvdd7j" w:colFirst="0" w:colLast="0"/>
-      <w:bookmarkStart w:id="50" w:name="_Toc262896389"/>
+      <w:bookmarkStart w:id="48" w:name="h.yovg5zvvdd7j" w:colFirst="0" w:colLast="0"/>
+      <w:bookmarkStart w:id="49" w:name="_Toc262896389"/>
+      <w:bookmarkEnd w:id="48"/>
+      <w:r>
+        <w:t>Схема тестування та оцінка результатів</w:t>
+      </w:r>
       <w:bookmarkEnd w:id="49"/>
-      <w:r>
-        <w:t>Схема тестування та оцінка результатів</w:t>
-      </w:r>
-      <w:bookmarkEnd w:id="50"/>
     </w:p>
     <w:p>
       <w:pPr>
@@ -13608,15 +13606,291 @@
     </w:p>
     <w:p>
       <w:pPr>
+        <w:pStyle w:val="normal"/>
+        <w:widowControl w:val="0"/>
+        <w:spacing w:line="360" w:lineRule="auto"/>
+        <w:contextualSpacing/>
+        <w:jc w:val="both"/>
+        <w:rPr>
+          <w:rFonts w:ascii="Times New Roman" w:eastAsia="Times New Roman" w:hAnsi="Times New Roman" w:cs="Times New Roman"/>
+          <w:b/>
+          <w:sz w:val="28"/>
+          <w:lang w:val="uk-UA"/>
+        </w:rPr>
+      </w:pPr>
+      <w:r>
+        <w:rPr>
+          <w:rFonts w:ascii="Times New Roman" w:eastAsia="Times New Roman" w:hAnsi="Times New Roman" w:cs="Times New Roman"/>
+          <w:b/>
+          <w:sz w:val="28"/>
+          <w:lang w:val="uk-UA"/>
+        </w:rPr>
+        <w:t>Результати тестування методу на різних тематичних колекціях</w:t>
+      </w:r>
+    </w:p>
+    <w:tbl>
+      <w:tblPr>
+        <w:tblStyle w:val="aff5"/>
+        <w:tblW w:w="0" w:type="auto"/>
+        <w:tblLook w:val="04A0" w:firstRow="1" w:lastRow="0" w:firstColumn="1" w:lastColumn="0" w:noHBand="0" w:noVBand="1"/>
+      </w:tblPr>
+      <w:tblGrid>
+        <w:gridCol w:w="534"/>
+        <w:gridCol w:w="3292"/>
+        <w:gridCol w:w="1913"/>
+        <w:gridCol w:w="1913"/>
+        <w:gridCol w:w="1913"/>
+      </w:tblGrid>
+      <w:tr>
+        <w:tc>
+          <w:tcPr>
+            <w:tcW w:w="534" w:type="dxa"/>
+          </w:tcPr>
+          <w:p>
+            <w:bookmarkStart w:id="50" w:name="h.2pbmyh4z6mnj" w:colFirst="0" w:colLast="0"/>
+            <w:bookmarkStart w:id="51" w:name="_Toc262896390"/>
+            <w:bookmarkEnd w:id="50"/>
+            <w:r>
+              <w:t>№</w:t>
+            </w:r>
+          </w:p>
+        </w:tc>
+        <w:tc>
+          <w:tcPr>
+            <w:tcW w:w="3292" w:type="dxa"/>
+          </w:tcPr>
+          <w:p>
+            <w:r>
+              <w:t>Н</w:t>
+            </w:r>
+            <w:r>
+              <w:t>азва колекції</w:t>
+            </w:r>
+          </w:p>
+        </w:tc>
+        <w:tc>
+          <w:tcPr>
+            <w:tcW w:w="1913" w:type="dxa"/>
+          </w:tcPr>
+          <w:p>
+            <w:r>
+              <w:t>Документів,</w:t>
+            </w:r>
+          </w:p>
+          <w:p>
+            <w:r>
+              <w:t>В колекції</w:t>
+            </w:r>
+          </w:p>
+        </w:tc>
+        <w:tc>
+          <w:tcPr>
+            <w:tcW w:w="1913" w:type="dxa"/>
+          </w:tcPr>
+          <w:p/>
+        </w:tc>
+        <w:tc>
+          <w:tcPr>
+            <w:tcW w:w="1913" w:type="dxa"/>
+          </w:tcPr>
+          <w:p/>
+        </w:tc>
+      </w:tr>
+      <w:tr>
+        <w:tc>
+          <w:tcPr>
+            <w:tcW w:w="534" w:type="dxa"/>
+          </w:tcPr>
+          <w:p>
+            <w:r>
+              <w:t>1</w:t>
+            </w:r>
+          </w:p>
+        </w:tc>
+        <w:tc>
+          <w:tcPr>
+            <w:tcW w:w="3292" w:type="dxa"/>
+          </w:tcPr>
+          <w:p>
+            <w:r>
+              <w:t>Компьютерні науки</w:t>
+            </w:r>
+          </w:p>
+        </w:tc>
+        <w:tc>
+          <w:tcPr>
+            <w:tcW w:w="1913" w:type="dxa"/>
+          </w:tcPr>
+          <w:p>
+            <w:r>
+              <w:t>96</w:t>
+            </w:r>
+            <w:bookmarkStart w:id="52" w:name="_GoBack"/>
+            <w:bookmarkEnd w:id="52"/>
+          </w:p>
+        </w:tc>
+        <w:tc>
+          <w:tcPr>
+            <w:tcW w:w="1913" w:type="dxa"/>
+          </w:tcPr>
+          <w:p/>
+        </w:tc>
+        <w:tc>
+          <w:tcPr>
+            <w:tcW w:w="1913" w:type="dxa"/>
+          </w:tcPr>
+          <w:p/>
+        </w:tc>
+      </w:tr>
+      <w:tr>
+        <w:tc>
+          <w:tcPr>
+            <w:tcW w:w="534" w:type="dxa"/>
+          </w:tcPr>
+          <w:p>
+            <w:r>
+              <w:t>2</w:t>
+            </w:r>
+          </w:p>
+        </w:tc>
+        <w:tc>
+          <w:tcPr>
+            <w:tcW w:w="3292" w:type="dxa"/>
+          </w:tcPr>
+          <w:p>
+            <w:r>
+              <w:t>Філософія і релігієзнавство</w:t>
+            </w:r>
+          </w:p>
+        </w:tc>
+        <w:tc>
+          <w:tcPr>
+            <w:tcW w:w="1913" w:type="dxa"/>
+          </w:tcPr>
+          <w:p>
+            <w:r>
+              <w:t>45</w:t>
+            </w:r>
+          </w:p>
+        </w:tc>
+        <w:tc>
+          <w:tcPr>
+            <w:tcW w:w="1913" w:type="dxa"/>
+          </w:tcPr>
+          <w:p/>
+        </w:tc>
+        <w:tc>
+          <w:tcPr>
+            <w:tcW w:w="1913" w:type="dxa"/>
+          </w:tcPr>
+          <w:p/>
+        </w:tc>
+      </w:tr>
+      <w:tr>
+        <w:tc>
+          <w:tcPr>
+            <w:tcW w:w="534" w:type="dxa"/>
+          </w:tcPr>
+          <w:p/>
+        </w:tc>
+        <w:tc>
+          <w:tcPr>
+            <w:tcW w:w="3292" w:type="dxa"/>
+          </w:tcPr>
+          <w:p/>
+        </w:tc>
+        <w:tc>
+          <w:tcPr>
+            <w:tcW w:w="1913" w:type="dxa"/>
+          </w:tcPr>
+          <w:p/>
+        </w:tc>
+        <w:tc>
+          <w:tcPr>
+            <w:tcW w:w="1913" w:type="dxa"/>
+          </w:tcPr>
+          <w:p/>
+        </w:tc>
+        <w:tc>
+          <w:tcPr>
+            <w:tcW w:w="1913" w:type="dxa"/>
+          </w:tcPr>
+          <w:p/>
+        </w:tc>
+      </w:tr>
+      <w:tr>
+        <w:tc>
+          <w:tcPr>
+            <w:tcW w:w="534" w:type="dxa"/>
+          </w:tcPr>
+          <w:p/>
+        </w:tc>
+        <w:tc>
+          <w:tcPr>
+            <w:tcW w:w="3292" w:type="dxa"/>
+          </w:tcPr>
+          <w:p/>
+        </w:tc>
+        <w:tc>
+          <w:tcPr>
+            <w:tcW w:w="1913" w:type="dxa"/>
+          </w:tcPr>
+          <w:p/>
+        </w:tc>
+        <w:tc>
+          <w:tcPr>
+            <w:tcW w:w="1913" w:type="dxa"/>
+          </w:tcPr>
+          <w:p/>
+        </w:tc>
+        <w:tc>
+          <w:tcPr>
+            <w:tcW w:w="1913" w:type="dxa"/>
+          </w:tcPr>
+          <w:p/>
+        </w:tc>
+      </w:tr>
+      <w:tr>
+        <w:tc>
+          <w:tcPr>
+            <w:tcW w:w="534" w:type="dxa"/>
+          </w:tcPr>
+          <w:p/>
+        </w:tc>
+        <w:tc>
+          <w:tcPr>
+            <w:tcW w:w="3292" w:type="dxa"/>
+          </w:tcPr>
+          <w:p/>
+        </w:tc>
+        <w:tc>
+          <w:tcPr>
+            <w:tcW w:w="1913" w:type="dxa"/>
+          </w:tcPr>
+          <w:p/>
+        </w:tc>
+        <w:tc>
+          <w:tcPr>
+            <w:tcW w:w="1913" w:type="dxa"/>
+          </w:tcPr>
+          <w:p/>
+        </w:tc>
+        <w:tc>
+          <w:tcPr>
+            <w:tcW w:w="1913" w:type="dxa"/>
+          </w:tcPr>
+          <w:p/>
+        </w:tc>
+      </w:tr>
+    </w:tbl>
+    <w:p>
+      <w:pPr>
         <w:pStyle w:val="1"/>
         <w:widowControl w:val="0"/>
         <w:spacing w:line="360" w:lineRule="auto"/>
         <w:contextualSpacing w:val="0"/>
         <w:jc w:val="both"/>
       </w:pPr>
-      <w:bookmarkStart w:id="51" w:name="h.2pbmyh4z6mnj" w:colFirst="0" w:colLast="0"/>
-      <w:bookmarkStart w:id="52" w:name="_Toc262896390"/>
-      <w:bookmarkEnd w:id="51"/>
     </w:p>
     <w:p>
       <w:pPr>
@@ -13629,7 +13903,7 @@
       <w:r>
         <w:t>Висновок</w:t>
       </w:r>
-      <w:bookmarkEnd w:id="52"/>
+      <w:bookmarkEnd w:id="51"/>
     </w:p>
     <w:p>
       <w:pPr>
@@ -14572,7 +14846,7 @@
         <w:rStyle w:val="afb"/>
         <w:noProof/>
       </w:rPr>
-      <w:t>31</w:t>
+      <w:t>34</w:t>
     </w:r>
     <w:r>
       <w:rPr>
@@ -19425,6 +19699,32 @@
       <w:color w:val="808080"/>
     </w:rPr>
   </w:style>
+  <w:style w:type="table" w:styleId="aff5">
+    <w:name w:val="Table Grid"/>
+    <w:basedOn w:val="a1"/>
+    <w:uiPriority w:val="59"/>
+    <w:rsid w:val="00160A9C"/>
+    <w:pPr>
+      <w:spacing w:after="0" w:line="240" w:lineRule="auto"/>
+    </w:pPr>
+    <w:tblPr>
+      <w:tblInd w:w="0" w:type="dxa"/>
+      <w:tblBorders>
+        <w:top w:val="single" w:sz="4" w:space="0" w:color="auto"/>
+        <w:left w:val="single" w:sz="4" w:space="0" w:color="auto"/>
+        <w:bottom w:val="single" w:sz="4" w:space="0" w:color="auto"/>
+        <w:right w:val="single" w:sz="4" w:space="0" w:color="auto"/>
+        <w:insideH w:val="single" w:sz="4" w:space="0" w:color="auto"/>
+        <w:insideV w:val="single" w:sz="4" w:space="0" w:color="auto"/>
+      </w:tblBorders>
+      <w:tblCellMar>
+        <w:top w:w="0" w:type="dxa"/>
+        <w:left w:w="108" w:type="dxa"/>
+        <w:bottom w:w="0" w:type="dxa"/>
+        <w:right w:w="108" w:type="dxa"/>
+      </w:tblCellMar>
+    </w:tblPr>
+  </w:style>
 </w:styles>
 </file>
 
@@ -20630,6 +20930,32 @@
       <w:color w:val="808080"/>
     </w:rPr>
   </w:style>
+  <w:style w:type="table" w:styleId="aff5">
+    <w:name w:val="Table Grid"/>
+    <w:basedOn w:val="a1"/>
+    <w:uiPriority w:val="59"/>
+    <w:rsid w:val="00160A9C"/>
+    <w:pPr>
+      <w:spacing w:after="0" w:line="240" w:lineRule="auto"/>
+    </w:pPr>
+    <w:tblPr>
+      <w:tblInd w:w="0" w:type="dxa"/>
+      <w:tblBorders>
+        <w:top w:val="single" w:sz="4" w:space="0" w:color="auto"/>
+        <w:left w:val="single" w:sz="4" w:space="0" w:color="auto"/>
+        <w:bottom w:val="single" w:sz="4" w:space="0" w:color="auto"/>
+        <w:right w:val="single" w:sz="4" w:space="0" w:color="auto"/>
+        <w:insideH w:val="single" w:sz="4" w:space="0" w:color="auto"/>
+        <w:insideV w:val="single" w:sz="4" w:space="0" w:color="auto"/>
+      </w:tblBorders>
+      <w:tblCellMar>
+        <w:top w:w="0" w:type="dxa"/>
+        <w:left w:w="108" w:type="dxa"/>
+        <w:bottom w:w="0" w:type="dxa"/>
+        <w:right w:w="108" w:type="dxa"/>
+      </w:tblCellMar>
+    </w:tblPr>
+  </w:style>
 </w:styles>
 </file>
 
@@ -20958,7 +21284,7 @@
 </file>
 
 <file path=customXml/itemProps1.xml><?xml version="1.0" encoding="utf-8"?>
-<ds:datastoreItem xmlns:ds="http://schemas.openxmlformats.org/officeDocument/2006/customXml" ds:itemID="{FEE949D5-7089-594E-B100-449017BE9465}">
+<ds:datastoreItem xmlns:ds="http://schemas.openxmlformats.org/officeDocument/2006/customXml" ds:itemID="{C3C24FF9-7EF6-794A-868B-98EC85E942BE}">
   <ds:schemaRefs>
     <ds:schemaRef ds:uri="http://schemas.openxmlformats.org/officeDocument/2006/bibliography"/>
   </ds:schemaRefs>

</xml_diff>

<commit_message>
Start adding isA relations. BUgs in pos processing. Need null checkers.
</commit_message>
<xml_diff>
--- a/docs/ДипломФіналРешетньов.docx
+++ b/docs/ДипломФіналРешетньов.docx
@@ -4,6 +4,92 @@
   <w:body>
     <w:p>
       <w:pPr>
+        <w:spacing w:line="240" w:lineRule="auto"/>
+        <w:jc w:val="center"/>
+        <w:rPr>
+          <w:rFonts w:ascii="Times New Roman" w:hAnsi="Times New Roman" w:cs="Times New Roman"/>
+          <w:sz w:val="28"/>
+          <w:szCs w:val="28"/>
+        </w:rPr>
+      </w:pPr>
+      <w:r>
+        <w:rPr>
+          <w:rFonts w:ascii="Times New Roman" w:hAnsi="Times New Roman" w:cs="Times New Roman"/>
+          <w:sz w:val="28"/>
+          <w:szCs w:val="28"/>
+        </w:rPr>
+        <w:t>Міністерство освіти і науки України</w:t>
+      </w:r>
+    </w:p>
+    <w:p>
+      <w:pPr>
+        <w:spacing w:line="240" w:lineRule="auto"/>
+        <w:jc w:val="center"/>
+        <w:rPr>
+          <w:rFonts w:ascii="Times New Roman" w:hAnsi="Times New Roman" w:cs="Times New Roman"/>
+          <w:sz w:val="28"/>
+          <w:szCs w:val="28"/>
+          <w:lang w:val="en-US"/>
+        </w:rPr>
+      </w:pPr>
+      <w:r>
+        <w:rPr>
+          <w:rFonts w:ascii="Times New Roman" w:hAnsi="Times New Roman" w:cs="Times New Roman"/>
+          <w:sz w:val="28"/>
+          <w:szCs w:val="28"/>
+        </w:rPr>
+        <w:t>Національний університет «Києво-Могилянська академія»</w:t>
+      </w:r>
+    </w:p>
+    <w:p>
+      <w:pPr>
+        <w:spacing w:line="240" w:lineRule="auto"/>
+        <w:jc w:val="center"/>
+        <w:rPr>
+          <w:rFonts w:ascii="Times New Roman" w:hAnsi="Times New Roman" w:cs="Times New Roman"/>
+          <w:sz w:val="28"/>
+          <w:szCs w:val="28"/>
+          <w:lang w:val="en-US"/>
+        </w:rPr>
+      </w:pPr>
+      <w:r>
+        <w:rPr>
+          <w:rFonts w:ascii="Times New Roman" w:hAnsi="Times New Roman" w:cs="Times New Roman"/>
+          <w:sz w:val="28"/>
+          <w:szCs w:val="28"/>
+        </w:rPr>
+        <w:t>Факультет інформатики</w:t>
+      </w:r>
+    </w:p>
+    <w:p>
+      <w:pPr>
+        <w:spacing w:line="240" w:lineRule="auto"/>
+        <w:jc w:val="center"/>
+        <w:rPr>
+          <w:rFonts w:ascii="Times New Roman" w:hAnsi="Times New Roman" w:cs="Times New Roman"/>
+          <w:sz w:val="28"/>
+          <w:szCs w:val="28"/>
+        </w:rPr>
+      </w:pPr>
+      <w:r>
+        <w:rPr>
+          <w:rFonts w:ascii="Times New Roman" w:hAnsi="Times New Roman" w:cs="Times New Roman"/>
+          <w:sz w:val="28"/>
+          <w:szCs w:val="28"/>
+        </w:rPr>
+        <w:t xml:space="preserve">Кафедра </w:t>
+      </w:r>
+      <w:r>
+        <w:rPr>
+          <w:rFonts w:ascii="Times New Roman" w:hAnsi="Times New Roman" w:cs="Times New Roman"/>
+          <w:sz w:val="28"/>
+          <w:szCs w:val="28"/>
+        </w:rPr>
+        <w:t>інформатики</w:t>
+      </w:r>
+    </w:p>
+    <w:p>
+      <w:pPr>
         <w:pStyle w:val="normal"/>
         <w:spacing w:after="200"/>
         <w:jc w:val="center"/>
@@ -11,258 +97,468 @@
           <w:lang w:val="uk-UA"/>
         </w:rPr>
       </w:pPr>
-      <w:r>
-        <w:rPr>
-          <w:rFonts w:ascii="Times New Roman" w:eastAsia="Times New Roman" w:hAnsi="Times New Roman" w:cs="Times New Roman"/>
-          <w:sz w:val="28"/>
-          <w:lang w:val="uk-UA"/>
-        </w:rPr>
-        <w:t>Національний університет «Києво – Могилянська академія»</w:t>
-      </w:r>
-    </w:p>
-    <w:p>
-      <w:pPr>
-        <w:pStyle w:val="normal"/>
-        <w:spacing w:after="200"/>
+    </w:p>
+    <w:p>
+      <w:pPr>
         <w:jc w:val="center"/>
         <w:rPr>
-          <w:lang w:val="uk-UA"/>
-        </w:rPr>
-      </w:pPr>
-      <w:r>
-        <w:rPr>
-          <w:rFonts w:ascii="Times New Roman" w:eastAsia="Times New Roman" w:hAnsi="Times New Roman" w:cs="Times New Roman"/>
-          <w:sz w:val="28"/>
-          <w:lang w:val="uk-UA"/>
-        </w:rPr>
-        <w:t>Магістеріум факультету інформатики</w:t>
-      </w:r>
-    </w:p>
-    <w:p>
-      <w:pPr>
-        <w:pStyle w:val="normal"/>
-        <w:spacing w:after="200"/>
-        <w:jc w:val="center"/>
-        <w:rPr>
-          <w:lang w:val="uk-UA"/>
-        </w:rPr>
-      </w:pPr>
-      <w:r>
-        <w:rPr>
-          <w:noProof/>
-        </w:rPr>
-        <w:drawing>
-          <wp:inline distT="0" distB="0" distL="0" distR="0" wp14:anchorId="087EBE91" wp14:editId="0161785A">
-            <wp:extent cx="3428945" cy="2703505"/>
-            <wp:effectExtent l="0" t="0" r="0" b="0"/>
-            <wp:docPr id="1" name="image00.jpg" descr="C:\Documents and Settings\Katya\Рабочий стол\post-2126-1190912760_thumb.jpg"/>
-            <wp:cNvGraphicFramePr/>
-            <a:graphic xmlns:a="http://schemas.openxmlformats.org/drawingml/2006/main">
-              <a:graphicData uri="http://schemas.openxmlformats.org/drawingml/2006/picture">
-                <pic:pic xmlns:pic="http://schemas.openxmlformats.org/drawingml/2006/picture">
-                  <pic:nvPicPr>
-                    <pic:cNvPr id="0" name="image00.jpg" descr="C:\Documents and Settings\Katya\Рабочий стол\post-2126-1190912760_thumb.jpg"/>
-                    <pic:cNvPicPr preferRelativeResize="0"/>
-                  </pic:nvPicPr>
-                  <pic:blipFill>
-                    <a:blip r:embed="rId9"/>
-                    <a:srcRect/>
-                    <a:stretch>
-                      <a:fillRect/>
-                    </a:stretch>
-                  </pic:blipFill>
-                  <pic:spPr>
-                    <a:xfrm>
-                      <a:off x="0" y="0"/>
-                      <a:ext cx="3428945" cy="2703505"/>
-                    </a:xfrm>
-                    <a:prstGeom prst="rect">
-                      <a:avLst/>
-                    </a:prstGeom>
-                    <a:ln/>
-                  </pic:spPr>
-                </pic:pic>
-              </a:graphicData>
-            </a:graphic>
-          </wp:inline>
-        </w:drawing>
-      </w:r>
-    </w:p>
-    <w:p>
-      <w:pPr>
-        <w:pStyle w:val="normal"/>
-        <w:spacing w:after="200"/>
-        <w:jc w:val="center"/>
-        <w:rPr>
-          <w:lang w:val="uk-UA"/>
-        </w:rPr>
-      </w:pPr>
-      <w:r>
-        <w:rPr>
-          <w:rFonts w:ascii="Times New Roman" w:eastAsia="Times New Roman" w:hAnsi="Times New Roman" w:cs="Times New Roman"/>
+          <w:rFonts w:ascii="Times New Roman" w:hAnsi="Times New Roman" w:cs="Times New Roman"/>
           <w:b/>
           <w:sz w:val="36"/>
-          <w:lang w:val="uk-UA"/>
-        </w:rPr>
-        <w:t xml:space="preserve">Магістерська теза </w:t>
-      </w:r>
-    </w:p>
-    <w:p>
-      <w:pPr>
-        <w:pStyle w:val="normal"/>
-        <w:spacing w:after="200"/>
-        <w:jc w:val="center"/>
-        <w:rPr>
-          <w:lang w:val="uk-UA"/>
-        </w:rPr>
-      </w:pPr>
-      <w:r>
-        <w:rPr>
-          <w:rFonts w:ascii="Times New Roman" w:eastAsia="Times New Roman" w:hAnsi="Times New Roman" w:cs="Times New Roman"/>
-          <w:sz w:val="32"/>
-          <w:lang w:val="uk-UA"/>
-        </w:rPr>
-        <w:t>на тему:</w:t>
-      </w:r>
-    </w:p>
-    <w:p>
-      <w:pPr>
-        <w:pStyle w:val="normal"/>
-        <w:spacing w:after="200"/>
-        <w:jc w:val="center"/>
-        <w:rPr>
-          <w:lang w:val="uk-UA"/>
-        </w:rPr>
-      </w:pPr>
-      <w:r>
-        <w:rPr>
-          <w:rFonts w:ascii="Times New Roman" w:eastAsia="Times New Roman" w:hAnsi="Times New Roman" w:cs="Times New Roman"/>
+          <w:szCs w:val="36"/>
+        </w:rPr>
+      </w:pPr>
+      <w:r>
+        <w:rPr>
+          <w:rFonts w:ascii="Times New Roman" w:hAnsi="Times New Roman" w:cs="Times New Roman"/>
           <w:b/>
           <w:sz w:val="36"/>
-          <w:lang w:val="uk-UA"/>
-        </w:rPr>
-        <w:t>«Розробка алгоритму ітеративної побудови термінологій в колекціях наукових текстів»</w:t>
-      </w:r>
-    </w:p>
-    <w:p>
-      <w:pPr>
-        <w:pStyle w:val="normal"/>
-        <w:spacing w:after="200"/>
+          <w:szCs w:val="36"/>
+        </w:rPr>
+        <w:t xml:space="preserve">Магістерська робота </w:t>
+      </w:r>
+    </w:p>
+    <w:p>
+      <w:pPr>
         <w:jc w:val="center"/>
         <w:rPr>
-          <w:lang w:val="uk-UA"/>
-        </w:rPr>
-      </w:pPr>
-    </w:p>
-    <w:p>
-      <w:pPr>
-        <w:pStyle w:val="normal"/>
-        <w:spacing w:after="200" w:line="240" w:lineRule="auto"/>
-        <w:rPr>
-          <w:lang w:val="uk-UA"/>
-        </w:rPr>
-      </w:pPr>
-    </w:p>
-    <w:p>
-      <w:pPr>
-        <w:pStyle w:val="normal"/>
-        <w:spacing w:after="200" w:line="240" w:lineRule="auto"/>
-        <w:ind w:left="6379"/>
-        <w:rPr>
-          <w:lang w:val="uk-UA"/>
-        </w:rPr>
-      </w:pPr>
-      <w:r>
-        <w:rPr>
-          <w:rFonts w:ascii="Times New Roman" w:eastAsia="Times New Roman" w:hAnsi="Times New Roman" w:cs="Times New Roman"/>
-          <w:i/>
-          <w:sz w:val="28"/>
-          <w:u w:val="single"/>
-          <w:lang w:val="uk-UA"/>
-        </w:rPr>
-        <w:t>Підготував:</w:t>
-      </w:r>
-    </w:p>
-    <w:p>
-      <w:pPr>
-        <w:pStyle w:val="normal"/>
-        <w:spacing w:after="200" w:line="240" w:lineRule="auto"/>
-        <w:ind w:left="6379"/>
-        <w:rPr>
-          <w:lang w:val="uk-UA"/>
-        </w:rPr>
-      </w:pPr>
-      <w:r>
-        <w:rPr>
-          <w:rFonts w:ascii="Times New Roman" w:eastAsia="Times New Roman" w:hAnsi="Times New Roman" w:cs="Times New Roman"/>
-          <w:sz w:val="28"/>
-          <w:lang w:val="uk-UA"/>
-        </w:rPr>
-        <w:t>студент ІУСТ-2,</w:t>
-      </w:r>
-    </w:p>
-    <w:p>
-      <w:pPr>
-        <w:pStyle w:val="normal"/>
-        <w:spacing w:after="200" w:line="240" w:lineRule="auto"/>
-        <w:ind w:left="6379"/>
-        <w:rPr>
-          <w:lang w:val="uk-UA"/>
-        </w:rPr>
-      </w:pPr>
-      <w:r>
-        <w:rPr>
-          <w:rFonts w:ascii="Times New Roman" w:eastAsia="Times New Roman" w:hAnsi="Times New Roman" w:cs="Times New Roman"/>
-          <w:sz w:val="28"/>
-          <w:lang w:val="uk-UA"/>
-        </w:rPr>
-        <w:t>Решетньов І.В.</w:t>
-      </w:r>
-    </w:p>
-    <w:p>
-      <w:pPr>
-        <w:pStyle w:val="normal"/>
-        <w:spacing w:after="200" w:line="240" w:lineRule="auto"/>
-        <w:ind w:left="6379"/>
-        <w:rPr>
-          <w:lang w:val="uk-UA"/>
-        </w:rPr>
-      </w:pPr>
-      <w:r>
-        <w:rPr>
-          <w:rFonts w:ascii="Times New Roman" w:eastAsia="Times New Roman" w:hAnsi="Times New Roman" w:cs="Times New Roman"/>
-          <w:i/>
-          <w:sz w:val="28"/>
-          <w:u w:val="single"/>
-          <w:lang w:val="uk-UA"/>
-        </w:rPr>
-        <w:t>Науковий керівник:</w:t>
-      </w:r>
-    </w:p>
-    <w:p>
-      <w:pPr>
-        <w:pStyle w:val="normal"/>
-        <w:spacing w:after="200" w:line="240" w:lineRule="auto"/>
-        <w:ind w:left="6379"/>
-        <w:rPr>
-          <w:lang w:val="uk-UA"/>
-        </w:rPr>
-      </w:pPr>
-      <w:r>
-        <w:rPr>
-          <w:rFonts w:ascii="Times New Roman" w:eastAsia="Times New Roman" w:hAnsi="Times New Roman" w:cs="Times New Roman"/>
-          <w:sz w:val="28"/>
-          <w:lang w:val="uk-UA"/>
-        </w:rPr>
-        <w:t>А.М.Глібовець</w:t>
-      </w:r>
-    </w:p>
-    <w:p>
-      <w:pPr>
-        <w:pStyle w:val="normal"/>
-        <w:spacing w:after="200" w:line="240" w:lineRule="auto"/>
-        <w:rPr>
-          <w:lang w:val="uk-UA"/>
+          <w:rFonts w:ascii="Times New Roman" w:hAnsi="Times New Roman" w:cs="Times New Roman"/>
+          <w:sz w:val="28"/>
+          <w:szCs w:val="28"/>
+        </w:rPr>
+      </w:pPr>
+      <w:r>
+        <w:rPr>
+          <w:rFonts w:ascii="Times New Roman" w:hAnsi="Times New Roman" w:cs="Times New Roman"/>
+          <w:sz w:val="28"/>
+          <w:szCs w:val="28"/>
+        </w:rPr>
+        <w:t>освітньо-кваліфікаційний рівень - магістр</w:t>
+      </w:r>
+    </w:p>
+    <w:p>
+      <w:pPr>
+        <w:jc w:val="center"/>
+        <w:rPr>
+          <w:rFonts w:ascii="Times New Roman" w:hAnsi="Times New Roman" w:cs="Times New Roman"/>
+          <w:sz w:val="28"/>
+          <w:szCs w:val="28"/>
+        </w:rPr>
+      </w:pPr>
+      <w:r>
+        <w:rPr>
+          <w:rFonts w:ascii="Times New Roman" w:hAnsi="Times New Roman" w:cs="Times New Roman"/>
+          <w:sz w:val="28"/>
+          <w:szCs w:val="28"/>
+        </w:rPr>
+        <w:t>на тему</w:t>
+      </w:r>
+      <w:r>
+        <w:rPr>
+          <w:rFonts w:ascii="Times New Roman" w:hAnsi="Times New Roman" w:cs="Times New Roman"/>
+          <w:sz w:val="28"/>
+          <w:szCs w:val="28"/>
+        </w:rPr>
+        <w:t xml:space="preserve">: </w:t>
+      </w:r>
+    </w:p>
+    <w:p>
+      <w:pPr>
+        <w:jc w:val="center"/>
+        <w:rPr>
+          <w:rFonts w:ascii="Times New Roman" w:eastAsia="Times New Roman" w:hAnsi="Times New Roman" w:cs="Times New Roman"/>
+          <w:b/>
+          <w:sz w:val="36"/>
+        </w:rPr>
+      </w:pPr>
+      <w:r>
+        <w:rPr>
+          <w:rFonts w:ascii="Times New Roman" w:eastAsia="Times New Roman" w:hAnsi="Times New Roman" w:cs="Times New Roman"/>
+          <w:b/>
+          <w:sz w:val="36"/>
+        </w:rPr>
+        <w:t xml:space="preserve">«Розробка </w:t>
+      </w:r>
+      <w:r>
+        <w:rPr>
+          <w:rFonts w:ascii="Times New Roman" w:eastAsia="Times New Roman" w:hAnsi="Times New Roman" w:cs="Times New Roman"/>
+          <w:b/>
+          <w:sz w:val="36"/>
+        </w:rPr>
+        <w:t>методу</w:t>
+      </w:r>
+      <w:r>
+        <w:rPr>
+          <w:rFonts w:ascii="Times New Roman" w:eastAsia="Times New Roman" w:hAnsi="Times New Roman" w:cs="Times New Roman"/>
+          <w:b/>
+          <w:sz w:val="36"/>
+        </w:rPr>
+        <w:t xml:space="preserve"> ітеративної побудови термінологій в колекціях наукових текстів»</w:t>
+      </w:r>
+    </w:p>
+    <w:p>
+      <w:pPr>
+        <w:jc w:val="center"/>
+        <w:rPr>
+          <w:sz w:val="28"/>
+          <w:szCs w:val="28"/>
+        </w:rPr>
+      </w:pPr>
+    </w:p>
+    <w:p>
+      <w:pPr>
+        <w:ind w:left="4962"/>
+        <w:jc w:val="both"/>
+        <w:rPr>
+          <w:rFonts w:ascii="Times New Roman" w:hAnsi="Times New Roman" w:cs="Times New Roman"/>
+          <w:sz w:val="24"/>
+          <w:szCs w:val="24"/>
+        </w:rPr>
+      </w:pPr>
+      <w:r>
+        <w:rPr>
+          <w:rFonts w:ascii="Times New Roman" w:hAnsi="Times New Roman" w:cs="Times New Roman"/>
+          <w:sz w:val="24"/>
+          <w:szCs w:val="24"/>
+        </w:rPr>
+        <w:t>Виконав: студент 2-го року навчання</w:t>
+      </w:r>
+    </w:p>
+    <w:p>
+      <w:pPr>
+        <w:ind w:left="4962"/>
+        <w:jc w:val="both"/>
+        <w:rPr>
+          <w:rFonts w:ascii="Times New Roman" w:hAnsi="Times New Roman" w:cs="Times New Roman"/>
+          <w:sz w:val="24"/>
+          <w:szCs w:val="24"/>
+        </w:rPr>
+      </w:pPr>
+      <w:r>
+        <w:rPr>
+          <w:rFonts w:ascii="Times New Roman" w:hAnsi="Times New Roman" w:cs="Times New Roman"/>
+          <w:sz w:val="24"/>
+          <w:szCs w:val="24"/>
+        </w:rPr>
+        <w:t xml:space="preserve">спеціальності </w:t>
+      </w:r>
+    </w:p>
+    <w:p>
+      <w:pPr>
+        <w:ind w:left="4962"/>
+        <w:jc w:val="both"/>
+        <w:rPr>
+          <w:rFonts w:ascii="Times New Roman" w:hAnsi="Times New Roman" w:cs="Times New Roman"/>
+          <w:sz w:val="24"/>
+          <w:szCs w:val="24"/>
+        </w:rPr>
+      </w:pPr>
+      <w:r>
+        <w:rPr>
+          <w:rStyle w:val="aa"/>
+          <w:rFonts w:ascii="Times New Roman" w:eastAsia="Times New Roman" w:hAnsi="Times New Roman" w:cs="Times New Roman"/>
+          <w:b w:val="0"/>
+          <w:color w:val="333333"/>
+          <w:shd w:val="clear" w:color="auto" w:fill="FBFBFB"/>
+        </w:rPr>
+        <w:t>8.05010101</w:t>
+      </w:r>
+      <w:r>
+        <w:rPr>
+          <w:rStyle w:val="apple-converted-space"/>
+          <w:rFonts w:ascii="Arial" w:eastAsia="Times New Roman" w:hAnsi="Arial" w:cs="Arial"/>
+          <w:b/>
+          <w:bCs/>
+          <w:color w:val="333333"/>
+          <w:shd w:val="clear" w:color="auto" w:fill="FBFBFB"/>
+        </w:rPr>
+        <w:t> </w:t>
+      </w:r>
+      <w:r>
+        <w:rPr>
+          <w:rFonts w:ascii="Times New Roman" w:hAnsi="Times New Roman" w:cs="Times New Roman"/>
+          <w:sz w:val="24"/>
+          <w:szCs w:val="24"/>
+        </w:rPr>
+        <w:t>«</w:t>
+      </w:r>
+      <w:r>
+        <w:rPr>
+          <w:rFonts w:ascii="Times New Roman" w:hAnsi="Times New Roman" w:cs="Times New Roman"/>
+          <w:sz w:val="24"/>
+          <w:szCs w:val="24"/>
+        </w:rPr>
+        <w:t>Інформаційні управляючі</w:t>
+      </w:r>
+    </w:p>
+    <w:p>
+      <w:pPr>
+        <w:ind w:left="4962"/>
+        <w:jc w:val="both"/>
+        <w:rPr>
+          <w:rFonts w:ascii="Times New Roman" w:hAnsi="Times New Roman" w:cs="Times New Roman"/>
+          <w:sz w:val="24"/>
+          <w:szCs w:val="24"/>
+        </w:rPr>
+      </w:pPr>
+      <w:r>
+        <w:rPr>
+          <w:rFonts w:ascii="Times New Roman" w:hAnsi="Times New Roman" w:cs="Times New Roman"/>
+          <w:sz w:val="24"/>
+          <w:szCs w:val="24"/>
+        </w:rPr>
+        <w:t>системи та технології</w:t>
+      </w:r>
+      <w:r>
+        <w:rPr>
+          <w:rFonts w:ascii="Times New Roman" w:hAnsi="Times New Roman" w:cs="Times New Roman"/>
+          <w:sz w:val="24"/>
+          <w:szCs w:val="24"/>
+        </w:rPr>
+        <w:t>»</w:t>
+      </w:r>
+    </w:p>
+    <w:p>
+      <w:pPr>
+        <w:ind w:left="4962"/>
+        <w:jc w:val="both"/>
+        <w:rPr>
+          <w:rFonts w:ascii="Times New Roman" w:hAnsi="Times New Roman" w:cs="Times New Roman"/>
+          <w:sz w:val="24"/>
+          <w:szCs w:val="24"/>
+        </w:rPr>
+      </w:pPr>
+      <w:r>
+        <w:rPr>
+          <w:rFonts w:ascii="Times New Roman" w:hAnsi="Times New Roman" w:cs="Times New Roman"/>
+          <w:sz w:val="24"/>
+          <w:szCs w:val="24"/>
+        </w:rPr>
+        <w:t>Решетньов Ігор</w:t>
+      </w:r>
+      <w:r>
+        <w:rPr>
+          <w:rFonts w:ascii="Times New Roman" w:hAnsi="Times New Roman" w:cs="Times New Roman"/>
+          <w:sz w:val="24"/>
+          <w:szCs w:val="24"/>
+        </w:rPr>
+        <w:t xml:space="preserve"> Володимирович</w:t>
+      </w:r>
+    </w:p>
+    <w:p>
+      <w:pPr>
+        <w:ind w:left="4962"/>
+        <w:jc w:val="both"/>
+        <w:rPr>
+          <w:rFonts w:ascii="Times New Roman" w:hAnsi="Times New Roman" w:cs="Times New Roman"/>
+          <w:sz w:val="24"/>
+          <w:szCs w:val="24"/>
+        </w:rPr>
+      </w:pPr>
+    </w:p>
+    <w:p>
+      <w:pPr>
+        <w:ind w:left="4962"/>
+        <w:jc w:val="both"/>
+        <w:rPr>
+          <w:rFonts w:ascii="Times New Roman" w:hAnsi="Times New Roman" w:cs="Times New Roman"/>
+          <w:sz w:val="24"/>
+          <w:szCs w:val="24"/>
+        </w:rPr>
+      </w:pPr>
+      <w:r>
+        <w:rPr>
+          <w:rFonts w:ascii="Times New Roman" w:hAnsi="Times New Roman" w:cs="Times New Roman"/>
+          <w:sz w:val="24"/>
+          <w:szCs w:val="24"/>
+        </w:rPr>
+        <w:t>Керівник</w:t>
+      </w:r>
+      <w:r>
+        <w:rPr>
+          <w:rFonts w:ascii="Times New Roman" w:hAnsi="Times New Roman" w:cs="Times New Roman"/>
+          <w:sz w:val="24"/>
+          <w:szCs w:val="24"/>
+          <w:lang w:val="en-US"/>
+        </w:rPr>
+        <w:t>:</w:t>
+      </w:r>
+      <w:r>
+        <w:rPr>
+          <w:rFonts w:ascii="Times New Roman" w:hAnsi="Times New Roman" w:cs="Times New Roman"/>
+          <w:sz w:val="24"/>
+          <w:szCs w:val="24"/>
+        </w:rPr>
+        <w:t xml:space="preserve">  </w:t>
+      </w:r>
+      <w:r>
+        <w:rPr>
+          <w:rFonts w:ascii="Times New Roman" w:hAnsi="Times New Roman" w:cs="Times New Roman"/>
+          <w:sz w:val="24"/>
+          <w:szCs w:val="24"/>
+        </w:rPr>
+        <w:t>Глибовець А</w:t>
+      </w:r>
+      <w:r>
+        <w:rPr>
+          <w:rFonts w:ascii="Times New Roman" w:hAnsi="Times New Roman" w:cs="Times New Roman"/>
+          <w:sz w:val="24"/>
+          <w:szCs w:val="24"/>
+        </w:rPr>
+        <w:t>. М.,</w:t>
+      </w:r>
+    </w:p>
+    <w:p>
+      <w:pPr>
+        <w:ind w:left="4962"/>
+        <w:jc w:val="both"/>
+        <w:rPr>
+          <w:rFonts w:ascii="Times New Roman" w:hAnsi="Times New Roman" w:cs="Times New Roman"/>
+          <w:sz w:val="24"/>
+          <w:szCs w:val="24"/>
+          <w:lang w:val="ru-RU"/>
+        </w:rPr>
+      </w:pPr>
+      <w:r>
+        <w:rPr>
+          <w:rFonts w:ascii="Times New Roman" w:hAnsi="Times New Roman" w:cs="Times New Roman"/>
+          <w:sz w:val="24"/>
+          <w:szCs w:val="24"/>
+        </w:rPr>
+        <w:t>кандидат</w:t>
+      </w:r>
+      <w:r>
+        <w:rPr>
+          <w:rFonts w:ascii="Times New Roman" w:hAnsi="Times New Roman" w:cs="Times New Roman"/>
+          <w:sz w:val="24"/>
+          <w:szCs w:val="24"/>
+        </w:rPr>
+        <w:t xml:space="preserve"> </w:t>
+      </w:r>
+      <w:proofErr w:type="spellStart"/>
+      <w:r>
+        <w:rPr>
+          <w:rFonts w:ascii="Times New Roman" w:hAnsi="Times New Roman" w:cs="Times New Roman"/>
+          <w:sz w:val="24"/>
+          <w:szCs w:val="24"/>
+          <w:lang w:val="ru-RU"/>
+        </w:rPr>
+        <w:t>фізико-математичних</w:t>
+      </w:r>
+      <w:proofErr w:type="spellEnd"/>
+      <w:r>
+        <w:rPr>
+          <w:rFonts w:ascii="Times New Roman" w:hAnsi="Times New Roman" w:cs="Times New Roman"/>
+          <w:sz w:val="24"/>
+          <w:szCs w:val="24"/>
+          <w:lang w:val="ru-RU"/>
+        </w:rPr>
+        <w:t xml:space="preserve"> наук</w:t>
+      </w:r>
+    </w:p>
+    <w:p>
+      <w:pPr>
+        <w:ind w:left="4962"/>
+        <w:jc w:val="both"/>
+        <w:rPr>
+          <w:rFonts w:ascii="Times New Roman" w:hAnsi="Times New Roman" w:cs="Times New Roman"/>
+          <w:sz w:val="24"/>
+          <w:szCs w:val="24"/>
+          <w:lang w:val="ru-RU"/>
+        </w:rPr>
+      </w:pPr>
+    </w:p>
+    <w:p>
+      <w:pPr>
+        <w:ind w:left="4962"/>
+        <w:jc w:val="both"/>
+        <w:rPr>
+          <w:rFonts w:ascii="Times New Roman" w:hAnsi="Times New Roman" w:cs="Times New Roman"/>
+          <w:sz w:val="24"/>
+          <w:szCs w:val="24"/>
+        </w:rPr>
+      </w:pPr>
+      <w:r>
+        <w:rPr>
+          <w:rFonts w:ascii="Times New Roman" w:hAnsi="Times New Roman" w:cs="Times New Roman"/>
+          <w:sz w:val="24"/>
+          <w:szCs w:val="24"/>
+        </w:rPr>
+        <w:t>Магістерська робота захищена</w:t>
+      </w:r>
+    </w:p>
+    <w:p>
+      <w:pPr>
+        <w:ind w:left="4962"/>
+        <w:jc w:val="both"/>
+        <w:rPr>
+          <w:rFonts w:ascii="Times New Roman" w:hAnsi="Times New Roman" w:cs="Times New Roman"/>
+          <w:sz w:val="24"/>
+          <w:szCs w:val="24"/>
+        </w:rPr>
+      </w:pPr>
+      <w:r>
+        <w:rPr>
+          <w:rFonts w:ascii="Times New Roman" w:hAnsi="Times New Roman" w:cs="Times New Roman"/>
+          <w:sz w:val="24"/>
+          <w:szCs w:val="24"/>
+        </w:rPr>
+        <w:t>з оцінкою «_____________________»</w:t>
+      </w:r>
+    </w:p>
+    <w:p>
+      <w:pPr>
+        <w:ind w:left="4962"/>
+        <w:jc w:val="both"/>
+        <w:rPr>
+          <w:rFonts w:ascii="Times New Roman" w:hAnsi="Times New Roman" w:cs="Times New Roman"/>
+          <w:sz w:val="24"/>
+          <w:szCs w:val="24"/>
+        </w:rPr>
+      </w:pPr>
+      <w:r>
+        <w:rPr>
+          <w:rFonts w:ascii="Times New Roman" w:hAnsi="Times New Roman" w:cs="Times New Roman"/>
+          <w:sz w:val="24"/>
+          <w:szCs w:val="24"/>
+        </w:rPr>
+        <w:t>«____»  ___________________201</w:t>
+      </w:r>
+      <w:r>
+        <w:rPr>
+          <w:rFonts w:ascii="Times New Roman" w:hAnsi="Times New Roman" w:cs="Times New Roman"/>
+          <w:sz w:val="24"/>
+          <w:szCs w:val="24"/>
+          <w:lang w:val="en-US"/>
+        </w:rPr>
+        <w:t>4</w:t>
+      </w:r>
+      <w:r>
+        <w:rPr>
+          <w:rFonts w:ascii="Times New Roman" w:hAnsi="Times New Roman" w:cs="Times New Roman"/>
+          <w:sz w:val="24"/>
+          <w:szCs w:val="24"/>
+          <w:lang w:val="ru-RU"/>
+        </w:rPr>
+        <w:t xml:space="preserve"> </w:t>
+      </w:r>
+      <w:r>
+        <w:rPr>
+          <w:rFonts w:ascii="Times New Roman" w:hAnsi="Times New Roman" w:cs="Times New Roman"/>
+          <w:sz w:val="24"/>
+          <w:szCs w:val="24"/>
+        </w:rPr>
+        <w:t>р.</w:t>
+      </w:r>
+    </w:p>
+    <w:p>
+      <w:pPr>
+        <w:ind w:left="4962"/>
+        <w:jc w:val="both"/>
+        <w:rPr>
+          <w:rFonts w:ascii="Times New Roman" w:hAnsi="Times New Roman" w:cs="Times New Roman"/>
+          <w:sz w:val="24"/>
+          <w:szCs w:val="24"/>
         </w:rPr>
       </w:pPr>
     </w:p>
@@ -286,21 +582,21 @@
     </w:p>
     <w:p>
       <w:pPr>
-        <w:rPr>
-          <w:rFonts w:ascii="American Typewriter" w:hAnsi="American Typewriter"/>
-          <w:sz w:val="28"/>
-          <w:szCs w:val="28"/>
-        </w:rPr>
-      </w:pPr>
-    </w:p>
-    <w:p>
-      <w:pPr>
-        <w:rPr>
-          <w:rFonts w:ascii="American Typewriter" w:hAnsi="American Typewriter"/>
-          <w:sz w:val="28"/>
-          <w:szCs w:val="28"/>
-        </w:rPr>
-      </w:pPr>
+        <w:jc w:val="center"/>
+        <w:rPr>
+          <w:rFonts w:ascii="Times New Roman" w:hAnsi="Times New Roman" w:cs="Times New Roman"/>
+          <w:sz w:val="28"/>
+          <w:szCs w:val="28"/>
+        </w:rPr>
+      </w:pPr>
+      <w:r>
+        <w:rPr>
+          <w:rFonts w:ascii="Times New Roman" w:hAnsi="Times New Roman" w:cs="Times New Roman"/>
+          <w:sz w:val="28"/>
+          <w:szCs w:val="28"/>
+        </w:rPr>
+        <w:t xml:space="preserve">Київ 2014 </w:t>
+      </w:r>
     </w:p>
     <w:p>
       <w:pPr>
@@ -544,6 +840,7 @@
           <w:sz w:val="28"/>
           <w:lang w:val="uk-UA"/>
         </w:rPr>
+        <w:lastRenderedPageBreak/>
         <w:t>Анотація</w:t>
       </w:r>
     </w:p>
@@ -762,7 +1059,16 @@
           <w:sz w:val="28"/>
           <w:lang w:val="uk-UA"/>
         </w:rPr>
-        <w:t>застосування алгоритмів розбору NLP (лінгвістичних аналізаторів) на реченнях і абзацах текстів, зберігання отриманих метаданих у спеціалізованих індексах;</w:t>
+        <w:t xml:space="preserve">застосування алгоритмів розбору NLP (лінгвістичних аналізаторів) на реченнях і абзацах текстів, зберігання отриманих метаданих у </w:t>
+      </w:r>
+      <w:r>
+        <w:rPr>
+          <w:rFonts w:ascii="Times New Roman" w:eastAsia="Times New Roman" w:hAnsi="Times New Roman" w:cs="Times New Roman"/>
+          <w:sz w:val="28"/>
+          <w:lang w:val="uk-UA"/>
+        </w:rPr>
+        <w:lastRenderedPageBreak/>
+        <w:t>спеціалізованих індексах;</w:t>
       </w:r>
     </w:p>
     <w:p>
@@ -1146,6 +1452,7 @@
           <w:sz w:val="36"/>
           <w:szCs w:val="36"/>
         </w:rPr>
+        <w:lastRenderedPageBreak/>
         <w:t>Зміст</w:t>
       </w:r>
     </w:p>
@@ -2987,6 +3294,7 @@
         <w:contextualSpacing w:val="0"/>
       </w:pPr>
       <w:r>
+        <w:lastRenderedPageBreak/>
         <w:t>Вступ</w:t>
       </w:r>
       <w:bookmarkStart w:id="1" w:name="h.kwd4ad8vzxlk" w:colFirst="0" w:colLast="0"/>
@@ -3130,7 +3438,16 @@
           <w:sz w:val="28"/>
           <w:lang w:val="uk-UA"/>
         </w:rPr>
-        <w:t>Проблема полягає у тому, що для більшості комерційних баз даних, що поширють наукову інформацію, тезауруси складаються експертами з області знань, а також фахівцями зі складання тезаурусів, тобто власноруч. Якщо ж розглядати окремі найновіші області знань, де відповідна термінологія тільки формується і випускається велика кількість нових публікацій, то в данному випадку термінологічні словники дуже швидко застарівають, і їх треба оновлючати частіше, тобто знову залучати експертів. На противагу такому підходу, існують методи автоматизованої побулови тезаурусів, що в якості корпусу беруть усі найновіші публікації з теми, і будують по них зв’язки між термінами. Як наслідок, маючи таку систему оновлювати термінологічні зв’язки значно простіше і дешевше. В публікації Моніки Лассі було розглянуто основні методи автоматизованої побудови тезаурусів, такі як CO, LSI, SVD та метод баєсівських мереж. Дані методи мають як різну ефективність і часову оцінку складності, так і приниципи - статистичний і лексикографічний. Розробці і тестуванню нового методу, що б використовував комбінацію ідей, що зустрічаються в цих методах, і присвячено дану магістерську тезу.</w:t>
+        <w:t xml:space="preserve">Проблема полягає у тому, що для більшості комерційних баз даних, що поширють наукову інформацію, тезауруси складаються експертами з області </w:t>
+      </w:r>
+      <w:r>
+        <w:rPr>
+          <w:rFonts w:ascii="Times New Roman" w:eastAsia="Times New Roman" w:hAnsi="Times New Roman" w:cs="Times New Roman"/>
+          <w:sz w:val="28"/>
+          <w:lang w:val="uk-UA"/>
+        </w:rPr>
+        <w:lastRenderedPageBreak/>
+        <w:t>знань, а також фахівцями зі складання тезаурусів, тобто власноруч. Якщо ж розглядати окремі найновіші області знань, де відповідна термінологія тільки формується і випускається велика кількість нових публікацій, то в данному випадку термінологічні словники дуже швидко застарівають, і їх треба оновлючати частіше, тобто знову залучати експертів. На противагу такому підходу, існують методи автоматизованої побулови тезаурусів, що в якості корпусу беруть усі найновіші публікації з теми, і будують по них зв’язки між термінами. Як наслідок, маючи таку систему оновлювати термінологічні зв’язки значно простіше і дешевше. В публікації Моніки Лассі було розглянуто основні методи автоматизованої побудови тезаурусів, такі як CO, LSI, SVD та метод баєсівських мереж. Дані методи мають як різну ефективність і часову оцінку складності, так і приниципи - статистичний і лексикографічний. Розробці і тестуванню нового методу, що б використовував комбінацію ідей, що зустрічаються в цих методах, і присвячено дану магістерську тезу.</w:t>
       </w:r>
     </w:p>
     <w:p>
@@ -3225,7 +3542,7 @@
           <w:lang w:val="uk-UA"/>
         </w:rPr>
       </w:pPr>
-      <w:hyperlink r:id="rId10">
+      <w:hyperlink r:id="rId9">
         <w:r>
           <w:rPr>
             <w:rFonts w:ascii="Times New Roman" w:eastAsia="Times New Roman" w:hAnsi="Times New Roman" w:cs="Times New Roman"/>
@@ -3267,7 +3584,7 @@
           <w:lang w:val="uk-UA"/>
         </w:rPr>
       </w:pPr>
-      <w:hyperlink r:id="rId11">
+      <w:hyperlink r:id="rId10">
         <w:r>
           <w:rPr>
             <w:color w:val="1155CC"/>
@@ -3292,6 +3609,7 @@
       <w:bookmarkStart w:id="19" w:name="_Toc262896374"/>
       <w:bookmarkEnd w:id="18"/>
       <w:r>
+        <w:lastRenderedPageBreak/>
         <w:t>1.7. Дослідження існуючих методів побудови термінології і складання тезаурусів</w:t>
       </w:r>
       <w:bookmarkEnd w:id="19"/>
@@ -3657,7 +3975,16 @@
           <w:sz w:val="28"/>
           <w:lang w:val="uk-UA"/>
         </w:rPr>
-        <w:t xml:space="preserve">Документарну частоту по невеликій колекції, а там паче по 1 документу, побудувати джуе важко. Набагато простіше взяти вже існуючу докумнтарну частоту терміну з пошукової системи. Як приклад було обрано пошукову систему Google, що разом з результатами звичйного пошуку завжди повертає приблизну кількість результатів. Даний показник і було взято за документарну частоту терміна. Під час побудови допоміжних методів щодо видобування даного показника з пошукової видачі, було прийнято рішення, що звичайний парсинг веб-сторінок пошукової видачі буде громіздким рішенням, оскільки задля одного числа прийдеться запитувати і розбирати цілу сторінку, що містить багато інших даних. Тому в рамках окремного програмного модулю дипломної роботи було написано споживач Google Custom Search RESTful API, з налаштуванням всього необхідного в консолі сервісу Google. Як результат було отримано метод, що за даним терміном повертає його документарну частоту, причому кількість інтернет трафіку для таких запитів є мінімальною. Проте виникає інша проблема для корустування Google API: квоти вільного використання, що становлять 100 запитів на день. Звичайно, щоб обробляти великі документи і знайти, які терміни в них є важливими, необхідно дізнатись документарну частоту кожного. Тому було прийнято рішення, по-перше, зберігати в локальному кеші всі знайдені документарні частоти, і в першу чергу звертатись до нього, що з бігом часу призведе до досить повної бази термінів, і по-друге, залишити можливість обробляти звичайні веб-сторінки пошуку, на випадок вичерпання квоти. </w:t>
+        <w:t xml:space="preserve">Документарну частоту по невеликій колекції, а там паче по 1 документу, побудувати джуе важко. Набагато простіше взяти вже існуючу докумнтарну частоту терміну з пошукової системи. Як приклад було обрано пошукову систему Google, що разом з результатами звичйного пошуку завжди повертає </w:t>
+      </w:r>
+      <w:r>
+        <w:rPr>
+          <w:rFonts w:ascii="Times New Roman" w:eastAsia="Times New Roman" w:hAnsi="Times New Roman" w:cs="Times New Roman"/>
+          <w:sz w:val="28"/>
+          <w:lang w:val="uk-UA"/>
+        </w:rPr>
+        <w:lastRenderedPageBreak/>
+        <w:t xml:space="preserve">приблизну кількість результатів. Даний показник і було взято за документарну частоту терміна. Під час побудови допоміжних методів щодо видобування даного показника з пошукової видачі, було прийнято рішення, що звичайний парсинг веб-сторінок пошукової видачі буде громіздким рішенням, оскільки задля одного числа прийдеться запитувати і розбирати цілу сторінку, що містить багато інших даних. Тому в рамках окремного програмного модулю дипломної роботи було написано споживач Google Custom Search RESTful API, з налаштуванням всього необхідного в консолі сервісу Google. Як результат було отримано метод, що за даним терміном повертає його документарну частоту, причому кількість інтернет трафіку для таких запитів є мінімальною. Проте виникає інша проблема для корустування Google API: квоти вільного використання, що становлять 100 запитів на день. Звичайно, щоб обробляти великі документи і знайти, які терміни в них є важливими, необхідно дізнатись документарну частоту кожного. Тому було прийнято рішення, по-перше, зберігати в локальному кеші всі знайдені документарні частоти, і в першу чергу звертатись до нього, що з бігом часу призведе до досить повної бази термінів, і по-друге, залишити можливість обробляти звичайні веб-сторінки пошуку, на випадок вичерпання квоти. </w:t>
       </w:r>
     </w:p>
     <w:p>
@@ -3869,7 +4196,18 @@
           <w:szCs w:val="28"/>
           <w:lang w:val="uk-UA"/>
         </w:rPr>
-        <w:t xml:space="preserve"> слово або словосполучення, що позначає поняття певної галузі науки, техніки тощо. Основними ознаками терміну є : системність, наявність дефініції, тенденція до однозначності в межах свого термінологічного поля, тобто термінології певної галузі</w:t>
+        <w:t xml:space="preserve"> слово або словосполучення, що позначає поняття певної галузі науки, техніки тощо. </w:t>
+      </w:r>
+      <w:r>
+        <w:rPr>
+          <w:rFonts w:ascii="Times New Roman" w:hAnsi="Times New Roman"/>
+          <w:color w:val="000000"/>
+          <w:sz w:val="28"/>
+          <w:szCs w:val="28"/>
+          <w:lang w:val="uk-UA"/>
+        </w:rPr>
+        <w:lastRenderedPageBreak/>
+        <w:t>Основними ознаками терміну є : системність, наявність дефініції, тенденція до однозначності в межах свого термінологічного поля, тобто термінології певної галузі</w:t>
       </w:r>
       <w:r>
         <w:rPr>
@@ -4637,6 +4975,7 @@
           <w:szCs w:val="28"/>
           <w:lang w:val="uk-UA"/>
         </w:rPr>
+        <w:lastRenderedPageBreak/>
         <w:t xml:space="preserve">Сукупність термінів, що обслуговують певну сферу знань, пов’язаних із системою понять : мистецтво, техніка, виробництво тощо. На думку вчених, слово </w:t>
       </w:r>
       <w:r>
@@ -4835,6 +5174,58 @@
         <w:t>від</w:t>
       </w:r>
       <w:proofErr w:type="spellEnd"/>
+      <w:r>
+        <w:rPr>
+          <w:sz w:val="28"/>
+          <w:szCs w:val="28"/>
+        </w:rPr>
+        <w:t xml:space="preserve"> </w:t>
+      </w:r>
+      <w:hyperlink r:id="rId11" w:tooltip="Грецька мова" w:history="1">
+        <w:proofErr w:type="spellStart"/>
+        <w:r>
+          <w:rPr>
+            <w:rStyle w:val="afe"/>
+            <w:sz w:val="28"/>
+            <w:szCs w:val="28"/>
+          </w:rPr>
+          <w:t>грец</w:t>
+        </w:r>
+        <w:proofErr w:type="spellEnd"/>
+        <w:r>
+          <w:rPr>
+            <w:rStyle w:val="afe"/>
+            <w:sz w:val="28"/>
+            <w:szCs w:val="28"/>
+          </w:rPr>
+          <w:t>.</w:t>
+        </w:r>
+      </w:hyperlink>
+      <w:r>
+        <w:rPr>
+          <w:sz w:val="28"/>
+          <w:szCs w:val="28"/>
+        </w:rPr>
+        <w:t xml:space="preserve"> </w:t>
+      </w:r>
+      <w:r>
+        <w:rPr>
+          <w:i/>
+          <w:iCs/>
+          <w:sz w:val="28"/>
+          <w:szCs w:val="28"/>
+          <w:lang w:val="el-GR"/>
+        </w:rPr>
+        <w:t>Λεξικογραφία</w:t>
+      </w:r>
+      <w:r>
+        <w:rPr>
+          <w:sz w:val="28"/>
+          <w:szCs w:val="28"/>
+          <w:lang w:val="uk-UA"/>
+        </w:rPr>
+        <w:t>; від</w:t>
+      </w:r>
       <w:r>
         <w:rPr>
           <w:sz w:val="28"/>
@@ -4877,22 +5268,46 @@
           <w:szCs w:val="28"/>
           <w:lang w:val="el-GR"/>
         </w:rPr>
-        <w:t>Λεξικογραφία</w:t>
-      </w:r>
-      <w:r>
-        <w:rPr>
-          <w:sz w:val="28"/>
-          <w:szCs w:val="28"/>
-          <w:lang w:val="uk-UA"/>
-        </w:rPr>
-        <w:t>; від</w:t>
-      </w:r>
-      <w:r>
-        <w:rPr>
-          <w:sz w:val="28"/>
-          <w:szCs w:val="28"/>
-        </w:rPr>
-        <w:t xml:space="preserve"> </w:t>
+        <w:t>Λεξικόν</w:t>
+      </w:r>
+      <w:r>
+        <w:rPr>
+          <w:sz w:val="28"/>
+          <w:szCs w:val="28"/>
+        </w:rPr>
+        <w:t xml:space="preserve"> - </w:t>
+      </w:r>
+      <w:r>
+        <w:rPr>
+          <w:sz w:val="28"/>
+          <w:szCs w:val="28"/>
+          <w:lang w:val="uk-UA"/>
+        </w:rPr>
+        <w:t>«</w:t>
+      </w:r>
+      <w:proofErr w:type="spellStart"/>
+      <w:r>
+        <w:rPr>
+          <w:sz w:val="28"/>
+          <w:szCs w:val="28"/>
+        </w:rPr>
+        <w:t>словник</w:t>
+      </w:r>
+      <w:proofErr w:type="spellEnd"/>
+      <w:r>
+        <w:rPr>
+          <w:sz w:val="28"/>
+          <w:szCs w:val="28"/>
+          <w:lang w:val="uk-UA"/>
+        </w:rPr>
+        <w:t>»</w:t>
+      </w:r>
+      <w:r>
+        <w:rPr>
+          <w:sz w:val="28"/>
+          <w:szCs w:val="28"/>
+        </w:rPr>
+        <w:t xml:space="preserve"> і </w:t>
       </w:r>
       <w:hyperlink r:id="rId13" w:tooltip="Грецька мова" w:history="1">
         <w:proofErr w:type="spellStart"/>
@@ -4929,82 +5344,6 @@
           <w:szCs w:val="28"/>
           <w:lang w:val="el-GR"/>
         </w:rPr>
-        <w:t>Λεξικόν</w:t>
-      </w:r>
-      <w:r>
-        <w:rPr>
-          <w:sz w:val="28"/>
-          <w:szCs w:val="28"/>
-        </w:rPr>
-        <w:t xml:space="preserve"> - </w:t>
-      </w:r>
-      <w:r>
-        <w:rPr>
-          <w:sz w:val="28"/>
-          <w:szCs w:val="28"/>
-          <w:lang w:val="uk-UA"/>
-        </w:rPr>
-        <w:t>«</w:t>
-      </w:r>
-      <w:proofErr w:type="spellStart"/>
-      <w:r>
-        <w:rPr>
-          <w:sz w:val="28"/>
-          <w:szCs w:val="28"/>
-        </w:rPr>
-        <w:t>словник</w:t>
-      </w:r>
-      <w:proofErr w:type="spellEnd"/>
-      <w:r>
-        <w:rPr>
-          <w:sz w:val="28"/>
-          <w:szCs w:val="28"/>
-          <w:lang w:val="uk-UA"/>
-        </w:rPr>
-        <w:t>»</w:t>
-      </w:r>
-      <w:r>
-        <w:rPr>
-          <w:sz w:val="28"/>
-          <w:szCs w:val="28"/>
-        </w:rPr>
-        <w:t xml:space="preserve"> і </w:t>
-      </w:r>
-      <w:hyperlink r:id="rId14" w:tooltip="Грецька мова" w:history="1">
-        <w:proofErr w:type="spellStart"/>
-        <w:r>
-          <w:rPr>
-            <w:rStyle w:val="afe"/>
-            <w:sz w:val="28"/>
-            <w:szCs w:val="28"/>
-          </w:rPr>
-          <w:t>грец</w:t>
-        </w:r>
-        <w:proofErr w:type="spellEnd"/>
-        <w:r>
-          <w:rPr>
-            <w:rStyle w:val="afe"/>
-            <w:sz w:val="28"/>
-            <w:szCs w:val="28"/>
-          </w:rPr>
-          <w:t>.</w:t>
-        </w:r>
-      </w:hyperlink>
-      <w:r>
-        <w:rPr>
-          <w:sz w:val="28"/>
-          <w:szCs w:val="28"/>
-        </w:rPr>
-        <w:t xml:space="preserve"> </w:t>
-      </w:r>
-      <w:r>
-        <w:rPr>
-          <w:i/>
-          <w:iCs/>
-          <w:sz w:val="28"/>
-          <w:szCs w:val="28"/>
-          <w:lang w:val="el-GR"/>
-        </w:rPr>
         <w:t>Γράφω</w:t>
       </w:r>
       <w:r>
@@ -5209,6 +5548,7 @@
           <w:szCs w:val="28"/>
           <w:lang w:val="uk-UA"/>
         </w:rPr>
+        <w:lastRenderedPageBreak/>
         <w:t xml:space="preserve"> Основним об</w:t>
       </w:r>
       <w:r>
@@ -5638,6 +5978,7 @@
           <w:sz w:val="28"/>
           <w:szCs w:val="28"/>
         </w:rPr>
+        <w:lastRenderedPageBreak/>
         <w:t>Для того щоб таку методику спробувати застосувати для пошуку термінів, необхідно розглянути можливі способи утворення термінів.</w:t>
       </w:r>
     </w:p>
@@ -6189,6 +6530,7 @@
         <w:rPr>
           <w:lang w:val="uk-UA"/>
         </w:rPr>
+        <w:lastRenderedPageBreak/>
         <w:t xml:space="preserve">П р и к м е т н и к +   і м е н н и к   +   п р и к м е т н и к  +  і м е н н и к </w:t>
       </w:r>
     </w:p>
@@ -6610,6 +6952,7 @@
           <w:sz w:val="28"/>
           <w:szCs w:val="28"/>
         </w:rPr>
+        <w:lastRenderedPageBreak/>
         <w:t>Відкритий текст колекції документів в першу чергу розбивався на токени за регулярною граматикою. Потім кожен токен аналізувався, і до нього з лексикону мови добиралися теги частин мови і ї</w:t>
       </w:r>
       <w:r>
@@ -6861,7 +7204,18 @@
           <w:sz w:val="28"/>
           <w:szCs w:val="28"/>
         </w:rPr>
-        <w:t>, що виходив за рамки окремих словосполучень</w:t>
+        <w:t xml:space="preserve">, </w:t>
+      </w:r>
+      <w:r>
+        <w:rPr>
+          <w:rFonts w:ascii="Times New Roman" w:eastAsia="Times New Roman" w:hAnsi="Times New Roman" w:cs="Times New Roman"/>
+          <w:iCs/>
+          <w:color w:val="000000"/>
+          <w:sz w:val="28"/>
+          <w:szCs w:val="28"/>
+        </w:rPr>
+        <w:lastRenderedPageBreak/>
+        <w:t>що виходив за рамки окремих словосполучень</w:t>
       </w:r>
       <w:r>
         <w:rPr>
@@ -7317,6 +7671,7 @@
           <w:sz w:val="28"/>
           <w:szCs w:val="28"/>
         </w:rPr>
+        <w:lastRenderedPageBreak/>
         <w:t xml:space="preserve">Зрозуміло, що явище гіпонімії є безпосереднім вказівником </w:t>
       </w:r>
       <w:r>
@@ -7755,7 +8110,17 @@
           <w:szCs w:val="28"/>
           <w:lang w:val="uk-UA"/>
         </w:rPr>
-        <w:t xml:space="preserve">За Херстом, відношення між термінами “загальне-чатскове” відповідають гіпонімічним зв’язкам у тексті. І даному досліднику вдалося виокремити підмножну шаблонів, що була б достатньо точною і виконуваною для більшості текстів, враховуючи відмінності в формуванні термінології в окремих сферах інтересів. </w:t>
+        <w:t xml:space="preserve">За Херстом, відношення між термінами “загальне-чатскове” відповідають гіпонімічним зв’язкам у тексті. І даному досліднику вдалося виокремити підмножну шаблонів, що була б достатньо точною і виконуваною для </w:t>
+      </w:r>
+      <w:r>
+        <w:rPr>
+          <w:rFonts w:ascii="Times New Roman" w:hAnsi="Times New Roman" w:cs="Times New Roman"/>
+          <w:sz w:val="28"/>
+          <w:szCs w:val="28"/>
+          <w:lang w:val="uk-UA"/>
+        </w:rPr>
+        <w:lastRenderedPageBreak/>
+        <w:t xml:space="preserve">більшості текстів, враховуючи відмінності в формуванні термінології в окремих сферах інтересів. </w:t>
       </w:r>
     </w:p>
     <w:p>
@@ -8025,6 +8390,7 @@
           <w:szCs w:val="28"/>
           <w:lang w:val="uk-UA"/>
         </w:rPr>
+        <w:lastRenderedPageBreak/>
         <w:t>NP {, NP} * {,} або інший NP</w:t>
       </w:r>
     </w:p>
@@ -8415,6 +8781,7 @@
           <w:szCs w:val="28"/>
           <w:lang w:val="uk-UA"/>
         </w:rPr>
+        <w:lastRenderedPageBreak/>
         <w:t>Таким чином для налаштування підисистеми пошуку термінологічних словосполучень, необхідно правильно підібрати не тільки правила їх формування по частинах мови, а ще й послідовність застосування.</w:t>
       </w:r>
     </w:p>
@@ -8891,6 +9258,7 @@
           <w:sz w:val="28"/>
           <w:szCs w:val="28"/>
         </w:rPr>
+        <w:lastRenderedPageBreak/>
         <w:t>З</w:t>
       </w:r>
       <w:r>
@@ -9320,7 +9688,16 @@
           <w:sz w:val="28"/>
           <w:szCs w:val="28"/>
         </w:rPr>
-        <w:t xml:space="preserve"> можливість визначити граничний елемент списку, після котрого починається перелік загальновживаних слів як наукового стилю текстів, так і текстів загальної тематики. </w:t>
+        <w:t xml:space="preserve"> можливість визначити граничний </w:t>
+      </w:r>
+      <w:r>
+        <w:rPr>
+          <w:rFonts w:ascii="Times New Roman" w:hAnsi="Times New Roman" w:cs="Times New Roman"/>
+          <w:sz w:val="28"/>
+          <w:szCs w:val="28"/>
+        </w:rPr>
+        <w:lastRenderedPageBreak/>
+        <w:t xml:space="preserve">елемент списку, після котрого починається перелік загальновживаних слів як наукового стилю текстів, так і текстів загальної тематики. </w:t>
       </w:r>
     </w:p>
     <w:p>
@@ -9513,7 +9890,16 @@
           <w:sz w:val="28"/>
           <w:szCs w:val="28"/>
         </w:rPr>
-        <w:t xml:space="preserve">і обранні в якості бар’єру останнього елементу такої підпослідовності, що має найбільший стрибок </w:t>
+        <w:t xml:space="preserve">і </w:t>
+      </w:r>
+      <w:r>
+        <w:rPr>
+          <w:rFonts w:ascii="Times New Roman" w:hAnsi="Times New Roman" w:cs="Times New Roman"/>
+          <w:sz w:val="28"/>
+          <w:szCs w:val="28"/>
+        </w:rPr>
+        <w:lastRenderedPageBreak/>
+        <w:t xml:space="preserve">обранні в якості бар’єру останнього елементу такої підпослідовності, що має найбільший стрибок </w:t>
       </w:r>
       <w:r>
         <w:rPr>
@@ -9756,7 +10142,16 @@
           <w:sz w:val="28"/>
           <w:szCs w:val="28"/>
         </w:rPr>
-        <w:t>Зокрема, можна за основу документарної частоти брати параметр кількості знайдених результатів при пошуку</w:t>
+        <w:t xml:space="preserve">Зокрема, можна за основу документарної частоти брати </w:t>
+      </w:r>
+      <w:r>
+        <w:rPr>
+          <w:rFonts w:ascii="Times New Roman" w:hAnsi="Times New Roman" w:cs="Times New Roman"/>
+          <w:sz w:val="28"/>
+          <w:szCs w:val="28"/>
+        </w:rPr>
+        <w:lastRenderedPageBreak/>
+        <w:t>параметр кількості знайдених результатів при пошуку</w:t>
       </w:r>
       <w:r>
         <w:rPr>
@@ -10014,7 +10409,16 @@
           <w:sz w:val="28"/>
           <w:szCs w:val="28"/>
         </w:rPr>
-        <w:t xml:space="preserve">запропоновано використати одну з пошукових систем з відкритим кодом, що повертала б всі документи з нашої колекції що містять певний термін, таким чином обмежуючи простір лінійного пошуку. </w:t>
+        <w:t xml:space="preserve">запропоновано використати одну з пошукових систем з відкритим кодом, що повертала б всі документи з нашої колекції що містять певний термін, таким </w:t>
+      </w:r>
+      <w:r>
+        <w:rPr>
+          <w:rFonts w:ascii="Times New Roman" w:hAnsi="Times New Roman" w:cs="Times New Roman"/>
+          <w:sz w:val="28"/>
+          <w:szCs w:val="28"/>
+        </w:rPr>
+        <w:lastRenderedPageBreak/>
+        <w:t xml:space="preserve">чином обмежуючи простір лінійного пошуку. </w:t>
       </w:r>
       <w:r>
         <w:rPr>
@@ -10360,6 +10764,7 @@
           <w:sz w:val="28"/>
           <w:szCs w:val="28"/>
         </w:rPr>
+        <w:lastRenderedPageBreak/>
         <w:t>Оператор співпадіння</w:t>
       </w:r>
       <w:r>
@@ -10867,6 +11272,7 @@
           <w:sz w:val="28"/>
           <w:szCs w:val="28"/>
         </w:rPr>
+        <w:lastRenderedPageBreak/>
         <w:t xml:space="preserve">Наприклад, щоб зафіксувати </w:t>
       </w:r>
       <w:r>
@@ -11441,6 +11847,7 @@
           <w:sz w:val="28"/>
           <w:szCs w:val="28"/>
         </w:rPr>
+        <w:lastRenderedPageBreak/>
         <w:t>Підгрунтям для такої інтерпретації є те, що у більшості шаблонів на відповідних місцях термінологічних словосполучень за частинами речення бувають або однорідні означення чи додатки, або узагальнюючі слова, або, наприклад, у разі співпадіння з шаблоном прямих означень у тексті – відповідно термін і його родова приналежність. Таким чином, в тексті у разі спіпадіння з шаблоном направленість зв’язку є чітку визначеною.</w:t>
       </w:r>
     </w:p>
@@ -11741,6 +12148,7 @@
           <w:sz w:val="28"/>
           <w:szCs w:val="28"/>
         </w:rPr>
+        <w:lastRenderedPageBreak/>
         <w:t>Рішення на основі зовнішньої пошукової системи</w:t>
       </w:r>
     </w:p>
@@ -12176,6 +12584,7 @@
           <w:sz w:val="28"/>
           <w:szCs w:val="28"/>
         </w:rPr>
+        <w:lastRenderedPageBreak/>
         <w:t xml:space="preserve">Взагалом після індексації </w:t>
       </w:r>
       <w:r>
@@ -12192,7 +12601,23 @@
           <w:sz w:val="28"/>
           <w:szCs w:val="28"/>
         </w:rPr>
-        <w:t>і фільтрації термінів, в дампі нараховується близько 156000 термінів.</w:t>
+        <w:t>і фільтрації термінів, в да</w:t>
+      </w:r>
+      <w:r>
+        <w:rPr>
+          <w:rFonts w:ascii="Times New Roman" w:hAnsi="Times New Roman" w:cs="Times New Roman"/>
+          <w:sz w:val="28"/>
+          <w:szCs w:val="28"/>
+        </w:rPr>
+        <w:t>мпі нараховується близько 143000</w:t>
+      </w:r>
+      <w:r>
+        <w:rPr>
+          <w:rFonts w:ascii="Times New Roman" w:hAnsi="Times New Roman" w:cs="Times New Roman"/>
+          <w:sz w:val="28"/>
+          <w:szCs w:val="28"/>
+        </w:rPr>
+        <w:t xml:space="preserve"> термінів.</w:t>
       </w:r>
       <w:r>
         <w:rPr>
@@ -12202,6 +12627,8 @@
         </w:rPr>
         <w:t xml:space="preserve"> </w:t>
       </w:r>
+      <w:bookmarkStart w:id="38" w:name="_GoBack"/>
+      <w:bookmarkEnd w:id="38"/>
     </w:p>
     <w:p>
       <w:pPr>
@@ -12227,16 +12654,16 @@
         <w:pStyle w:val="3"/>
         <w:ind w:firstLine="720"/>
       </w:pPr>
-      <w:bookmarkStart w:id="38" w:name="h.1qocigr2ohtn" w:colFirst="0" w:colLast="0"/>
-      <w:bookmarkEnd w:id="38"/>
+      <w:bookmarkStart w:id="39" w:name="h.1qocigr2ohtn" w:colFirst="0" w:colLast="0"/>
+      <w:bookmarkEnd w:id="39"/>
       <w:r>
         <w:tab/>
       </w:r>
-      <w:bookmarkStart w:id="39" w:name="_Toc262896384"/>
+      <w:bookmarkStart w:id="40" w:name="_Toc262896384"/>
       <w:r>
         <w:t>Вибір готових рішень для реалізації кроків алгоритму.</w:t>
       </w:r>
-      <w:bookmarkEnd w:id="39"/>
+      <w:bookmarkEnd w:id="40"/>
     </w:p>
     <w:p>
       <w:pPr>
@@ -12266,13 +12693,13 @@
         <w:ind w:firstLine="720"/>
         <w:jc w:val="both"/>
       </w:pPr>
-      <w:bookmarkStart w:id="40" w:name="h.w2ef1hucrrr0" w:colFirst="0" w:colLast="0"/>
-      <w:bookmarkStart w:id="41" w:name="_Toc262896385"/>
-      <w:bookmarkEnd w:id="40"/>
+      <w:bookmarkStart w:id="41" w:name="h.w2ef1hucrrr0" w:colFirst="0" w:colLast="0"/>
+      <w:bookmarkStart w:id="42" w:name="_Toc262896385"/>
+      <w:bookmarkEnd w:id="41"/>
       <w:r>
         <w:t>Реалізація системи обробки документів для побудови термінології</w:t>
       </w:r>
-      <w:bookmarkEnd w:id="41"/>
+      <w:bookmarkEnd w:id="42"/>
     </w:p>
     <w:p>
       <w:pPr>
@@ -12290,13 +12717,13 @@
         <w:ind w:firstLine="720"/>
         <w:jc w:val="both"/>
       </w:pPr>
-      <w:bookmarkStart w:id="42" w:name="h.4lj2eqa2qo42" w:colFirst="0" w:colLast="0"/>
-      <w:bookmarkStart w:id="43" w:name="_Toc262896386"/>
-      <w:bookmarkEnd w:id="42"/>
+      <w:bookmarkStart w:id="43" w:name="h.4lj2eqa2qo42" w:colFirst="0" w:colLast="0"/>
+      <w:bookmarkStart w:id="44" w:name="_Toc262896386"/>
+      <w:bookmarkEnd w:id="43"/>
       <w:r>
         <w:t>Реалізація прикладного програмного інтерфейсу доступу до системи.</w:t>
       </w:r>
-      <w:bookmarkEnd w:id="43"/>
+      <w:bookmarkEnd w:id="44"/>
     </w:p>
     <w:p>
       <w:pPr>
@@ -12314,13 +12741,13 @@
         <w:ind w:firstLine="720"/>
         <w:jc w:val="both"/>
       </w:pPr>
-      <w:bookmarkStart w:id="44" w:name="h.e9o6gt27rh88" w:colFirst="0" w:colLast="0"/>
-      <w:bookmarkStart w:id="45" w:name="_Toc262896387"/>
-      <w:bookmarkEnd w:id="44"/>
+      <w:bookmarkStart w:id="45" w:name="h.e9o6gt27rh88" w:colFirst="0" w:colLast="0"/>
+      <w:bookmarkStart w:id="46" w:name="_Toc262896387"/>
+      <w:bookmarkEnd w:id="45"/>
       <w:r>
         <w:t>Реалізація графічного інтерфейсу користувача у вигляді веб-сервісу.</w:t>
       </w:r>
-      <w:bookmarkEnd w:id="45"/>
+      <w:bookmarkEnd w:id="46"/>
     </w:p>
     <w:p>
       <w:pPr>
@@ -12338,13 +12765,13 @@
         <w:contextualSpacing w:val="0"/>
         <w:jc w:val="both"/>
       </w:pPr>
-      <w:bookmarkStart w:id="46" w:name="h.9su794fknoyg" w:colFirst="0" w:colLast="0"/>
-      <w:bookmarkStart w:id="47" w:name="_Toc262896388"/>
-      <w:bookmarkEnd w:id="46"/>
+      <w:bookmarkStart w:id="47" w:name="h.9su794fknoyg" w:colFirst="0" w:colLast="0"/>
+      <w:bookmarkStart w:id="48" w:name="_Toc262896388"/>
+      <w:bookmarkEnd w:id="47"/>
       <w:r>
         <w:t>Розділ IV</w:t>
       </w:r>
-      <w:bookmarkEnd w:id="47"/>
+      <w:bookmarkEnd w:id="48"/>
     </w:p>
     <w:p>
       <w:pPr>
@@ -12399,13 +12826,13 @@
         <w:ind w:firstLine="720"/>
         <w:jc w:val="both"/>
       </w:pPr>
-      <w:bookmarkStart w:id="48" w:name="h.yovg5zvvdd7j" w:colFirst="0" w:colLast="0"/>
-      <w:bookmarkStart w:id="49" w:name="_Toc262896389"/>
-      <w:bookmarkEnd w:id="48"/>
+      <w:bookmarkStart w:id="49" w:name="h.yovg5zvvdd7j" w:colFirst="0" w:colLast="0"/>
+      <w:bookmarkStart w:id="50" w:name="_Toc262896389"/>
+      <w:bookmarkEnd w:id="49"/>
       <w:r>
         <w:t>Схема тестування та оцінка результатів</w:t>
       </w:r>
-      <w:bookmarkEnd w:id="49"/>
+      <w:bookmarkEnd w:id="50"/>
     </w:p>
     <w:p>
       <w:pPr>
@@ -12541,7 +12968,17 @@
           <w:szCs w:val="28"/>
           <w:lang w:val="uk-UA"/>
         </w:rPr>
-        <w:t xml:space="preserve">В звідну таблицю, по кожному тезаурусу було зібрано наступну статистику: </w:t>
+        <w:t xml:space="preserve">В звідну таблицю, по кожному тезаурусу було зібрано наступну </w:t>
+      </w:r>
+      <w:r>
+        <w:rPr>
+          <w:rFonts w:ascii="Times New Roman" w:eastAsia="Times New Roman" w:hAnsi="Times New Roman" w:cs="Times New Roman"/>
+          <w:sz w:val="28"/>
+          <w:szCs w:val="28"/>
+          <w:lang w:val="uk-UA"/>
+        </w:rPr>
+        <w:lastRenderedPageBreak/>
+        <w:t xml:space="preserve">статистику: </w:t>
       </w:r>
     </w:p>
     <w:p>
@@ -13252,7 +13689,7 @@
           <w:lang w:val="uk-UA"/>
         </w:rPr>
       </w:pPr>
-      <w:hyperlink r:id="rId15">
+      <w:hyperlink r:id="rId14">
         <w:r>
           <w:rPr>
             <w:rFonts w:ascii="Times New Roman" w:eastAsia="Times New Roman" w:hAnsi="Times New Roman" w:cs="Times New Roman"/>
@@ -13625,6 +14062,7 @@
           <w:sz w:val="28"/>
           <w:lang w:val="uk-UA"/>
         </w:rPr>
+        <w:lastRenderedPageBreak/>
         <w:t>Результати тестування методу на різних тематичних колекціях</w:t>
       </w:r>
     </w:p>
@@ -13647,9 +14085,9 @@
             <w:tcW w:w="534" w:type="dxa"/>
           </w:tcPr>
           <w:p>
-            <w:bookmarkStart w:id="50" w:name="h.2pbmyh4z6mnj" w:colFirst="0" w:colLast="0"/>
-            <w:bookmarkStart w:id="51" w:name="_Toc262896390"/>
-            <w:bookmarkEnd w:id="50"/>
+            <w:bookmarkStart w:id="51" w:name="h.2pbmyh4z6mnj" w:colFirst="0" w:colLast="0"/>
+            <w:bookmarkStart w:id="52" w:name="_Toc262896390"/>
+            <w:bookmarkEnd w:id="51"/>
             <w:r>
               <w:t>№</w:t>
             </w:r>
@@ -13725,8 +14163,6 @@
             <w:r>
               <w:t>96</w:t>
             </w:r>
-            <w:bookmarkStart w:id="52" w:name="_GoBack"/>
-            <w:bookmarkEnd w:id="52"/>
           </w:p>
         </w:tc>
         <w:tc>
@@ -13903,7 +14339,7 @@
       <w:r>
         <w:t>Висновок</w:t>
       </w:r>
-      <w:bookmarkEnd w:id="51"/>
+      <w:bookmarkEnd w:id="52"/>
     </w:p>
     <w:p>
       <w:pPr>
@@ -14197,7 +14633,7 @@
           <w:lang w:val="uk-UA"/>
         </w:rPr>
       </w:pPr>
-      <w:hyperlink r:id="rId16">
+      <w:hyperlink r:id="rId15">
         <w:r>
           <w:rPr>
             <w:rFonts w:ascii="Times New Roman" w:eastAsia="Times New Roman" w:hAnsi="Times New Roman" w:cs="Times New Roman"/>
@@ -14221,7 +14657,7 @@
           <w:lang w:val="uk-UA"/>
         </w:rPr>
       </w:pPr>
-      <w:hyperlink r:id="rId17">
+      <w:hyperlink r:id="rId16">
         <w:r>
           <w:rPr>
             <w:rFonts w:ascii="Times New Roman" w:eastAsia="Times New Roman" w:hAnsi="Times New Roman" w:cs="Times New Roman"/>
@@ -14245,7 +14681,7 @@
           <w:lang w:val="uk-UA"/>
         </w:rPr>
       </w:pPr>
-      <w:hyperlink r:id="rId18">
+      <w:hyperlink r:id="rId17">
         <w:r>
           <w:rPr>
             <w:rFonts w:ascii="Times New Roman" w:eastAsia="Times New Roman" w:hAnsi="Times New Roman" w:cs="Times New Roman"/>
@@ -14269,7 +14705,7 @@
           <w:lang w:val="uk-UA"/>
         </w:rPr>
       </w:pPr>
-      <w:hyperlink r:id="rId19">
+      <w:hyperlink r:id="rId18">
         <w:r>
           <w:rPr>
             <w:rFonts w:ascii="Times New Roman" w:eastAsia="Times New Roman" w:hAnsi="Times New Roman" w:cs="Times New Roman"/>
@@ -14307,7 +14743,7 @@
           <w:lang w:val="uk-UA"/>
         </w:rPr>
       </w:pPr>
-      <w:hyperlink r:id="rId20">
+      <w:hyperlink r:id="rId19">
         <w:r>
           <w:rPr>
             <w:rFonts w:ascii="Times New Roman" w:eastAsia="Times New Roman" w:hAnsi="Times New Roman" w:cs="Times New Roman"/>
@@ -14738,8 +15174,8 @@
       <w:bookmarkEnd w:id="65"/>
     </w:p>
     <w:sectPr>
-      <w:footerReference w:type="even" r:id="rId21"/>
-      <w:footerReference w:type="default" r:id="rId22"/>
+      <w:footerReference w:type="even" r:id="rId20"/>
+      <w:footerReference w:type="default" r:id="rId21"/>
       <w:pgSz w:w="11900" w:h="16840"/>
       <w:pgMar w:top="1134" w:right="850" w:bottom="1134" w:left="1701" w:header="708" w:footer="708" w:gutter="0"/>
       <w:cols w:space="708"/>
@@ -14846,7 +15282,7 @@
         <w:rStyle w:val="afb"/>
         <w:noProof/>
       </w:rPr>
-      <w:t>34</w:t>
+      <w:t>31</w:t>
     </w:r>
     <w:r>
       <w:rPr>
@@ -21284,7 +21720,7 @@
 </file>
 
 <file path=customXml/itemProps1.xml><?xml version="1.0" encoding="utf-8"?>
-<ds:datastoreItem xmlns:ds="http://schemas.openxmlformats.org/officeDocument/2006/customXml" ds:itemID="{C3C24FF9-7EF6-794A-868B-98EC85E942BE}">
+<ds:datastoreItem xmlns:ds="http://schemas.openxmlformats.org/officeDocument/2006/customXml" ds:itemID="{0FD57DF6-994F-1543-BB27-005D39C748B3}">
   <ds:schemaRefs>
     <ds:schemaRef ds:uri="http://schemas.openxmlformats.org/officeDocument/2006/bibliography"/>
   </ds:schemaRefs>

</xml_diff>

<commit_message>
Added two poor serialized thesauri
</commit_message>
<xml_diff>
--- a/docs/ДипломФіналРешетньов.docx
+++ b/docs/ДипломФіналРешетньов.docx
@@ -19076,7 +19076,15 @@
             <w:sz w:val="24"/>
             <w:szCs w:val="20"/>
           </w:rPr>
-          <m:t>TF∙IDF</m:t>
+          <m:t>TF∙ID</m:t>
+        </m:r>
+        <m:r>
+          <w:rPr>
+            <w:rFonts w:ascii="Cambria Math" w:hAnsi="Cambria Math" w:cs="Times New Roman"/>
+            <w:sz w:val="24"/>
+            <w:szCs w:val="20"/>
+          </w:rPr>
+          <m:t>F</m:t>
         </m:r>
       </m:oMath>
       <w:r>
@@ -24193,15 +24201,7 @@
             <w:sz w:val="24"/>
             <w:szCs w:val="20"/>
           </w:rPr>
-          <m:t>W={(min,max)|min,m</m:t>
-        </m:r>
-        <m:r>
-          <w:rPr>
-            <w:rFonts w:ascii="Cambria Math" w:hAnsi="Cambria Math" w:cs="Times New Roman"/>
-            <w:sz w:val="24"/>
-            <w:szCs w:val="20"/>
-          </w:rPr>
-          <m:t>ax</m:t>
+          <m:t>W={(min,max)|min,max∈</m:t>
         </m:r>
         <m:r>
           <m:rPr>
@@ -24212,7 +24212,7 @@
             <w:sz w:val="24"/>
             <w:szCs w:val="20"/>
           </w:rPr>
-          <m:t>∈N}</m:t>
+          <m:t>N}</m:t>
         </m:r>
       </m:oMath>
       <w:r>
@@ -25293,7 +25293,14 @@
               <w:rFonts w:ascii="Cambria Math" w:hAnsi="Cambria Math"/>
               <w:sz w:val="24"/>
             </w:rPr>
-            <m:t>коли ∀lp=</m:t>
+            <m:t>коли ∀l</m:t>
+          </m:r>
+          <m:r>
+            <w:rPr>
+              <w:rFonts w:ascii="Cambria Math" w:hAnsi="Cambria Math"/>
+              <w:sz w:val="24"/>
+            </w:rPr>
+            <m:t>p=</m:t>
           </m:r>
           <m:sSubSup>
             <m:sSubSupPr>
@@ -28203,7 +28210,53 @@
                 <w:sz w:val="28"/>
                 <w:szCs w:val="28"/>
               </w:rPr>
-              <w:t>EW&lt;’такий‘&gt;,NP1,EW&lt;‘як’&gt;,IT{NP0,EW&lt;’,’&gt;},EW&lt;’’і|’або’&gt;,NP0</w:t>
+              <w:t>EW&lt;’такий‘&gt;,NP1,EW&lt;‘як’&gt;,IT{NP0,EW&lt;’,’&gt;},EW&lt;’’і|</w:t>
+            </w:r>
+            <w:r>
+              <w:rPr>
+                <w:rFonts w:ascii="Times New Roman" w:hAnsi="Times New Roman" w:cs="Times New Roman"/>
+                <w:i/>
+                <w:sz w:val="28"/>
+                <w:szCs w:val="28"/>
+              </w:rPr>
+              <w:t>’або’|’</w:t>
+            </w:r>
+            <w:r>
+              <w:rPr>
+                <w:rFonts w:ascii="Times New Roman" w:hAnsi="Times New Roman" w:cs="Times New Roman"/>
+                <w:i/>
+                <w:sz w:val="28"/>
+                <w:szCs w:val="28"/>
+                <w:lang w:val="en-US"/>
+              </w:rPr>
+              <w:t>й’</w:t>
+            </w:r>
+            <w:r>
+              <w:rPr>
+                <w:rFonts w:ascii="Times New Roman" w:hAnsi="Times New Roman" w:cs="Times New Roman"/>
+                <w:i/>
+                <w:sz w:val="28"/>
+                <w:szCs w:val="28"/>
+              </w:rPr>
+              <w:t>| ’т</w:t>
+            </w:r>
+            <w:r>
+              <w:rPr>
+                <w:rFonts w:ascii="Times New Roman" w:hAnsi="Times New Roman" w:cs="Times New Roman"/>
+                <w:i/>
+                <w:sz w:val="28"/>
+                <w:szCs w:val="28"/>
+              </w:rPr>
+              <w:t>а’</w:t>
+            </w:r>
+            <w:r>
+              <w:rPr>
+                <w:rFonts w:ascii="Times New Roman" w:hAnsi="Times New Roman" w:cs="Times New Roman"/>
+                <w:i/>
+                <w:sz w:val="28"/>
+                <w:szCs w:val="28"/>
+              </w:rPr>
+              <w:t>&gt;,NP0</w:t>
             </w:r>
           </w:p>
         </w:tc>
@@ -30940,11 +30993,25 @@
     </w:p>
     <w:p>
       <w:pPr>
+        <w:pStyle w:val="4"/>
+      </w:pPr>
+      <w:r>
+        <w:t>Формат серіалізації тезаурусу в RDF на базі JSON-LD</w:t>
+      </w:r>
+    </w:p>
+    <w:p>
+      <w:pPr>
         <w:pStyle w:val="normal"/>
         <w:rPr>
           <w:lang w:val="uk-UA"/>
         </w:rPr>
       </w:pPr>
+      <w:r>
+        <w:rPr>
+          <w:lang w:val="uk-UA"/>
+        </w:rPr>
+        <w:t>{</w:t>
+      </w:r>
     </w:p>
     <w:p>
       <w:pPr>
@@ -30953,6 +31020,364 @@
           <w:lang w:val="uk-UA"/>
         </w:rPr>
       </w:pPr>
+      <w:r>
+        <w:rPr>
+          <w:lang w:val="uk-UA"/>
+        </w:rPr>
+        <w:t xml:space="preserve">  "@context" : {</w:t>
+      </w:r>
+    </w:p>
+    <w:p>
+      <w:pPr>
+        <w:pStyle w:val="normal"/>
+        <w:rPr>
+          <w:lang w:val="uk-UA"/>
+        </w:rPr>
+      </w:pPr>
+      <w:r>
+        <w:rPr>
+          <w:lang w:val="uk-UA"/>
+        </w:rPr>
+        <w:t xml:space="preserve">    "iso25964" : "http://www.niso.org/schemas/iso25964/iso25964-1_v1.4.xsd#",</w:t>
+      </w:r>
+    </w:p>
+    <w:p>
+      <w:pPr>
+        <w:pStyle w:val="normal"/>
+        <w:rPr>
+          <w:lang w:val="uk-UA"/>
+        </w:rPr>
+      </w:pPr>
+      <w:r>
+        <w:rPr>
+          <w:lang w:val="uk-UA"/>
+        </w:rPr>
+        <w:t xml:space="preserve">    "thesaurus" : "iso25964:Thesaurus",</w:t>
+      </w:r>
+    </w:p>
+    <w:p>
+      <w:pPr>
+        <w:pStyle w:val="normal"/>
+        <w:rPr>
+          <w:lang w:val="uk-UA"/>
+        </w:rPr>
+      </w:pPr>
+      <w:r>
+        <w:rPr>
+          <w:lang w:val="uk-UA"/>
+        </w:rPr>
+        <w:t xml:space="preserve">    "concept" : "iso25964:ThesaurusConcept",</w:t>
+      </w:r>
+    </w:p>
+    <w:p>
+      <w:pPr>
+        <w:pStyle w:val="normal"/>
+        <w:rPr>
+          <w:lang w:val="uk-UA"/>
+        </w:rPr>
+      </w:pPr>
+      <w:r>
+        <w:rPr>
+          <w:lang w:val="uk-UA"/>
+        </w:rPr>
+        <w:t xml:space="preserve">    "relation" : "iso25964:HierarchicalRelationship",</w:t>
+      </w:r>
+    </w:p>
+    <w:p>
+      <w:pPr>
+        <w:pStyle w:val="normal"/>
+        <w:rPr>
+          <w:lang w:val="uk-UA"/>
+        </w:rPr>
+      </w:pPr>
+      <w:r>
+        <w:rPr>
+          <w:lang w:val="uk-UA"/>
+        </w:rPr>
+        <w:t xml:space="preserve">    "role" : "iso25964:role",</w:t>
+      </w:r>
+    </w:p>
+    <w:p>
+      <w:pPr>
+        <w:pStyle w:val="normal"/>
+        <w:rPr>
+          <w:lang w:val="uk-UA"/>
+        </w:rPr>
+      </w:pPr>
+      <w:r>
+        <w:rPr>
+          <w:lang w:val="uk-UA"/>
+        </w:rPr>
+        <w:t xml:space="preserve">    "baseConcept" : "iso25964:isHierRelConcept",</w:t>
+      </w:r>
+    </w:p>
+    <w:p>
+      <w:pPr>
+        <w:pStyle w:val="normal"/>
+        <w:rPr>
+          <w:lang w:val="uk-UA"/>
+        </w:rPr>
+      </w:pPr>
+      <w:r>
+        <w:rPr>
+          <w:lang w:val="uk-UA"/>
+        </w:rPr>
+        <w:t xml:space="preserve">    "depConcept" : "iso25964:hasHierRelConcept",</w:t>
+      </w:r>
+    </w:p>
+    <w:p>
+      <w:pPr>
+        <w:pStyle w:val="normal"/>
+        <w:rPr>
+          <w:lang w:val="uk-UA"/>
+        </w:rPr>
+      </w:pPr>
+      <w:r>
+        <w:rPr>
+          <w:lang w:val="uk-UA"/>
+        </w:rPr>
+        <w:t xml:space="preserve">    "lexicalValue" : "iso25964:lexicalValue"</w:t>
+      </w:r>
+    </w:p>
+    <w:p>
+      <w:pPr>
+        <w:pStyle w:val="normal"/>
+        <w:rPr>
+          <w:lang w:val="uk-UA"/>
+        </w:rPr>
+      </w:pPr>
+      <w:r>
+        <w:rPr>
+          <w:lang w:val="uk-UA"/>
+        </w:rPr>
+        <w:t xml:space="preserve">  },</w:t>
+      </w:r>
+    </w:p>
+    <w:p>
+      <w:pPr>
+        <w:pStyle w:val="normal"/>
+        <w:rPr>
+          <w:lang w:val="uk-UA"/>
+        </w:rPr>
+      </w:pPr>
+      <w:r>
+        <w:rPr>
+          <w:lang w:val="uk-UA"/>
+        </w:rPr>
+        <w:t>"@graph" : {</w:t>
+      </w:r>
+    </w:p>
+    <w:p>
+      <w:pPr>
+        <w:pStyle w:val="normal"/>
+        <w:rPr>
+          <w:lang w:val="uk-UA"/>
+        </w:rPr>
+      </w:pPr>
+      <w:r>
+        <w:rPr>
+          <w:lang w:val="uk-UA"/>
+        </w:rPr>
+        <w:t xml:space="preserve">    "thesaurus" : {</w:t>
+      </w:r>
+    </w:p>
+    <w:p>
+      <w:pPr>
+        <w:pStyle w:val="normal"/>
+        <w:rPr>
+          <w:lang w:val="uk-UA"/>
+        </w:rPr>
+      </w:pPr>
+      <w:r>
+        <w:rPr>
+          <w:lang w:val="uk-UA"/>
+        </w:rPr>
+        <w:t xml:space="preserve">      "concept" : [ {</w:t>
+      </w:r>
+    </w:p>
+    <w:p>
+      <w:pPr>
+        <w:pStyle w:val="normal"/>
+        <w:rPr>
+          <w:lang w:val="uk-UA"/>
+        </w:rPr>
+      </w:pPr>
+      <w:r>
+        <w:rPr>
+          <w:lang w:val="uk-UA"/>
+        </w:rPr>
+        <w:t xml:space="preserve">        "@id" : "відкриття",</w:t>
+      </w:r>
+    </w:p>
+    <w:p>
+      <w:pPr>
+        <w:pStyle w:val="normal"/>
+        <w:rPr>
+          <w:lang w:val="uk-UA"/>
+        </w:rPr>
+      </w:pPr>
+      <w:r>
+        <w:rPr>
+          <w:lang w:val="uk-UA"/>
+        </w:rPr>
+        <w:t xml:space="preserve">        "lexicalValue" : "відкриття"</w:t>
+      </w:r>
+    </w:p>
+    <w:p>
+      <w:pPr>
+        <w:pStyle w:val="normal"/>
+        <w:rPr>
+          <w:lang w:val="uk-UA"/>
+        </w:rPr>
+      </w:pPr>
+      <w:r>
+        <w:rPr>
+          <w:lang w:val="uk-UA"/>
+        </w:rPr>
+        <w:t xml:space="preserve">      }, {</w:t>
+      </w:r>
+    </w:p>
+    <w:p>
+      <w:pPr>
+        <w:pStyle w:val="normal"/>
+        <w:rPr>
+          <w:lang w:val="uk-UA"/>
+        </w:rPr>
+      </w:pPr>
+      <w:r>
+        <w:rPr>
+          <w:lang w:val="uk-UA"/>
+        </w:rPr>
+        <w:t xml:space="preserve">        "@id" : "експансія",</w:t>
+      </w:r>
+    </w:p>
+    <w:p>
+      <w:pPr>
+        <w:pStyle w:val="normal"/>
+        <w:rPr>
+          <w:lang w:val="uk-UA"/>
+        </w:rPr>
+      </w:pPr>
+      <w:r>
+        <w:rPr>
+          <w:lang w:val="uk-UA"/>
+        </w:rPr>
+        <w:t xml:space="preserve">        "lexicalValue" : "експансія"</w:t>
+      </w:r>
+    </w:p>
+    <w:p>
+      <w:pPr>
+        <w:pStyle w:val="normal"/>
+        <w:rPr>
+          <w:lang w:val="uk-UA"/>
+        </w:rPr>
+      </w:pPr>
+      <w:r>
+        <w:rPr>
+          <w:lang w:val="uk-UA"/>
+        </w:rPr>
+        <w:t xml:space="preserve">      }</w:t>
+      </w:r>
+    </w:p>
+    <w:p>
+      <w:pPr>
+        <w:pStyle w:val="normal"/>
+        <w:rPr>
+          <w:lang w:val="uk-UA"/>
+        </w:rPr>
+      </w:pPr>
+      <w:r>
+        <w:rPr>
+          <w:lang w:val="uk-UA"/>
+        </w:rPr>
+        <w:t>],</w:t>
+      </w:r>
+    </w:p>
+    <w:p>
+      <w:pPr>
+        <w:pStyle w:val="normal"/>
+        <w:rPr>
+          <w:lang w:val="uk-UA"/>
+        </w:rPr>
+      </w:pPr>
+      <w:bookmarkStart w:id="60" w:name="_GoBack"/>
+      <w:bookmarkEnd w:id="60"/>
+      <w:r>
+        <w:rPr>
+          <w:lang w:val="uk-UA"/>
+        </w:rPr>
+        <w:t>"relation" : [ {</w:t>
+      </w:r>
+    </w:p>
+    <w:p>
+      <w:pPr>
+        <w:pStyle w:val="normal"/>
+        <w:rPr>
+          <w:lang w:val="uk-UA"/>
+        </w:rPr>
+      </w:pPr>
+      <w:r>
+        <w:rPr>
+          <w:lang w:val="uk-UA"/>
+        </w:rPr>
+        <w:t xml:space="preserve">        "baseConcept" : "відкриття",</w:t>
+      </w:r>
+    </w:p>
+    <w:p>
+      <w:pPr>
+        <w:pStyle w:val="normal"/>
+        <w:rPr>
+          <w:lang w:val="uk-UA"/>
+        </w:rPr>
+      </w:pPr>
+      <w:r>
+        <w:rPr>
+          <w:lang w:val="uk-UA"/>
+        </w:rPr>
+        <w:t xml:space="preserve">        "depConcept" : "експансія",</w:t>
+      </w:r>
+    </w:p>
+    <w:p>
+      <w:pPr>
+        <w:pStyle w:val="normal"/>
+        <w:rPr>
+          <w:lang w:val="uk-UA"/>
+        </w:rPr>
+      </w:pPr>
+      <w:r>
+        <w:rPr>
+          <w:lang w:val="uk-UA"/>
+        </w:rPr>
+        <w:t xml:space="preserve">        "role" : "BT"</w:t>
+      </w:r>
+    </w:p>
+    <w:p>
+      <w:pPr>
+        <w:pStyle w:val="normal"/>
+        <w:rPr>
+          <w:lang w:val="uk-UA"/>
+        </w:rPr>
+      </w:pPr>
+      <w:r>
+        <w:rPr>
+          <w:lang w:val="uk-UA"/>
+        </w:rPr>
+        <w:t xml:space="preserve">      }</w:t>
+      </w:r>
+    </w:p>
+    <w:p>
+      <w:pPr>
+        <w:pStyle w:val="normal"/>
+        <w:rPr>
+          <w:lang w:val="uk-UA"/>
+        </w:rPr>
+      </w:pPr>
+      <w:r>
+        <w:rPr>
+          <w:lang w:val="uk-UA"/>
+        </w:rPr>
+        <w:t>]</w:t>
+      </w:r>
     </w:p>
     <w:p>
       <w:pPr>
@@ -31002,21 +31427,21 @@
         <w:contextualSpacing w:val="0"/>
         <w:jc w:val="both"/>
       </w:pPr>
-      <w:bookmarkStart w:id="60" w:name="h.e9o6gt27rh88" w:colFirst="0" w:colLast="0"/>
-      <w:bookmarkStart w:id="61" w:name="h.9su794fknoyg" w:colFirst="0" w:colLast="0"/>
-      <w:bookmarkStart w:id="62" w:name="_Toc263377902"/>
-      <w:bookmarkStart w:id="63" w:name="_Toc263464263"/>
-      <w:bookmarkEnd w:id="60"/>
+      <w:bookmarkStart w:id="61" w:name="h.e9o6gt27rh88" w:colFirst="0" w:colLast="0"/>
+      <w:bookmarkStart w:id="62" w:name="h.9su794fknoyg" w:colFirst="0" w:colLast="0"/>
+      <w:bookmarkStart w:id="63" w:name="_Toc263377902"/>
+      <w:bookmarkStart w:id="64" w:name="_Toc263464263"/>
       <w:bookmarkEnd w:id="61"/>
+      <w:bookmarkEnd w:id="62"/>
       <w:r>
         <w:lastRenderedPageBreak/>
         <w:t>Розділ IV</w:t>
       </w:r>
-      <w:bookmarkEnd w:id="62"/>
+      <w:bookmarkEnd w:id="63"/>
       <w:r>
         <w:t>. Обговорення результатів</w:t>
       </w:r>
-      <w:bookmarkEnd w:id="63"/>
+      <w:bookmarkEnd w:id="64"/>
     </w:p>
     <w:p>
       <w:pPr>
@@ -31071,15 +31496,15 @@
         <w:ind w:firstLine="720"/>
         <w:jc w:val="both"/>
       </w:pPr>
-      <w:bookmarkStart w:id="64" w:name="h.yovg5zvvdd7j" w:colFirst="0" w:colLast="0"/>
-      <w:bookmarkStart w:id="65" w:name="_Toc263377903"/>
-      <w:bookmarkStart w:id="66" w:name="_Toc263464264"/>
-      <w:bookmarkEnd w:id="64"/>
+      <w:bookmarkStart w:id="65" w:name="h.yovg5zvvdd7j" w:colFirst="0" w:colLast="0"/>
+      <w:bookmarkStart w:id="66" w:name="_Toc263377903"/>
+      <w:bookmarkStart w:id="67" w:name="_Toc263464264"/>
+      <w:bookmarkEnd w:id="65"/>
       <w:r>
         <w:t>Схема тестування та оцінка результатів</w:t>
       </w:r>
-      <w:bookmarkEnd w:id="65"/>
       <w:bookmarkEnd w:id="66"/>
+      <w:bookmarkEnd w:id="67"/>
     </w:p>
     <w:p>
       <w:pPr>
@@ -32454,8 +32879,8 @@
             <w:tcW w:w="534" w:type="dxa"/>
           </w:tcPr>
           <w:p>
-            <w:bookmarkStart w:id="67" w:name="h.2pbmyh4z6mnj" w:colFirst="0" w:colLast="0"/>
-            <w:bookmarkEnd w:id="67"/>
+            <w:bookmarkStart w:id="68" w:name="h.2pbmyh4z6mnj" w:colFirst="0" w:colLast="0"/>
+            <w:bookmarkEnd w:id="68"/>
             <w:r>
               <w:t>№</w:t>
             </w:r>
@@ -32696,7 +33121,131 @@
         <w:jc w:val="both"/>
       </w:pPr>
     </w:p>
-    <w:p/>
+    <w:p>
+      <w:pPr>
+        <w:rPr>
+          <w:rFonts w:ascii="Times New Roman" w:hAnsi="Times New Roman" w:cs="Times New Roman"/>
+          <w:sz w:val="28"/>
+          <w:szCs w:val="28"/>
+        </w:rPr>
+      </w:pPr>
+      <w:r>
+        <w:rPr>
+          <w:rFonts w:ascii="Times New Roman" w:hAnsi="Times New Roman" w:cs="Times New Roman"/>
+          <w:sz w:val="28"/>
+          <w:szCs w:val="28"/>
+        </w:rPr>
+        <w:t>Спостережена поведінка:</w:t>
+      </w:r>
+    </w:p>
+    <w:p>
+      <w:pPr>
+        <w:pStyle w:val="ae"/>
+        <w:numPr>
+          <w:ilvl w:val="0"/>
+          <w:numId w:val="40"/>
+        </w:numPr>
+        <w:rPr>
+          <w:rFonts w:ascii="Times New Roman" w:hAnsi="Times New Roman" w:cs="Times New Roman"/>
+          <w:sz w:val="28"/>
+          <w:szCs w:val="28"/>
+        </w:rPr>
+      </w:pPr>
+      <w:r>
+        <w:rPr>
+          <w:rFonts w:ascii="Times New Roman" w:hAnsi="Times New Roman" w:cs="Times New Roman"/>
+          <w:sz w:val="28"/>
+          <w:szCs w:val="28"/>
+        </w:rPr>
+        <w:t>більшість спіпадінь припадає на шабло</w:t>
+      </w:r>
+      <w:r>
+        <w:rPr>
+          <w:rFonts w:ascii="Times New Roman" w:hAnsi="Times New Roman" w:cs="Times New Roman"/>
+          <w:sz w:val="28"/>
+          <w:szCs w:val="28"/>
+        </w:rPr>
+        <w:t>н LP1, що позначає прямі дефе</w:t>
+      </w:r>
+      <w:r>
+        <w:rPr>
+          <w:rFonts w:ascii="Times New Roman" w:hAnsi="Times New Roman" w:cs="Times New Roman"/>
+          <w:sz w:val="28"/>
+          <w:szCs w:val="28"/>
+        </w:rPr>
+        <w:t>ніції в тексті</w:t>
+      </w:r>
+    </w:p>
+    <w:p>
+      <w:pPr>
+        <w:pStyle w:val="ae"/>
+        <w:numPr>
+          <w:ilvl w:val="0"/>
+          <w:numId w:val="40"/>
+        </w:numPr>
+        <w:rPr>
+          <w:rFonts w:ascii="Times New Roman" w:hAnsi="Times New Roman" w:cs="Times New Roman"/>
+          <w:sz w:val="28"/>
+          <w:szCs w:val="28"/>
+        </w:rPr>
+      </w:pPr>
+      <w:r>
+        <w:rPr>
+          <w:rFonts w:ascii="Times New Roman" w:hAnsi="Times New Roman" w:cs="Times New Roman"/>
+          <w:sz w:val="28"/>
+          <w:szCs w:val="28"/>
+        </w:rPr>
+        <w:t>Шабони типу LP2-4 знаходили надзвичайно мало зв’язків, близько 20 на 6000 текстових фрагментів. Це свідчить про те, що даний метод є занадто чутливим до формульювання шаблону, а також вказує як на недостатню повноту колекції як п</w:t>
+      </w:r>
+      <w:r>
+        <w:rPr>
+          <w:rFonts w:ascii="Times New Roman" w:hAnsi="Times New Roman" w:cs="Times New Roman"/>
+          <w:sz w:val="28"/>
+          <w:szCs w:val="28"/>
+        </w:rPr>
+        <w:t>о розміру, так і по покриттю на</w:t>
+      </w:r>
+      <w:r>
+        <w:rPr>
+          <w:rFonts w:ascii="Times New Roman" w:hAnsi="Times New Roman" w:cs="Times New Roman"/>
+          <w:sz w:val="28"/>
+          <w:szCs w:val="28"/>
+        </w:rPr>
+        <w:t>у</w:t>
+      </w:r>
+      <w:r>
+        <w:rPr>
+          <w:rFonts w:ascii="Times New Roman" w:hAnsi="Times New Roman" w:cs="Times New Roman"/>
+          <w:sz w:val="28"/>
+          <w:szCs w:val="28"/>
+        </w:rPr>
+        <w:t>к</w:t>
+      </w:r>
+      <w:r>
+        <w:rPr>
+          <w:rFonts w:ascii="Times New Roman" w:hAnsi="Times New Roman" w:cs="Times New Roman"/>
+          <w:sz w:val="28"/>
+          <w:szCs w:val="28"/>
+        </w:rPr>
+        <w:t>ової сфери.</w:t>
+      </w:r>
+      <w:r>
+        <w:rPr>
+          <w:rFonts w:ascii="Times New Roman" w:hAnsi="Times New Roman" w:cs="Times New Roman"/>
+          <w:sz w:val="28"/>
+          <w:szCs w:val="28"/>
+        </w:rPr>
+        <w:t xml:space="preserve"> Дійсно, колекції з 50-90 документів різнобічних статей, об’єднаних тільки широкою тематикою наукової галузі, що зустрічаються в журналі “Наукові записки НаУКМА”</w:t>
+      </w:r>
+      <w:r>
+        <w:rPr>
+          <w:rFonts w:ascii="Times New Roman" w:hAnsi="Times New Roman" w:cs="Times New Roman"/>
+          <w:sz w:val="28"/>
+          <w:szCs w:val="28"/>
+        </w:rPr>
+        <w:t>, не можна вважати достатньо великими і повними, щоб метод шаблонів за Хеарстом спрацював.</w:t>
+      </w:r>
+    </w:p>
     <w:p/>
     <w:p/>
     <w:p>
@@ -32707,13 +33256,13 @@
         <w:contextualSpacing w:val="0"/>
         <w:jc w:val="both"/>
       </w:pPr>
-      <w:bookmarkStart w:id="68" w:name="_Toc263377904"/>
-      <w:bookmarkStart w:id="69" w:name="_Toc263464265"/>
+      <w:bookmarkStart w:id="69" w:name="_Toc263377904"/>
+      <w:bookmarkStart w:id="70" w:name="_Toc263464265"/>
       <w:r>
         <w:t>Висновок</w:t>
       </w:r>
-      <w:bookmarkEnd w:id="68"/>
       <w:bookmarkEnd w:id="69"/>
+      <w:bookmarkEnd w:id="70"/>
     </w:p>
     <w:p>
       <w:pPr>
@@ -32735,17 +33284,16 @@
         </w:rPr>
         <w:t xml:space="preserve"> (досягнені результати згідно з поставленої мети)</w:t>
       </w:r>
-      <w:bookmarkStart w:id="70" w:name="h.t5y3er8wb0zy" w:colFirst="0" w:colLast="0"/>
-      <w:bookmarkStart w:id="71" w:name="h.v4598ixg720i" w:colFirst="0" w:colLast="0"/>
-      <w:bookmarkStart w:id="72" w:name="h.z6dgn4i58lph" w:colFirst="0" w:colLast="0"/>
-      <w:bookmarkStart w:id="73" w:name="h.3wex8hphfq56" w:colFirst="0" w:colLast="0"/>
-      <w:bookmarkStart w:id="74" w:name="h.319zfq4indhg" w:colFirst="0" w:colLast="0"/>
-      <w:bookmarkStart w:id="75" w:name="h.4rhf2w7dtxsq" w:colFirst="0" w:colLast="0"/>
-      <w:bookmarkStart w:id="76" w:name="h.iufe7aiopjkz" w:colFirst="0" w:colLast="0"/>
-      <w:bookmarkStart w:id="77" w:name="h.7oiu8y37my0v" w:colFirst="0" w:colLast="0"/>
-      <w:bookmarkStart w:id="78" w:name="h.c7d9e5hen6zk" w:colFirst="0" w:colLast="0"/>
-      <w:bookmarkStart w:id="79" w:name="h.hfh1meew50iv" w:colFirst="0" w:colLast="0"/>
-      <w:bookmarkEnd w:id="70"/>
+      <w:bookmarkStart w:id="71" w:name="h.t5y3er8wb0zy" w:colFirst="0" w:colLast="0"/>
+      <w:bookmarkStart w:id="72" w:name="h.v4598ixg720i" w:colFirst="0" w:colLast="0"/>
+      <w:bookmarkStart w:id="73" w:name="h.z6dgn4i58lph" w:colFirst="0" w:colLast="0"/>
+      <w:bookmarkStart w:id="74" w:name="h.3wex8hphfq56" w:colFirst="0" w:colLast="0"/>
+      <w:bookmarkStart w:id="75" w:name="h.319zfq4indhg" w:colFirst="0" w:colLast="0"/>
+      <w:bookmarkStart w:id="76" w:name="h.4rhf2w7dtxsq" w:colFirst="0" w:colLast="0"/>
+      <w:bookmarkStart w:id="77" w:name="h.iufe7aiopjkz" w:colFirst="0" w:colLast="0"/>
+      <w:bookmarkStart w:id="78" w:name="h.7oiu8y37my0v" w:colFirst="0" w:colLast="0"/>
+      <w:bookmarkStart w:id="79" w:name="h.c7d9e5hen6zk" w:colFirst="0" w:colLast="0"/>
+      <w:bookmarkStart w:id="80" w:name="h.hfh1meew50iv" w:colFirst="0" w:colLast="0"/>
       <w:bookmarkEnd w:id="71"/>
       <w:bookmarkEnd w:id="72"/>
       <w:bookmarkEnd w:id="73"/>
@@ -32755,6 +33303,7 @@
       <w:bookmarkEnd w:id="77"/>
       <w:bookmarkEnd w:id="78"/>
       <w:bookmarkEnd w:id="79"/>
+      <w:bookmarkEnd w:id="80"/>
     </w:p>
     <w:p>
       <w:pPr>
@@ -33098,8 +33647,6 @@
           <w:lang w:val="uk-UA"/>
         </w:rPr>
       </w:pPr>
-      <w:bookmarkStart w:id="80" w:name="_GoBack"/>
-      <w:bookmarkEnd w:id="80"/>
     </w:p>
     <w:p>
       <w:pPr>
@@ -33727,7 +34274,7 @@
         <w:rStyle w:val="afb"/>
         <w:noProof/>
       </w:rPr>
-      <w:t>52</w:t>
+      <w:t>48</w:t>
     </w:r>
     <w:r>
       <w:rPr>
@@ -37994,95 +38541,9 @@
     </w:lvl>
   </w:abstractNum>
   <w:abstractNum w:abstractNumId="23">
-    <w:nsid w:val="40677FDB"/>
+    <w:nsid w:val="40094914"/>
     <w:multiLevelType w:val="hybridMultilevel"/>
-    <w:tmpl w:val="78E0AF7C"/>
-    <w:lvl w:ilvl="0" w:tplc="0409000F">
-      <w:start w:val="1"/>
-      <w:numFmt w:val="decimal"/>
-      <w:lvlText w:val="%1."/>
-      <w:lvlJc w:val="left"/>
-      <w:pPr>
-        <w:ind w:left="720" w:hanging="360"/>
-      </w:pPr>
-    </w:lvl>
-    <w:lvl w:ilvl="1" w:tplc="04090019" w:tentative="1">
-      <w:start w:val="1"/>
-      <w:numFmt w:val="lowerLetter"/>
-      <w:lvlText w:val="%2."/>
-      <w:lvlJc w:val="left"/>
-      <w:pPr>
-        <w:ind w:left="1440" w:hanging="360"/>
-      </w:pPr>
-    </w:lvl>
-    <w:lvl w:ilvl="2" w:tplc="0409001B" w:tentative="1">
-      <w:start w:val="1"/>
-      <w:numFmt w:val="lowerRoman"/>
-      <w:lvlText w:val="%3."/>
-      <w:lvlJc w:val="right"/>
-      <w:pPr>
-        <w:ind w:left="2160" w:hanging="180"/>
-      </w:pPr>
-    </w:lvl>
-    <w:lvl w:ilvl="3" w:tplc="0409000F" w:tentative="1">
-      <w:start w:val="1"/>
-      <w:numFmt w:val="decimal"/>
-      <w:lvlText w:val="%4."/>
-      <w:lvlJc w:val="left"/>
-      <w:pPr>
-        <w:ind w:left="2880" w:hanging="360"/>
-      </w:pPr>
-    </w:lvl>
-    <w:lvl w:ilvl="4" w:tplc="04090019" w:tentative="1">
-      <w:start w:val="1"/>
-      <w:numFmt w:val="lowerLetter"/>
-      <w:lvlText w:val="%5."/>
-      <w:lvlJc w:val="left"/>
-      <w:pPr>
-        <w:ind w:left="3600" w:hanging="360"/>
-      </w:pPr>
-    </w:lvl>
-    <w:lvl w:ilvl="5" w:tplc="0409001B" w:tentative="1">
-      <w:start w:val="1"/>
-      <w:numFmt w:val="lowerRoman"/>
-      <w:lvlText w:val="%6."/>
-      <w:lvlJc w:val="right"/>
-      <w:pPr>
-        <w:ind w:left="4320" w:hanging="180"/>
-      </w:pPr>
-    </w:lvl>
-    <w:lvl w:ilvl="6" w:tplc="0409000F" w:tentative="1">
-      <w:start w:val="1"/>
-      <w:numFmt w:val="decimal"/>
-      <w:lvlText w:val="%7."/>
-      <w:lvlJc w:val="left"/>
-      <w:pPr>
-        <w:ind w:left="5040" w:hanging="360"/>
-      </w:pPr>
-    </w:lvl>
-    <w:lvl w:ilvl="7" w:tplc="04090019" w:tentative="1">
-      <w:start w:val="1"/>
-      <w:numFmt w:val="lowerLetter"/>
-      <w:lvlText w:val="%8."/>
-      <w:lvlJc w:val="left"/>
-      <w:pPr>
-        <w:ind w:left="5760" w:hanging="360"/>
-      </w:pPr>
-    </w:lvl>
-    <w:lvl w:ilvl="8" w:tplc="0409001B" w:tentative="1">
-      <w:start w:val="1"/>
-      <w:numFmt w:val="lowerRoman"/>
-      <w:lvlText w:val="%9."/>
-      <w:lvlJc w:val="right"/>
-      <w:pPr>
-        <w:ind w:left="6480" w:hanging="180"/>
-      </w:pPr>
-    </w:lvl>
-  </w:abstractNum>
-  <w:abstractNum w:abstractNumId="24">
-    <w:nsid w:val="49935E3E"/>
-    <w:multiLevelType w:val="hybridMultilevel"/>
-    <w:tmpl w:val="776CC798"/>
+    <w:tmpl w:val="83B08C92"/>
     <w:lvl w:ilvl="0" w:tplc="04090001">
       <w:start w:val="1"/>
       <w:numFmt w:val="bullet"/>
@@ -38192,17 +38653,103 @@
       </w:rPr>
     </w:lvl>
   </w:abstractNum>
+  <w:abstractNum w:abstractNumId="24">
+    <w:nsid w:val="40677FDB"/>
+    <w:multiLevelType w:val="hybridMultilevel"/>
+    <w:tmpl w:val="78E0AF7C"/>
+    <w:lvl w:ilvl="0" w:tplc="0409000F">
+      <w:start w:val="1"/>
+      <w:numFmt w:val="decimal"/>
+      <w:lvlText w:val="%1."/>
+      <w:lvlJc w:val="left"/>
+      <w:pPr>
+        <w:ind w:left="720" w:hanging="360"/>
+      </w:pPr>
+    </w:lvl>
+    <w:lvl w:ilvl="1" w:tplc="04090019" w:tentative="1">
+      <w:start w:val="1"/>
+      <w:numFmt w:val="lowerLetter"/>
+      <w:lvlText w:val="%2."/>
+      <w:lvlJc w:val="left"/>
+      <w:pPr>
+        <w:ind w:left="1440" w:hanging="360"/>
+      </w:pPr>
+    </w:lvl>
+    <w:lvl w:ilvl="2" w:tplc="0409001B" w:tentative="1">
+      <w:start w:val="1"/>
+      <w:numFmt w:val="lowerRoman"/>
+      <w:lvlText w:val="%3."/>
+      <w:lvlJc w:val="right"/>
+      <w:pPr>
+        <w:ind w:left="2160" w:hanging="180"/>
+      </w:pPr>
+    </w:lvl>
+    <w:lvl w:ilvl="3" w:tplc="0409000F" w:tentative="1">
+      <w:start w:val="1"/>
+      <w:numFmt w:val="decimal"/>
+      <w:lvlText w:val="%4."/>
+      <w:lvlJc w:val="left"/>
+      <w:pPr>
+        <w:ind w:left="2880" w:hanging="360"/>
+      </w:pPr>
+    </w:lvl>
+    <w:lvl w:ilvl="4" w:tplc="04090019" w:tentative="1">
+      <w:start w:val="1"/>
+      <w:numFmt w:val="lowerLetter"/>
+      <w:lvlText w:val="%5."/>
+      <w:lvlJc w:val="left"/>
+      <w:pPr>
+        <w:ind w:left="3600" w:hanging="360"/>
+      </w:pPr>
+    </w:lvl>
+    <w:lvl w:ilvl="5" w:tplc="0409001B" w:tentative="1">
+      <w:start w:val="1"/>
+      <w:numFmt w:val="lowerRoman"/>
+      <w:lvlText w:val="%6."/>
+      <w:lvlJc w:val="right"/>
+      <w:pPr>
+        <w:ind w:left="4320" w:hanging="180"/>
+      </w:pPr>
+    </w:lvl>
+    <w:lvl w:ilvl="6" w:tplc="0409000F" w:tentative="1">
+      <w:start w:val="1"/>
+      <w:numFmt w:val="decimal"/>
+      <w:lvlText w:val="%7."/>
+      <w:lvlJc w:val="left"/>
+      <w:pPr>
+        <w:ind w:left="5040" w:hanging="360"/>
+      </w:pPr>
+    </w:lvl>
+    <w:lvl w:ilvl="7" w:tplc="04090019" w:tentative="1">
+      <w:start w:val="1"/>
+      <w:numFmt w:val="lowerLetter"/>
+      <w:lvlText w:val="%8."/>
+      <w:lvlJc w:val="left"/>
+      <w:pPr>
+        <w:ind w:left="5760" w:hanging="360"/>
+      </w:pPr>
+    </w:lvl>
+    <w:lvl w:ilvl="8" w:tplc="0409001B" w:tentative="1">
+      <w:start w:val="1"/>
+      <w:numFmt w:val="lowerRoman"/>
+      <w:lvlText w:val="%9."/>
+      <w:lvlJc w:val="right"/>
+      <w:pPr>
+        <w:ind w:left="6480" w:hanging="180"/>
+      </w:pPr>
+    </w:lvl>
+  </w:abstractNum>
   <w:abstractNum w:abstractNumId="25">
-    <w:nsid w:val="4D6F5E12"/>
+    <w:nsid w:val="49935E3E"/>
     <w:multiLevelType w:val="hybridMultilevel"/>
-    <w:tmpl w:val="307ED672"/>
+    <w:tmpl w:val="776CC798"/>
     <w:lvl w:ilvl="0" w:tplc="04090001">
       <w:start w:val="1"/>
       <w:numFmt w:val="bullet"/>
       <w:lvlText w:val=""/>
       <w:lvlJc w:val="left"/>
       <w:pPr>
-        <w:ind w:left="1287" w:hanging="360"/>
+        <w:ind w:left="720" w:hanging="360"/>
       </w:pPr>
       <w:rPr>
         <w:rFonts w:ascii="Symbol" w:hAnsi="Symbol" w:hint="default"/>
@@ -38214,7 +38761,7 @@
       <w:lvlText w:val="o"/>
       <w:lvlJc w:val="left"/>
       <w:pPr>
-        <w:ind w:left="2007" w:hanging="360"/>
+        <w:ind w:left="1440" w:hanging="360"/>
       </w:pPr>
       <w:rPr>
         <w:rFonts w:ascii="Courier New" w:hAnsi="Courier New" w:hint="default"/>
@@ -38226,7 +38773,7 @@
       <w:lvlText w:val=""/>
       <w:lvlJc w:val="left"/>
       <w:pPr>
-        <w:ind w:left="2727" w:hanging="360"/>
+        <w:ind w:left="2160" w:hanging="360"/>
       </w:pPr>
       <w:rPr>
         <w:rFonts w:ascii="Wingdings" w:hAnsi="Wingdings" w:hint="default"/>
@@ -38238,7 +38785,7 @@
       <w:lvlText w:val=""/>
       <w:lvlJc w:val="left"/>
       <w:pPr>
-        <w:ind w:left="3447" w:hanging="360"/>
+        <w:ind w:left="2880" w:hanging="360"/>
       </w:pPr>
       <w:rPr>
         <w:rFonts w:ascii="Symbol" w:hAnsi="Symbol" w:hint="default"/>
@@ -38250,7 +38797,7 @@
       <w:lvlText w:val="o"/>
       <w:lvlJc w:val="left"/>
       <w:pPr>
-        <w:ind w:left="4167" w:hanging="360"/>
+        <w:ind w:left="3600" w:hanging="360"/>
       </w:pPr>
       <w:rPr>
         <w:rFonts w:ascii="Courier New" w:hAnsi="Courier New" w:hint="default"/>
@@ -38262,7 +38809,7 @@
       <w:lvlText w:val=""/>
       <w:lvlJc w:val="left"/>
       <w:pPr>
-        <w:ind w:left="4887" w:hanging="360"/>
+        <w:ind w:left="4320" w:hanging="360"/>
       </w:pPr>
       <w:rPr>
         <w:rFonts w:ascii="Wingdings" w:hAnsi="Wingdings" w:hint="default"/>
@@ -38274,7 +38821,7 @@
       <w:lvlText w:val=""/>
       <w:lvlJc w:val="left"/>
       <w:pPr>
-        <w:ind w:left="5607" w:hanging="360"/>
+        <w:ind w:left="5040" w:hanging="360"/>
       </w:pPr>
       <w:rPr>
         <w:rFonts w:ascii="Symbol" w:hAnsi="Symbol" w:hint="default"/>
@@ -38286,7 +38833,7 @@
       <w:lvlText w:val="o"/>
       <w:lvlJc w:val="left"/>
       <w:pPr>
-        <w:ind w:left="6327" w:hanging="360"/>
+        <w:ind w:left="5760" w:hanging="360"/>
       </w:pPr>
       <w:rPr>
         <w:rFonts w:ascii="Courier New" w:hAnsi="Courier New" w:hint="default"/>
@@ -38298,7 +38845,7 @@
       <w:lvlText w:val=""/>
       <w:lvlJc w:val="left"/>
       <w:pPr>
-        <w:ind w:left="7047" w:hanging="360"/>
+        <w:ind w:left="6480" w:hanging="360"/>
       </w:pPr>
       <w:rPr>
         <w:rFonts w:ascii="Wingdings" w:hAnsi="Wingdings" w:hint="default"/>
@@ -38306,6 +38853,119 @@
     </w:lvl>
   </w:abstractNum>
   <w:abstractNum w:abstractNumId="26">
+    <w:nsid w:val="4D6F5E12"/>
+    <w:multiLevelType w:val="hybridMultilevel"/>
+    <w:tmpl w:val="307ED672"/>
+    <w:lvl w:ilvl="0" w:tplc="04090001">
+      <w:start w:val="1"/>
+      <w:numFmt w:val="bullet"/>
+      <w:lvlText w:val=""/>
+      <w:lvlJc w:val="left"/>
+      <w:pPr>
+        <w:ind w:left="1287" w:hanging="360"/>
+      </w:pPr>
+      <w:rPr>
+        <w:rFonts w:ascii="Symbol" w:hAnsi="Symbol" w:hint="default"/>
+      </w:rPr>
+    </w:lvl>
+    <w:lvl w:ilvl="1" w:tplc="04090003" w:tentative="1">
+      <w:start w:val="1"/>
+      <w:numFmt w:val="bullet"/>
+      <w:lvlText w:val="o"/>
+      <w:lvlJc w:val="left"/>
+      <w:pPr>
+        <w:ind w:left="2007" w:hanging="360"/>
+      </w:pPr>
+      <w:rPr>
+        <w:rFonts w:ascii="Courier New" w:hAnsi="Courier New" w:hint="default"/>
+      </w:rPr>
+    </w:lvl>
+    <w:lvl w:ilvl="2" w:tplc="04090005" w:tentative="1">
+      <w:start w:val="1"/>
+      <w:numFmt w:val="bullet"/>
+      <w:lvlText w:val=""/>
+      <w:lvlJc w:val="left"/>
+      <w:pPr>
+        <w:ind w:left="2727" w:hanging="360"/>
+      </w:pPr>
+      <w:rPr>
+        <w:rFonts w:ascii="Wingdings" w:hAnsi="Wingdings" w:hint="default"/>
+      </w:rPr>
+    </w:lvl>
+    <w:lvl w:ilvl="3" w:tplc="04090001" w:tentative="1">
+      <w:start w:val="1"/>
+      <w:numFmt w:val="bullet"/>
+      <w:lvlText w:val=""/>
+      <w:lvlJc w:val="left"/>
+      <w:pPr>
+        <w:ind w:left="3447" w:hanging="360"/>
+      </w:pPr>
+      <w:rPr>
+        <w:rFonts w:ascii="Symbol" w:hAnsi="Symbol" w:hint="default"/>
+      </w:rPr>
+    </w:lvl>
+    <w:lvl w:ilvl="4" w:tplc="04090003" w:tentative="1">
+      <w:start w:val="1"/>
+      <w:numFmt w:val="bullet"/>
+      <w:lvlText w:val="o"/>
+      <w:lvlJc w:val="left"/>
+      <w:pPr>
+        <w:ind w:left="4167" w:hanging="360"/>
+      </w:pPr>
+      <w:rPr>
+        <w:rFonts w:ascii="Courier New" w:hAnsi="Courier New" w:hint="default"/>
+      </w:rPr>
+    </w:lvl>
+    <w:lvl w:ilvl="5" w:tplc="04090005" w:tentative="1">
+      <w:start w:val="1"/>
+      <w:numFmt w:val="bullet"/>
+      <w:lvlText w:val=""/>
+      <w:lvlJc w:val="left"/>
+      <w:pPr>
+        <w:ind w:left="4887" w:hanging="360"/>
+      </w:pPr>
+      <w:rPr>
+        <w:rFonts w:ascii="Wingdings" w:hAnsi="Wingdings" w:hint="default"/>
+      </w:rPr>
+    </w:lvl>
+    <w:lvl w:ilvl="6" w:tplc="04090001" w:tentative="1">
+      <w:start w:val="1"/>
+      <w:numFmt w:val="bullet"/>
+      <w:lvlText w:val=""/>
+      <w:lvlJc w:val="left"/>
+      <w:pPr>
+        <w:ind w:left="5607" w:hanging="360"/>
+      </w:pPr>
+      <w:rPr>
+        <w:rFonts w:ascii="Symbol" w:hAnsi="Symbol" w:hint="default"/>
+      </w:rPr>
+    </w:lvl>
+    <w:lvl w:ilvl="7" w:tplc="04090003" w:tentative="1">
+      <w:start w:val="1"/>
+      <w:numFmt w:val="bullet"/>
+      <w:lvlText w:val="o"/>
+      <w:lvlJc w:val="left"/>
+      <w:pPr>
+        <w:ind w:left="6327" w:hanging="360"/>
+      </w:pPr>
+      <w:rPr>
+        <w:rFonts w:ascii="Courier New" w:hAnsi="Courier New" w:hint="default"/>
+      </w:rPr>
+    </w:lvl>
+    <w:lvl w:ilvl="8" w:tplc="04090005" w:tentative="1">
+      <w:start w:val="1"/>
+      <w:numFmt w:val="bullet"/>
+      <w:lvlText w:val=""/>
+      <w:lvlJc w:val="left"/>
+      <w:pPr>
+        <w:ind w:left="7047" w:hanging="360"/>
+      </w:pPr>
+      <w:rPr>
+        <w:rFonts w:ascii="Wingdings" w:hAnsi="Wingdings" w:hint="default"/>
+      </w:rPr>
+    </w:lvl>
+  </w:abstractNum>
+  <w:abstractNum w:abstractNumId="27">
     <w:nsid w:val="4F5A7A51"/>
     <w:multiLevelType w:val="multilevel"/>
     <w:tmpl w:val="C262DB78"/>
@@ -38418,7 +39078,7 @@
       </w:rPr>
     </w:lvl>
   </w:abstractNum>
-  <w:abstractNum w:abstractNumId="27">
+  <w:abstractNum w:abstractNumId="28">
     <w:nsid w:val="513D4A52"/>
     <w:multiLevelType w:val="hybridMultilevel"/>
     <w:tmpl w:val="FC48D81C"/>
@@ -38507,7 +39167,7 @@
       </w:pPr>
     </w:lvl>
   </w:abstractNum>
-  <w:abstractNum w:abstractNumId="28">
+  <w:abstractNum w:abstractNumId="29">
     <w:nsid w:val="5222235A"/>
     <w:multiLevelType w:val="multilevel"/>
     <w:tmpl w:val="C262DB78"/>
@@ -38620,7 +39280,7 @@
       </w:rPr>
     </w:lvl>
   </w:abstractNum>
-  <w:abstractNum w:abstractNumId="29">
+  <w:abstractNum w:abstractNumId="30">
     <w:nsid w:val="53D43D39"/>
     <w:multiLevelType w:val="multilevel"/>
     <w:tmpl w:val="C262DB78"/>
@@ -38733,7 +39393,7 @@
       </w:rPr>
     </w:lvl>
   </w:abstractNum>
-  <w:abstractNum w:abstractNumId="30">
+  <w:abstractNum w:abstractNumId="31">
     <w:nsid w:val="54691421"/>
     <w:multiLevelType w:val="hybridMultilevel"/>
     <w:tmpl w:val="E80839BE"/>
@@ -38846,7 +39506,7 @@
       </w:rPr>
     </w:lvl>
   </w:abstractNum>
-  <w:abstractNum w:abstractNumId="31">
+  <w:abstractNum w:abstractNumId="32">
     <w:nsid w:val="580B71AC"/>
     <w:multiLevelType w:val="hybridMultilevel"/>
     <w:tmpl w:val="4D7C01FA"/>
@@ -38959,7 +39619,7 @@
       </w:rPr>
     </w:lvl>
   </w:abstractNum>
-  <w:abstractNum w:abstractNumId="32">
+  <w:abstractNum w:abstractNumId="33">
     <w:nsid w:val="601C58E1"/>
     <w:multiLevelType w:val="multilevel"/>
     <w:tmpl w:val="CB4A702A"/>
@@ -39072,7 +39732,7 @@
       </w:rPr>
     </w:lvl>
   </w:abstractNum>
-  <w:abstractNum w:abstractNumId="33">
+  <w:abstractNum w:abstractNumId="34">
     <w:nsid w:val="68C47C4A"/>
     <w:multiLevelType w:val="multilevel"/>
     <w:tmpl w:val="07140304"/>
@@ -39185,7 +39845,7 @@
       </w:rPr>
     </w:lvl>
   </w:abstractNum>
-  <w:abstractNum w:abstractNumId="34">
+  <w:abstractNum w:abstractNumId="35">
     <w:nsid w:val="6B03209C"/>
     <w:multiLevelType w:val="multilevel"/>
     <w:tmpl w:val="C262DB78"/>
@@ -39298,7 +39958,7 @@
       </w:rPr>
     </w:lvl>
   </w:abstractNum>
-  <w:abstractNum w:abstractNumId="35">
+  <w:abstractNum w:abstractNumId="36">
     <w:nsid w:val="7809356B"/>
     <w:multiLevelType w:val="hybridMultilevel"/>
     <w:tmpl w:val="32A2C17E"/>
@@ -39384,7 +40044,7 @@
       </w:pPr>
     </w:lvl>
   </w:abstractNum>
-  <w:abstractNum w:abstractNumId="36">
+  <w:abstractNum w:abstractNumId="37">
     <w:nsid w:val="781D4536"/>
     <w:multiLevelType w:val="hybridMultilevel"/>
     <w:tmpl w:val="59021458"/>
@@ -39497,7 +40157,7 @@
       </w:rPr>
     </w:lvl>
   </w:abstractNum>
-  <w:abstractNum w:abstractNumId="37">
+  <w:abstractNum w:abstractNumId="38">
     <w:nsid w:val="784124C0"/>
     <w:multiLevelType w:val="hybridMultilevel"/>
     <w:tmpl w:val="3BF6AFA4"/>
@@ -39583,7 +40243,7 @@
       </w:pPr>
     </w:lvl>
   </w:abstractNum>
-  <w:abstractNum w:abstractNumId="38">
+  <w:abstractNum w:abstractNumId="39">
     <w:nsid w:val="794B1247"/>
     <w:multiLevelType w:val="hybridMultilevel"/>
     <w:tmpl w:val="C9289D0C"/>
@@ -39680,13 +40340,13 @@
     <w:abstractNumId w:val="21"/>
   </w:num>
   <w:num w:numId="3">
-    <w:abstractNumId w:val="33"/>
+    <w:abstractNumId w:val="34"/>
   </w:num>
   <w:num w:numId="4">
     <w:abstractNumId w:val="6"/>
   </w:num>
   <w:num w:numId="5">
-    <w:abstractNumId w:val="28"/>
+    <w:abstractNumId w:val="29"/>
   </w:num>
   <w:num w:numId="6">
     <w:abstractNumId w:val="11"/>
@@ -39698,40 +40358,40 @@
     <w:abstractNumId w:val="9"/>
   </w:num>
   <w:num w:numId="9">
-    <w:abstractNumId w:val="32"/>
+    <w:abstractNumId w:val="33"/>
   </w:num>
   <w:num w:numId="10">
     <w:abstractNumId w:val="19"/>
   </w:num>
   <w:num w:numId="11">
-    <w:abstractNumId w:val="37"/>
+    <w:abstractNumId w:val="38"/>
   </w:num>
   <w:num w:numId="12">
-    <w:abstractNumId w:val="35"/>
+    <w:abstractNumId w:val="36"/>
   </w:num>
   <w:num w:numId="13">
     <w:abstractNumId w:val="18"/>
   </w:num>
   <w:num w:numId="14">
-    <w:abstractNumId w:val="23"/>
+    <w:abstractNumId w:val="24"/>
   </w:num>
   <w:num w:numId="15">
     <w:abstractNumId w:val="4"/>
   </w:num>
   <w:num w:numId="16">
-    <w:abstractNumId w:val="30"/>
+    <w:abstractNumId w:val="31"/>
   </w:num>
   <w:num w:numId="17">
     <w:abstractNumId w:val="1"/>
   </w:num>
   <w:num w:numId="18">
-    <w:abstractNumId w:val="36"/>
+    <w:abstractNumId w:val="37"/>
   </w:num>
   <w:num w:numId="19">
-    <w:abstractNumId w:val="27"/>
+    <w:abstractNumId w:val="28"/>
   </w:num>
   <w:num w:numId="20">
-    <w:abstractNumId w:val="38"/>
+    <w:abstractNumId w:val="39"/>
   </w:num>
   <w:num w:numId="21">
     <w:abstractNumId w:val="0"/>
@@ -39746,22 +40406,22 @@
     <w:abstractNumId w:val="14"/>
   </w:num>
   <w:num w:numId="25">
-    <w:abstractNumId w:val="26"/>
+    <w:abstractNumId w:val="27"/>
   </w:num>
   <w:num w:numId="26">
     <w:abstractNumId w:val="7"/>
   </w:num>
   <w:num w:numId="27">
+    <w:abstractNumId w:val="26"/>
+  </w:num>
+  <w:num w:numId="28">
+    <w:abstractNumId w:val="32"/>
+  </w:num>
+  <w:num w:numId="29">
     <w:abstractNumId w:val="25"/>
   </w:num>
-  <w:num w:numId="28">
-    <w:abstractNumId w:val="31"/>
-  </w:num>
-  <w:num w:numId="29">
-    <w:abstractNumId w:val="24"/>
-  </w:num>
   <w:num w:numId="30">
-    <w:abstractNumId w:val="34"/>
+    <w:abstractNumId w:val="35"/>
   </w:num>
   <w:num w:numId="31">
     <w:abstractNumId w:val="13"/>
@@ -39788,7 +40448,10 @@
     <w:abstractNumId w:val="2"/>
   </w:num>
   <w:num w:numId="39">
-    <w:abstractNumId w:val="29"/>
+    <w:abstractNumId w:val="30"/>
+  </w:num>
+  <w:num w:numId="40">
+    <w:abstractNumId w:val="23"/>
   </w:num>
 </w:numbering>
 </file>
@@ -40028,7 +40691,6 @@
     <w:next w:val="a"/>
     <w:link w:val="40"/>
     <w:uiPriority w:val="9"/>
-    <w:semiHidden/>
     <w:unhideWhenUsed/>
     <w:qFormat/>
     <w:rsid w:val="006040AF"/>
@@ -40229,7 +40891,6 @@
     <w:basedOn w:val="a0"/>
     <w:link w:val="4"/>
     <w:uiPriority w:val="9"/>
-    <w:semiHidden/>
     <w:rsid w:val="006040AF"/>
     <w:rPr>
       <w:b/>
@@ -41257,7 +41918,6 @@
     <w:next w:val="a"/>
     <w:link w:val="40"/>
     <w:uiPriority w:val="9"/>
-    <w:semiHidden/>
     <w:unhideWhenUsed/>
     <w:qFormat/>
     <w:rsid w:val="006040AF"/>
@@ -41458,7 +42118,6 @@
     <w:basedOn w:val="a0"/>
     <w:link w:val="4"/>
     <w:uiPriority w:val="9"/>
-    <w:semiHidden/>
     <w:rsid w:val="006040AF"/>
     <w:rPr>
       <w:b/>
@@ -42576,7 +43235,7 @@
 </file>
 
 <file path=customXml/itemProps1.xml><?xml version="1.0" encoding="utf-8"?>
-<ds:datastoreItem xmlns:ds="http://schemas.openxmlformats.org/officeDocument/2006/customXml" ds:itemID="{F5249135-1041-984C-9549-99D8BF9138E9}">
+<ds:datastoreItem xmlns:ds="http://schemas.openxmlformats.org/officeDocument/2006/customXml" ds:itemID="{96957F94-0DB9-F74A-ADD5-5F3154DE817E}">
   <ds:schemaRefs>
     <ds:schemaRef ds:uri="http://schemas.openxmlformats.org/officeDocument/2006/bibliography"/>
   </ds:schemaRefs>

</xml_diff>